<commit_message>
add answer guidance to the report with color coding
</commit_message>
<xml_diff>
--- a/app/documents/templates/report_template_non_transition.docx
+++ b/app/documents/templates/report_template_non_transition.docx
@@ -4,79 +4,71 @@
   <w:body>
     <w:p>
       <w:pPr>
-        <w:ind w:left="0" w:right="0" w:firstLine="720"/>
+        <w:ind w:firstLine="720"/>
         <w:jc w:val="center"/>
         <w:rPr>
-          <w:rFonts w:ascii="Times New Roman" w:hAnsi="Times New Roman" w:cs="Times New Roman"/>
-          <w:sz w:val="24"/>
-          <w:szCs w:val="24"/>
-        </w:rPr>
-      </w:pPr>
-    </w:p>
-    <w:p>
-      <w:pPr>
-        <w:ind w:left="0" w:right="0" w:firstLine="720"/>
+          <w:rFonts w:cs="Times New Roman"/>
+          <w:szCs w:val="24"/>
+        </w:rPr>
+      </w:pPr>
+    </w:p>
+    <w:p>
+      <w:pPr>
+        <w:ind w:firstLine="720"/>
         <w:jc w:val="center"/>
         <w:rPr>
-          <w:rFonts w:ascii="Times New Roman" w:hAnsi="Times New Roman" w:cs="Times New Roman"/>
-          <w:sz w:val="24"/>
-          <w:szCs w:val="24"/>
-        </w:rPr>
-      </w:pPr>
-    </w:p>
-    <w:p>
-      <w:pPr>
-        <w:ind w:left="0" w:right="0" w:firstLine="720"/>
+          <w:rFonts w:cs="Times New Roman"/>
+          <w:szCs w:val="24"/>
+        </w:rPr>
+      </w:pPr>
+    </w:p>
+    <w:p>
+      <w:pPr>
+        <w:ind w:firstLine="720"/>
         <w:jc w:val="center"/>
         <w:rPr>
-          <w:rFonts w:ascii="Times New Roman" w:hAnsi="Times New Roman" w:cs="Times New Roman"/>
-          <w:sz w:val="24"/>
-          <w:szCs w:val="24"/>
-        </w:rPr>
-      </w:pPr>
-    </w:p>
-    <w:p>
-      <w:pPr>
-        <w:ind w:left="0" w:right="0" w:firstLine="720"/>
+          <w:rFonts w:cs="Times New Roman"/>
+          <w:szCs w:val="24"/>
+        </w:rPr>
+      </w:pPr>
+    </w:p>
+    <w:p>
+      <w:pPr>
+        <w:ind w:firstLine="720"/>
         <w:jc w:val="center"/>
         <w:rPr>
-          <w:rFonts w:ascii="Times New Roman" w:hAnsi="Times New Roman" w:cs="Times New Roman"/>
+          <w:rFonts w:cs="Times New Roman"/>
           <w:b/>
           <w:bCs/>
-          <w:sz w:val="24"/>
-          <w:szCs w:val="24"/>
-        </w:rPr>
-      </w:pPr>
-      <w:r>
-        <w:rPr>
-          <w:rFonts w:ascii="Times New Roman" w:hAnsi="Times New Roman" w:cs="Times New Roman"/>
-          <w:sz w:val="24"/>
+          <w:szCs w:val="24"/>
+        </w:rPr>
+      </w:pPr>
+      <w:r>
+        <w:rPr>
+          <w:rFonts w:cs="Times New Roman"/>
           <w:szCs w:val="24"/>
         </w:rPr>
         <w:fldChar w:fldCharType="begin"/>
       </w:r>
       <w:r>
         <w:rPr>
-          <w:rFonts w:ascii="Times New Roman" w:hAnsi="Times New Roman" w:cs="Times New Roman"/>
-          <w:sz w:val="24"/>
+          <w:rFonts w:cs="Times New Roman"/>
           <w:szCs w:val="24"/>
         </w:rPr>
         <w:instrText xml:space="preserve"> SEQ CHAPTER \h \r 1</w:instrText>
       </w:r>
       <w:r>
         <w:rPr>
-          <w:rFonts w:ascii="Times New Roman" w:hAnsi="Times New Roman" w:cs="Times New Roman"/>
-          <w:sz w:val="24"/>
+          <w:rFonts w:cs="Times New Roman"/>
           <w:szCs w:val="24"/>
         </w:rPr>
         <w:fldChar w:fldCharType="end"/>
       </w:r>
       <w:r>
         <w:rPr>
-          <w:rFonts w:ascii="Times New Roman" w:hAnsi="Times New Roman" w:cs="Times New Roman"/>
+          <w:rFonts w:cs="Times New Roman"/>
           <w:b/>
           <w:bCs/>
-          <w:sz w:val="24"/>
           <w:szCs w:val="24"/>
         </w:rPr>
         <w:t>Report to the Court</w:t>
@@ -84,67 +76,60 @@
     </w:p>
     <w:p>
       <w:pPr>
-        <w:ind w:left="0" w:right="0" w:firstLine="720"/>
+        <w:ind w:firstLine="720"/>
         <w:jc w:val="center"/>
         <w:rPr>
-          <w:rFonts w:ascii="Times New Roman" w:hAnsi="Times New Roman" w:cs="Times New Roman"/>
+          <w:rFonts w:cs="Times New Roman"/>
           <w:bCs/>
-          <w:sz w:val="24"/>
-          <w:szCs w:val="24"/>
-        </w:rPr>
-      </w:pPr>
-      <w:r>
-        <w:rPr>
-          <w:rFonts w:ascii="Times New Roman" w:hAnsi="Times New Roman" w:cs="Times New Roman"/>
+          <w:szCs w:val="24"/>
+        </w:rPr>
+      </w:pPr>
+      <w:r>
+        <w:rPr>
+          <w:rFonts w:cs="Times New Roman"/>
           <w:b/>
           <w:bCs/>
-          <w:sz w:val="24"/>
           <w:szCs w:val="24"/>
         </w:rPr>
         <w:t xml:space="preserve">Date Written: </w:t>
       </w:r>
       <w:r>
         <w:rPr>
-          <w:rFonts w:ascii="Times New Roman" w:hAnsi="Times New Roman" w:cs="Times New Roman"/>
+          <w:rFonts w:cs="Times New Roman"/>
           <w:bCs/>
-          <w:sz w:val="24"/>
           <w:szCs w:val="24"/>
         </w:rPr>
         <w:fldChar w:fldCharType="begin"/>
       </w:r>
       <w:r>
         <w:rPr>
-          <w:rFonts w:ascii="Times New Roman" w:hAnsi="Times New Roman" w:cs="Times New Roman"/>
+          <w:rFonts w:cs="Times New Roman"/>
           <w:bCs/>
-          <w:sz w:val="24"/>
           <w:szCs w:val="24"/>
         </w:rPr>
         <w:instrText xml:space="preserve"> MERGEFIELD =created_date \* MERGEFORMAT </w:instrText>
       </w:r>
       <w:r>
         <w:rPr>
-          <w:rFonts w:ascii="Times New Roman" w:hAnsi="Times New Roman" w:cs="Times New Roman"/>
+          <w:rFonts w:cs="Times New Roman"/>
           <w:bCs/>
-          <w:sz w:val="24"/>
           <w:szCs w:val="24"/>
         </w:rPr>
         <w:fldChar w:fldCharType="separate"/>
       </w:r>
       <w:r>
         <w:rPr>
-          <w:rFonts w:ascii="Times New Roman" w:hAnsi="Times New Roman" w:cs="Times New Roman"/>
+          <w:rFonts w:cs="Times New Roman"/>
           <w:bCs/>
           <w:noProof/>
-          <w:sz w:val="24"/>
           <w:szCs w:val="24"/>
         </w:rPr>
         <w:t>«=created_date»</w:t>
       </w:r>
       <w:r>
         <w:rPr>
-          <w:rFonts w:ascii="Times New Roman" w:hAnsi="Times New Roman" w:cs="Times New Roman"/>
+          <w:rFonts w:cs="Times New Roman"/>
           <w:bCs/>
-          <w:sz w:val="24"/>
           <w:szCs w:val="24"/>
         </w:rPr>
         <w:fldChar w:fldCharType="end"/>
@@ -152,132 +137,118 @@
     </w:p>
     <w:p>
       <w:pPr>
-        <w:ind w:left="0" w:right="0" w:firstLine="720"/>
+        <w:ind w:firstLine="720"/>
         <w:jc w:val="center"/>
         <w:rPr>
-          <w:rFonts w:ascii="Times New Roman" w:hAnsi="Times New Roman" w:cs="Times New Roman"/>
+          <w:rFonts w:cs="Times New Roman"/>
           <w:b/>
           <w:bCs/>
-          <w:sz w:val="24"/>
-          <w:szCs w:val="24"/>
-        </w:rPr>
-      </w:pPr>
-      <w:r>
-        <w:rPr>
-          <w:rFonts w:ascii="Times New Roman" w:hAnsi="Times New Roman" w:cs="Times New Roman"/>
+          <w:szCs w:val="24"/>
+        </w:rPr>
+      </w:pPr>
+      <w:r>
+        <w:rPr>
+          <w:rFonts w:cs="Times New Roman"/>
           <w:b/>
           <w:bCs/>
-          <w:sz w:val="24"/>
           <w:szCs w:val="24"/>
         </w:rPr>
         <w:t xml:space="preserve">Hearing Date: </w:t>
       </w:r>
       <w:r>
         <w:rPr>
-          <w:rFonts w:ascii="Times New Roman" w:hAnsi="Times New Roman" w:cs="Times New Roman"/>
+          <w:rFonts w:cs="Times New Roman"/>
           <w:bCs/>
-          <w:sz w:val="24"/>
           <w:szCs w:val="24"/>
         </w:rPr>
         <w:fldChar w:fldCharType="begin"/>
       </w:r>
       <w:r>
         <w:rPr>
-          <w:rFonts w:ascii="Times New Roman" w:hAnsi="Times New Roman" w:cs="Times New Roman"/>
+          <w:rFonts w:cs="Times New Roman"/>
           <w:bCs/>
-          <w:sz w:val="24"/>
           <w:szCs w:val="24"/>
         </w:rPr>
         <w:instrText xml:space="preserve"> MERGEFIELD </w:instrText>
       </w:r>
       <w:r>
         <w:rPr>
-          <w:rFonts w:ascii="Times New Roman" w:hAnsi="Times New Roman" w:cs="Times New Roman"/>
+          <w:rFonts w:cs="Times New Roman"/>
           <w:bCs/>
-          <w:sz w:val="24"/>
           <w:szCs w:val="24"/>
         </w:rPr>
         <w:instrText>=</w:instrText>
       </w:r>
       <w:r>
         <w:rPr>
-          <w:rFonts w:ascii="Times New Roman" w:hAnsi="Times New Roman" w:cs="Times New Roman"/>
+          <w:rFonts w:cs="Times New Roman"/>
           <w:noProof/>
-          <w:sz w:val="24"/>
           <w:szCs w:val="24"/>
         </w:rPr>
         <w:instrText>casa_case</w:instrText>
       </w:r>
       <w:r>
         <w:rPr>
-          <w:rFonts w:ascii="Times New Roman" w:hAnsi="Times New Roman" w:cs="Times New Roman"/>
+          <w:rFonts w:cs="Times New Roman"/>
           <w:bCs/>
-          <w:sz w:val="24"/>
           <w:szCs w:val="24"/>
         </w:rPr>
         <w:instrText>.court_</w:instrText>
       </w:r>
       <w:r>
         <w:rPr>
-          <w:rFonts w:ascii="Times New Roman" w:hAnsi="Times New Roman" w:cs="Times New Roman"/>
+          <w:rFonts w:cs="Times New Roman"/>
           <w:bCs/>
-          <w:sz w:val="24"/>
           <w:szCs w:val="24"/>
         </w:rPr>
         <w:instrText>date</w:instrText>
       </w:r>
       <w:r>
         <w:rPr>
-          <w:rFonts w:ascii="Times New Roman" w:hAnsi="Times New Roman" w:cs="Times New Roman"/>
+          <w:rFonts w:cs="Times New Roman"/>
           <w:bCs/>
-          <w:sz w:val="24"/>
           <w:szCs w:val="24"/>
         </w:rPr>
         <w:instrText xml:space="preserve"> \* MERGEFORMAT </w:instrText>
       </w:r>
       <w:r>
         <w:rPr>
-          <w:rFonts w:ascii="Times New Roman" w:hAnsi="Times New Roman" w:cs="Times New Roman"/>
+          <w:rFonts w:cs="Times New Roman"/>
           <w:bCs/>
-          <w:sz w:val="24"/>
           <w:szCs w:val="24"/>
         </w:rPr>
         <w:fldChar w:fldCharType="separate"/>
       </w:r>
       <w:r>
         <w:rPr>
-          <w:rFonts w:ascii="Times New Roman" w:hAnsi="Times New Roman" w:cs="Times New Roman"/>
+          <w:rFonts w:cs="Times New Roman"/>
           <w:bCs/>
           <w:noProof/>
-          <w:sz w:val="24"/>
           <w:szCs w:val="24"/>
         </w:rPr>
         <w:t>«=</w:t>
       </w:r>
       <w:r>
         <w:rPr>
-          <w:rFonts w:ascii="Times New Roman" w:hAnsi="Times New Roman" w:cs="Times New Roman"/>
+          <w:rFonts w:cs="Times New Roman"/>
           <w:noProof/>
-          <w:sz w:val="24"/>
           <w:szCs w:val="24"/>
         </w:rPr>
         <w:t>casa_case.</w:t>
       </w:r>
       <w:r>
         <w:rPr>
-          <w:rFonts w:ascii="Times New Roman" w:hAnsi="Times New Roman" w:cs="Times New Roman"/>
+          <w:rFonts w:cs="Times New Roman"/>
           <w:bCs/>
           <w:noProof/>
-          <w:sz w:val="24"/>
           <w:szCs w:val="24"/>
         </w:rPr>
         <w:t>court_date»</w:t>
       </w:r>
       <w:r>
         <w:rPr>
-          <w:rFonts w:ascii="Times New Roman" w:hAnsi="Times New Roman" w:cs="Times New Roman"/>
+          <w:rFonts w:cs="Times New Roman"/>
           <w:bCs/>
-          <w:sz w:val="24"/>
           <w:szCs w:val="24"/>
         </w:rPr>
         <w:fldChar w:fldCharType="end"/>
@@ -297,10 +268,8 @@
           <w:tab w:val="left" w:pos="6480"/>
           <w:tab w:val="left" w:pos="7200"/>
         </w:tabs>
-        <w:ind w:left="0"/>
-        <w:rPr>
-          <w:rFonts w:ascii="Times New Roman" w:hAnsi="Times New Roman" w:cs="Times New Roman"/>
-          <w:sz w:val="24"/>
+        <w:rPr>
+          <w:rFonts w:cs="Times New Roman"/>
           <w:szCs w:val="24"/>
         </w:rPr>
       </w:pPr>
@@ -319,200 +288,202 @@
           <w:tab w:val="left" w:pos="6480"/>
           <w:tab w:val="left" w:pos="7200"/>
         </w:tabs>
-        <w:ind w:left="0"/>
-        <w:rPr>
-          <w:rFonts w:ascii="Times New Roman" w:hAnsi="Times New Roman" w:cs="Times New Roman"/>
-          <w:sz w:val="24"/>
-          <w:szCs w:val="24"/>
-        </w:rPr>
-      </w:pPr>
-      <w:r>
-        <w:rPr>
-          <w:rFonts w:ascii="Times New Roman" w:hAnsi="Times New Roman" w:cs="Times New Roman"/>
+        <w:rPr>
+          <w:rFonts w:cs="Times New Roman"/>
+          <w:szCs w:val="24"/>
+        </w:rPr>
+      </w:pPr>
+      <w:r>
+        <w:rPr>
+          <w:rFonts w:cs="Times New Roman"/>
           <w:b/>
-          <w:sz w:val="24"/>
           <w:szCs w:val="24"/>
         </w:rPr>
         <w:t>Respondent</w:t>
       </w:r>
       <w:r>
         <w:rPr>
-          <w:rFonts w:ascii="Times New Roman" w:hAnsi="Times New Roman" w:cs="Times New Roman"/>
-          <w:sz w:val="24"/>
+          <w:rFonts w:cs="Times New Roman"/>
+          <w:b/>
+          <w:szCs w:val="24"/>
+          <w:lang w:val="vi-VN"/>
+        </w:rPr>
+        <w:t>(s)</w:t>
+      </w:r>
+      <w:r>
+        <w:rPr>
+          <w:rFonts w:cs="Times New Roman"/>
           <w:szCs w:val="24"/>
         </w:rPr>
         <w:t xml:space="preserve">: </w:t>
       </w:r>
       <w:r>
         <w:rPr>
-          <w:rFonts w:ascii="Times New Roman" w:hAnsi="Times New Roman" w:cs="Times New Roman"/>
+          <w:rFonts w:cs="Times New Roman"/>
           <w:i/>
           <w:iCs/>
-          <w:sz w:val="24"/>
+          <w:color w:val="984806" w:themeColor="accent6" w:themeShade="80"/>
           <w:szCs w:val="24"/>
         </w:rPr>
         <w:t>&lt;Name&gt;</w:t>
       </w:r>
       <w:r>
         <w:rPr>
-          <w:rFonts w:ascii="Times New Roman" w:hAnsi="Times New Roman" w:cs="Times New Roman"/>
-          <w:sz w:val="24"/>
+          <w:rFonts w:cs="Times New Roman"/>
           <w:szCs w:val="24"/>
         </w:rPr>
         <w:tab/>
       </w:r>
       <w:r>
         <w:rPr>
-          <w:rFonts w:ascii="Times New Roman" w:hAnsi="Times New Roman" w:cs="Times New Roman"/>
-          <w:sz w:val="24"/>
+          <w:rFonts w:cs="Times New Roman"/>
           <w:szCs w:val="24"/>
         </w:rPr>
         <w:tab/>
       </w:r>
       <w:r>
         <w:rPr>
-          <w:rFonts w:ascii="Times New Roman" w:hAnsi="Times New Roman" w:cs="Times New Roman"/>
+          <w:rFonts w:cs="Times New Roman"/>
           <w:b/>
-          <w:sz w:val="24"/>
-          <w:szCs w:val="24"/>
-        </w:rPr>
-        <w:t>Case #:</w:t>
-      </w:r>
-      <w:r>
-        <w:rPr>
-          <w:rFonts w:ascii="Times New Roman" w:hAnsi="Times New Roman" w:cs="Times New Roman"/>
-          <w:sz w:val="24"/>
+          <w:szCs w:val="24"/>
+        </w:rPr>
+        <w:t>Cas</w:t>
+      </w:r>
+      <w:r>
+        <w:rPr>
+          <w:rFonts w:cs="Times New Roman"/>
+          <w:b/>
+          <w:szCs w:val="24"/>
+          <w:lang w:val="vi-VN"/>
+        </w:rPr>
+        <w:t>e</w:t>
+      </w:r>
+      <w:r>
+        <w:rPr>
+          <w:rFonts w:cs="Times New Roman"/>
+          <w:b/>
+          <w:szCs w:val="24"/>
+        </w:rPr>
+        <w:t>#:</w:t>
+      </w:r>
+      <w:r>
+        <w:rPr>
+          <w:rFonts w:cs="Times New Roman"/>
           <w:szCs w:val="24"/>
         </w:rPr>
         <w:t xml:space="preserve"> </w:t>
       </w:r>
       <w:r>
         <w:rPr>
-          <w:rFonts w:ascii="Times New Roman" w:hAnsi="Times New Roman" w:cs="Times New Roman"/>
-          <w:sz w:val="24"/>
+          <w:rFonts w:cs="Times New Roman"/>
           <w:szCs w:val="24"/>
         </w:rPr>
         <w:fldChar w:fldCharType="begin"/>
       </w:r>
       <w:r>
         <w:rPr>
-          <w:rFonts w:ascii="Times New Roman" w:hAnsi="Times New Roman" w:cs="Times New Roman"/>
-          <w:sz w:val="24"/>
+          <w:rFonts w:cs="Times New Roman"/>
           <w:szCs w:val="24"/>
         </w:rPr>
         <w:instrText xml:space="preserve"> MERGEFIELD =casa_case.case_number \* MERGEFORMAT </w:instrText>
       </w:r>
       <w:r>
         <w:rPr>
-          <w:rFonts w:ascii="Times New Roman" w:hAnsi="Times New Roman" w:cs="Times New Roman"/>
-          <w:sz w:val="24"/>
+          <w:rFonts w:cs="Times New Roman"/>
           <w:szCs w:val="24"/>
         </w:rPr>
         <w:fldChar w:fldCharType="separate"/>
       </w:r>
       <w:r>
         <w:rPr>
-          <w:rFonts w:ascii="Times New Roman" w:hAnsi="Times New Roman" w:cs="Times New Roman"/>
+          <w:rFonts w:cs="Times New Roman"/>
           <w:noProof/>
-          <w:sz w:val="24"/>
           <w:szCs w:val="24"/>
         </w:rPr>
         <w:t>«=casa_case.case_number»</w:t>
       </w:r>
       <w:r>
         <w:rPr>
-          <w:rFonts w:ascii="Times New Roman" w:hAnsi="Times New Roman" w:cs="Times New Roman"/>
-          <w:sz w:val="24"/>
+          <w:rFonts w:cs="Times New Roman"/>
           <w:szCs w:val="24"/>
         </w:rPr>
         <w:fldChar w:fldCharType="end"/>
       </w:r>
       <w:r>
         <w:rPr>
-          <w:rFonts w:ascii="Times New Roman" w:hAnsi="Times New Roman" w:cs="Times New Roman"/>
-          <w:sz w:val="24"/>
+          <w:rFonts w:cs="Times New Roman"/>
           <w:szCs w:val="24"/>
         </w:rPr>
         <w:tab/>
       </w:r>
       <w:r>
         <w:rPr>
-          <w:rFonts w:ascii="Times New Roman" w:hAnsi="Times New Roman" w:cs="Times New Roman"/>
-          <w:sz w:val="24"/>
+          <w:rFonts w:cs="Times New Roman"/>
           <w:szCs w:val="24"/>
         </w:rPr>
         <w:tab/>
       </w:r>
       <w:r>
         <w:rPr>
-          <w:rFonts w:ascii="Times New Roman" w:hAnsi="Times New Roman" w:cs="Times New Roman"/>
+          <w:rFonts w:cs="Times New Roman"/>
           <w:b/>
-          <w:sz w:val="24"/>
           <w:szCs w:val="24"/>
         </w:rPr>
         <w:t>DOB</w:t>
       </w:r>
       <w:r>
         <w:rPr>
-          <w:rFonts w:ascii="Times New Roman" w:hAnsi="Times New Roman" w:cs="Times New Roman"/>
-          <w:sz w:val="24"/>
+          <w:rFonts w:cs="Times New Roman"/>
           <w:szCs w:val="24"/>
         </w:rPr>
         <w:t xml:space="preserve">: </w:t>
       </w:r>
       <w:r>
         <w:rPr>
-          <w:rFonts w:ascii="Times New Roman" w:hAnsi="Times New Roman" w:cs="Times New Roman"/>
-          <w:sz w:val="24"/>
+          <w:rFonts w:cs="Times New Roman"/>
           <w:szCs w:val="24"/>
         </w:rPr>
         <w:fldChar w:fldCharType="begin"/>
       </w:r>
       <w:r>
         <w:rPr>
-          <w:rFonts w:ascii="Times New Roman" w:hAnsi="Times New Roman" w:cs="Times New Roman"/>
-          <w:sz w:val="24"/>
+          <w:rFonts w:cs="Times New Roman"/>
           <w:szCs w:val="24"/>
         </w:rPr>
         <w:instrText xml:space="preserve"> MERGEFIELD =casa_case.</w:instrText>
       </w:r>
       <w:r>
         <w:rPr>
-          <w:rFonts w:ascii="Times New Roman" w:hAnsi="Times New Roman" w:cs="Times New Roman"/>
-          <w:sz w:val="24"/>
+          <w:rFonts w:cs="Times New Roman"/>
           <w:szCs w:val="24"/>
         </w:rPr>
         <w:instrText>dob</w:instrText>
       </w:r>
       <w:r>
         <w:rPr>
-          <w:rFonts w:ascii="Times New Roman" w:hAnsi="Times New Roman" w:cs="Times New Roman"/>
-          <w:sz w:val="24"/>
+          <w:rFonts w:cs="Times New Roman"/>
           <w:szCs w:val="24"/>
         </w:rPr>
         <w:instrText xml:space="preserve"> \* MERGEFORMAT </w:instrText>
       </w:r>
       <w:r>
         <w:rPr>
-          <w:rFonts w:ascii="Times New Roman" w:hAnsi="Times New Roman" w:cs="Times New Roman"/>
-          <w:sz w:val="24"/>
+          <w:rFonts w:cs="Times New Roman"/>
           <w:szCs w:val="24"/>
         </w:rPr>
         <w:fldChar w:fldCharType="separate"/>
       </w:r>
       <w:r>
         <w:rPr>
-          <w:rFonts w:ascii="Times New Roman" w:hAnsi="Times New Roman" w:cs="Times New Roman"/>
+          <w:rFonts w:cs="Times New Roman"/>
           <w:noProof/>
-          <w:sz w:val="24"/>
           <w:szCs w:val="24"/>
         </w:rPr>
         <w:t>«=casa_case.dob»</w:t>
       </w:r>
       <w:r>
         <w:rPr>
-          <w:rFonts w:ascii="Times New Roman" w:hAnsi="Times New Roman" w:cs="Times New Roman"/>
-          <w:sz w:val="24"/>
+          <w:rFonts w:cs="Times New Roman"/>
           <w:szCs w:val="24"/>
         </w:rPr>
         <w:fldChar w:fldCharType="end"/>
@@ -521,8 +492,7 @@
     <w:p>
       <w:pPr>
         <w:rPr>
-          <w:rFonts w:ascii="Times New Roman" w:hAnsi="Times New Roman" w:cs="Times New Roman"/>
-          <w:sz w:val="24"/>
+          <w:rFonts w:cs="Times New Roman"/>
           <w:szCs w:val="24"/>
         </w:rPr>
       </w:pPr>
@@ -530,19 +500,16 @@
     <w:p>
       <w:pPr>
         <w:spacing w:line="240" w:lineRule="auto"/>
-        <w:ind w:left="0" w:right="0"/>
-        <w:rPr>
-          <w:rFonts w:ascii="Times New Roman" w:hAnsi="Times New Roman" w:cs="Times New Roman"/>
+        <w:rPr>
+          <w:rFonts w:cs="Times New Roman"/>
           <w:b/>
-          <w:sz w:val="24"/>
-          <w:szCs w:val="24"/>
-        </w:rPr>
-      </w:pPr>
-      <w:r>
-        <w:rPr>
-          <w:rFonts w:ascii="Times New Roman" w:hAnsi="Times New Roman" w:cs="Times New Roman"/>
+          <w:szCs w:val="24"/>
+        </w:rPr>
+      </w:pPr>
+      <w:r>
+        <w:rPr>
+          <w:rFonts w:cs="Times New Roman"/>
           <w:b/>
-          <w:sz w:val="24"/>
           <w:szCs w:val="24"/>
         </w:rPr>
         <w:t>Persons Interviewed Regarding the Situation:</w:t>
@@ -550,10 +517,8 @@
     </w:p>
     <w:p>
       <w:pPr>
-        <w:ind w:left="0" w:right="0"/>
-        <w:rPr>
-          <w:rFonts w:ascii="Times New Roman" w:hAnsi="Times New Roman" w:cs="Times New Roman"/>
-          <w:sz w:val="24"/>
+        <w:rPr>
+          <w:rFonts w:cs="Times New Roman"/>
           <w:szCs w:val="24"/>
         </w:rPr>
       </w:pPr>
@@ -585,19 +550,16 @@
           </w:tcPr>
           <w:p>
             <w:pPr>
-              <w:ind w:left="0" w:right="0"/>
-              <w:rPr>
-                <w:rFonts w:ascii="Times New Roman" w:hAnsi="Times New Roman" w:cs="Times New Roman"/>
-                <w:sz w:val="24"/>
+              <w:rPr>
+                <w:rFonts w:cs="Times New Roman"/>
                 <w:szCs w:val="24"/>
               </w:rPr>
             </w:pPr>
             <w:r>
               <w:rPr>
-                <w:rFonts w:ascii="Times New Roman" w:hAnsi="Times New Roman" w:cs="Times New Roman"/>
+                <w:rFonts w:cs="Times New Roman"/>
                 <w:b/>
                 <w:i/>
-                <w:sz w:val="24"/>
                 <w:szCs w:val="24"/>
               </w:rPr>
               <w:t>Name</w:t>
@@ -610,19 +572,16 @@
           </w:tcPr>
           <w:p>
             <w:pPr>
-              <w:ind w:left="0" w:right="0"/>
-              <w:rPr>
-                <w:rFonts w:ascii="Times New Roman" w:hAnsi="Times New Roman" w:cs="Times New Roman"/>
-                <w:sz w:val="24"/>
+              <w:rPr>
+                <w:rFonts w:cs="Times New Roman"/>
                 <w:szCs w:val="24"/>
               </w:rPr>
             </w:pPr>
             <w:r>
               <w:rPr>
-                <w:rFonts w:ascii="Times New Roman" w:hAnsi="Times New Roman" w:cs="Times New Roman"/>
+                <w:rFonts w:cs="Times New Roman"/>
                 <w:b/>
                 <w:i/>
-                <w:sz w:val="24"/>
                 <w:szCs w:val="24"/>
               </w:rPr>
               <w:t>Title/ Relationship</w:t>
@@ -635,19 +594,16 @@
           </w:tcPr>
           <w:p>
             <w:pPr>
-              <w:ind w:left="0" w:right="0"/>
-              <w:rPr>
-                <w:rFonts w:ascii="Times New Roman" w:hAnsi="Times New Roman" w:cs="Times New Roman"/>
-                <w:sz w:val="24"/>
+              <w:rPr>
+                <w:rFonts w:cs="Times New Roman"/>
                 <w:szCs w:val="24"/>
               </w:rPr>
             </w:pPr>
             <w:r>
               <w:rPr>
-                <w:rFonts w:ascii="Times New Roman" w:hAnsi="Times New Roman" w:cs="Times New Roman"/>
+                <w:rFonts w:cs="Times New Roman"/>
                 <w:b/>
                 <w:i/>
-                <w:sz w:val="24"/>
                 <w:szCs w:val="24"/>
               </w:rPr>
               <w:t>Contact Dates</w:t>
@@ -662,51 +618,44 @@
           </w:tcPr>
           <w:p>
             <w:pPr>
-              <w:ind w:left="0" w:right="0"/>
-              <w:rPr>
-                <w:rFonts w:ascii="Times New Roman" w:hAnsi="Times New Roman" w:cs="Times New Roman"/>
-                <w:sz w:val="24"/>
+              <w:rPr>
+                <w:rFonts w:cs="Times New Roman"/>
                 <w:szCs w:val="24"/>
               </w:rPr>
             </w:pPr>
             <w:r>
               <w:rPr>
-                <w:rFonts w:ascii="Times New Roman" w:hAnsi="Times New Roman" w:cs="Times New Roman"/>
-                <w:sz w:val="24"/>
+                <w:rFonts w:cs="Times New Roman"/>
                 <w:szCs w:val="24"/>
               </w:rPr>
               <w:fldChar w:fldCharType="begin"/>
             </w:r>
             <w:r>
               <w:rPr>
-                <w:rFonts w:ascii="Times New Roman" w:hAnsi="Times New Roman" w:cs="Times New Roman"/>
-                <w:sz w:val="24"/>
+                <w:rFonts w:cs="Times New Roman"/>
                 <w:szCs w:val="24"/>
               </w:rPr>
               <w:instrText xml:space="preserve"> MERGEFIELD case_contacts:each(contact) \* MERGEFORMAT </w:instrText>
             </w:r>
             <w:r>
               <w:rPr>
-                <w:rFonts w:ascii="Times New Roman" w:hAnsi="Times New Roman" w:cs="Times New Roman"/>
-                <w:sz w:val="24"/>
+                <w:rFonts w:cs="Times New Roman"/>
                 <w:szCs w:val="24"/>
               </w:rPr>
               <w:fldChar w:fldCharType="separate"/>
             </w:r>
             <w:r>
               <w:rPr>
-                <w:rFonts w:ascii="Times New Roman" w:hAnsi="Times New Roman" w:cs="Times New Roman"/>
+                <w:rFonts w:cs="Times New Roman"/>
                 <w:noProof/>
-                <w:sz w:val="24"/>
                 <w:szCs w:val="24"/>
               </w:rPr>
               <w:t>«case_contacts:each(contact)»</w:t>
             </w:r>
             <w:r>
               <w:rPr>
-                <w:rFonts w:ascii="Times New Roman" w:hAnsi="Times New Roman" w:cs="Times New Roman"/>
+                <w:rFonts w:cs="Times New Roman"/>
                 <w:noProof/>
-                <w:sz w:val="24"/>
                 <w:szCs w:val="24"/>
               </w:rPr>
               <w:fldChar w:fldCharType="end"/>
@@ -719,10 +668,8 @@
           </w:tcPr>
           <w:p>
             <w:pPr>
-              <w:ind w:left="0" w:right="0"/>
-              <w:rPr>
-                <w:rFonts w:ascii="Times New Roman" w:hAnsi="Times New Roman" w:cs="Times New Roman"/>
-                <w:sz w:val="24"/>
+              <w:rPr>
+                <w:rFonts w:cs="Times New Roman"/>
                 <w:szCs w:val="24"/>
               </w:rPr>
             </w:pPr>
@@ -734,10 +681,8 @@
           </w:tcPr>
           <w:p>
             <w:pPr>
-              <w:ind w:left="0" w:right="0"/>
-              <w:rPr>
-                <w:rFonts w:ascii="Times New Roman" w:hAnsi="Times New Roman" w:cs="Times New Roman"/>
-                <w:sz w:val="24"/>
+              <w:rPr>
+                <w:rFonts w:cs="Times New Roman"/>
                 <w:szCs w:val="24"/>
               </w:rPr>
             </w:pPr>
@@ -751,51 +696,44 @@
           </w:tcPr>
           <w:p>
             <w:pPr>
-              <w:ind w:left="0" w:right="0"/>
-              <w:rPr>
-                <w:rFonts w:ascii="Times New Roman" w:hAnsi="Times New Roman" w:cs="Times New Roman"/>
-                <w:sz w:val="24"/>
+              <w:rPr>
+                <w:rFonts w:cs="Times New Roman"/>
                 <w:szCs w:val="24"/>
               </w:rPr>
             </w:pPr>
             <w:r>
               <w:rPr>
-                <w:rFonts w:ascii="Times New Roman" w:hAnsi="Times New Roman" w:cs="Times New Roman"/>
-                <w:sz w:val="24"/>
+                <w:rFonts w:cs="Times New Roman"/>
                 <w:szCs w:val="24"/>
               </w:rPr>
               <w:fldChar w:fldCharType="begin"/>
             </w:r>
             <w:r>
               <w:rPr>
-                <w:rFonts w:ascii="Times New Roman" w:hAnsi="Times New Roman" w:cs="Times New Roman"/>
-                <w:sz w:val="24"/>
+                <w:rFonts w:cs="Times New Roman"/>
                 <w:szCs w:val="24"/>
               </w:rPr>
               <w:instrText xml:space="preserve"> MERGEFIELD  =contact.name  \* MERGEFORMAT </w:instrText>
             </w:r>
             <w:r>
               <w:rPr>
-                <w:rFonts w:ascii="Times New Roman" w:hAnsi="Times New Roman" w:cs="Times New Roman"/>
-                <w:sz w:val="24"/>
+                <w:rFonts w:cs="Times New Roman"/>
                 <w:szCs w:val="24"/>
               </w:rPr>
               <w:fldChar w:fldCharType="separate"/>
             </w:r>
             <w:r>
               <w:rPr>
-                <w:rFonts w:ascii="Times New Roman" w:hAnsi="Times New Roman" w:cs="Times New Roman"/>
+                <w:rFonts w:cs="Times New Roman"/>
                 <w:noProof/>
-                <w:sz w:val="24"/>
                 <w:szCs w:val="24"/>
               </w:rPr>
               <w:t>«=contact.name»</w:t>
             </w:r>
             <w:r>
               <w:rPr>
-                <w:rFonts w:ascii="Times New Roman" w:hAnsi="Times New Roman" w:cs="Times New Roman"/>
+                <w:rFonts w:cs="Times New Roman"/>
                 <w:noProof/>
-                <w:sz w:val="24"/>
                 <w:szCs w:val="24"/>
               </w:rPr>
               <w:fldChar w:fldCharType="end"/>
@@ -808,51 +746,44 @@
           </w:tcPr>
           <w:p>
             <w:pPr>
-              <w:ind w:left="0" w:right="0"/>
-              <w:rPr>
-                <w:rFonts w:ascii="Times New Roman" w:hAnsi="Times New Roman" w:cs="Times New Roman"/>
-                <w:sz w:val="24"/>
+              <w:rPr>
+                <w:rFonts w:cs="Times New Roman"/>
                 <w:szCs w:val="24"/>
               </w:rPr>
             </w:pPr>
             <w:r>
               <w:rPr>
-                <w:rFonts w:ascii="Times New Roman" w:hAnsi="Times New Roman" w:cs="Times New Roman"/>
-                <w:sz w:val="24"/>
+                <w:rFonts w:cs="Times New Roman"/>
                 <w:szCs w:val="24"/>
               </w:rPr>
               <w:fldChar w:fldCharType="begin"/>
             </w:r>
             <w:r>
               <w:rPr>
-                <w:rFonts w:ascii="Times New Roman" w:hAnsi="Times New Roman" w:cs="Times New Roman"/>
-                <w:sz w:val="24"/>
+                <w:rFonts w:cs="Times New Roman"/>
                 <w:szCs w:val="24"/>
               </w:rPr>
               <w:instrText xml:space="preserve"> MERGEFIELD  =contact.type  \* MERGEFORMAT </w:instrText>
             </w:r>
             <w:r>
               <w:rPr>
-                <w:rFonts w:ascii="Times New Roman" w:hAnsi="Times New Roman" w:cs="Times New Roman"/>
-                <w:sz w:val="24"/>
+                <w:rFonts w:cs="Times New Roman"/>
                 <w:szCs w:val="24"/>
               </w:rPr>
               <w:fldChar w:fldCharType="separate"/>
             </w:r>
             <w:r>
               <w:rPr>
-                <w:rFonts w:ascii="Times New Roman" w:hAnsi="Times New Roman" w:cs="Times New Roman"/>
+                <w:rFonts w:cs="Times New Roman"/>
                 <w:noProof/>
-                <w:sz w:val="24"/>
                 <w:szCs w:val="24"/>
               </w:rPr>
               <w:t>«=contact.type»</w:t>
             </w:r>
             <w:r>
               <w:rPr>
-                <w:rFonts w:ascii="Times New Roman" w:hAnsi="Times New Roman" w:cs="Times New Roman"/>
+                <w:rFonts w:cs="Times New Roman"/>
                 <w:noProof/>
-                <w:sz w:val="24"/>
                 <w:szCs w:val="24"/>
               </w:rPr>
               <w:fldChar w:fldCharType="end"/>
@@ -865,51 +796,44 @@
           </w:tcPr>
           <w:p>
             <w:pPr>
-              <w:ind w:left="0" w:right="0"/>
-              <w:rPr>
-                <w:rFonts w:ascii="Times New Roman" w:hAnsi="Times New Roman" w:cs="Times New Roman"/>
-                <w:sz w:val="24"/>
+              <w:rPr>
+                <w:rFonts w:cs="Times New Roman"/>
                 <w:szCs w:val="24"/>
               </w:rPr>
             </w:pPr>
             <w:r>
               <w:rPr>
-                <w:rFonts w:ascii="Times New Roman" w:hAnsi="Times New Roman" w:cs="Times New Roman"/>
-                <w:sz w:val="24"/>
+                <w:rFonts w:cs="Times New Roman"/>
                 <w:szCs w:val="24"/>
               </w:rPr>
               <w:fldChar w:fldCharType="begin"/>
             </w:r>
             <w:r>
               <w:rPr>
-                <w:rFonts w:ascii="Times New Roman" w:hAnsi="Times New Roman" w:cs="Times New Roman"/>
-                <w:sz w:val="24"/>
+                <w:rFonts w:cs="Times New Roman"/>
                 <w:szCs w:val="24"/>
               </w:rPr>
               <w:instrText xml:space="preserve"> MERGEFIELD  =contact.dates  \* MERGEFORMAT </w:instrText>
             </w:r>
             <w:r>
               <w:rPr>
-                <w:rFonts w:ascii="Times New Roman" w:hAnsi="Times New Roman" w:cs="Times New Roman"/>
-                <w:sz w:val="24"/>
+                <w:rFonts w:cs="Times New Roman"/>
                 <w:szCs w:val="24"/>
               </w:rPr>
               <w:fldChar w:fldCharType="separate"/>
             </w:r>
             <w:r>
               <w:rPr>
-                <w:rFonts w:ascii="Times New Roman" w:hAnsi="Times New Roman" w:cs="Times New Roman"/>
+                <w:rFonts w:cs="Times New Roman"/>
                 <w:noProof/>
-                <w:sz w:val="24"/>
                 <w:szCs w:val="24"/>
               </w:rPr>
               <w:t>«=contact.dates»</w:t>
             </w:r>
             <w:r>
               <w:rPr>
-                <w:rFonts w:ascii="Times New Roman" w:hAnsi="Times New Roman" w:cs="Times New Roman"/>
+                <w:rFonts w:cs="Times New Roman"/>
                 <w:noProof/>
-                <w:sz w:val="24"/>
                 <w:szCs w:val="24"/>
               </w:rPr>
               <w:fldChar w:fldCharType="end"/>
@@ -924,51 +848,44 @@
           </w:tcPr>
           <w:p>
             <w:pPr>
-              <w:ind w:left="0" w:right="0"/>
-              <w:rPr>
-                <w:rFonts w:ascii="Times New Roman" w:hAnsi="Times New Roman" w:cs="Times New Roman"/>
-                <w:sz w:val="24"/>
+              <w:rPr>
+                <w:rFonts w:cs="Times New Roman"/>
                 <w:szCs w:val="24"/>
               </w:rPr>
             </w:pPr>
             <w:r>
               <w:rPr>
-                <w:rFonts w:ascii="Times New Roman" w:hAnsi="Times New Roman" w:cs="Times New Roman"/>
-                <w:sz w:val="24"/>
+                <w:rFonts w:cs="Times New Roman"/>
                 <w:szCs w:val="24"/>
               </w:rPr>
               <w:fldChar w:fldCharType="begin"/>
             </w:r>
             <w:r>
               <w:rPr>
-                <w:rFonts w:ascii="Times New Roman" w:hAnsi="Times New Roman" w:cs="Times New Roman"/>
-                <w:sz w:val="24"/>
+                <w:rFonts w:cs="Times New Roman"/>
                 <w:szCs w:val="24"/>
               </w:rPr>
               <w:instrText xml:space="preserve"> MERGEFIELD case_contacts:endEach \* MERGEFORMAT </w:instrText>
             </w:r>
             <w:r>
               <w:rPr>
-                <w:rFonts w:ascii="Times New Roman" w:hAnsi="Times New Roman" w:cs="Times New Roman"/>
-                <w:sz w:val="24"/>
+                <w:rFonts w:cs="Times New Roman"/>
                 <w:szCs w:val="24"/>
               </w:rPr>
               <w:fldChar w:fldCharType="separate"/>
             </w:r>
             <w:r>
               <w:rPr>
-                <w:rFonts w:ascii="Times New Roman" w:hAnsi="Times New Roman" w:cs="Times New Roman"/>
+                <w:rFonts w:cs="Times New Roman"/>
                 <w:noProof/>
-                <w:sz w:val="24"/>
                 <w:szCs w:val="24"/>
               </w:rPr>
               <w:t>«case_contacts:endEach»</w:t>
             </w:r>
             <w:r>
               <w:rPr>
-                <w:rFonts w:ascii="Times New Roman" w:hAnsi="Times New Roman" w:cs="Times New Roman"/>
+                <w:rFonts w:cs="Times New Roman"/>
                 <w:noProof/>
-                <w:sz w:val="24"/>
                 <w:szCs w:val="24"/>
               </w:rPr>
               <w:fldChar w:fldCharType="end"/>
@@ -981,10 +898,8 @@
           </w:tcPr>
           <w:p>
             <w:pPr>
-              <w:ind w:left="0" w:right="0"/>
-              <w:rPr>
-                <w:rFonts w:ascii="Times New Roman" w:hAnsi="Times New Roman" w:cs="Times New Roman"/>
-                <w:sz w:val="24"/>
+              <w:rPr>
+                <w:rFonts w:cs="Times New Roman"/>
                 <w:szCs w:val="24"/>
               </w:rPr>
             </w:pPr>
@@ -996,10 +911,8 @@
           </w:tcPr>
           <w:p>
             <w:pPr>
-              <w:ind w:left="0" w:right="0"/>
-              <w:rPr>
-                <w:rFonts w:ascii="Times New Roman" w:hAnsi="Times New Roman" w:cs="Times New Roman"/>
-                <w:sz w:val="24"/>
+              <w:rPr>
+                <w:rFonts w:cs="Times New Roman"/>
                 <w:szCs w:val="24"/>
               </w:rPr>
             </w:pPr>
@@ -1010,10 +923,7 @@
     <w:p>
       <w:pPr>
         <w:spacing w:line="240" w:lineRule="auto"/>
-        <w:ind w:left="0" w:right="0"/>
-        <w:rPr>
-          <w:rFonts w:ascii="Times New Roman" w:hAnsi="Times New Roman"/>
-          <w:sz w:val="24"/>
+        <w:rPr>
           <w:szCs w:val="24"/>
         </w:rPr>
       </w:pPr>
@@ -1021,27 +931,20 @@
     <w:p>
       <w:pPr>
         <w:spacing w:line="240" w:lineRule="auto"/>
-        <w:ind w:left="0" w:right="0"/>
-        <w:rPr>
-          <w:rFonts w:ascii="Times New Roman" w:hAnsi="Times New Roman"/>
+        <w:rPr>
           <w:b/>
-          <w:sz w:val="24"/>
-          <w:szCs w:val="24"/>
-        </w:rPr>
-      </w:pPr>
-      <w:r>
-        <w:rPr>
-          <w:rFonts w:ascii="Times New Roman" w:hAnsi="Times New Roman"/>
-          <w:sz w:val="24"/>
+          <w:szCs w:val="24"/>
+        </w:rPr>
+      </w:pPr>
+      <w:r>
+        <w:rPr>
           <w:szCs w:val="24"/>
         </w:rPr>
         <w:t>*</w:t>
       </w:r>
       <w:r>
         <w:rPr>
-          <w:rFonts w:ascii="Times New Roman" w:hAnsi="Times New Roman"/>
           <w:b/>
-          <w:sz w:val="24"/>
           <w:szCs w:val="24"/>
         </w:rPr>
         <w:t>- Indicates attempted contact</w:t>
@@ -1049,29 +952,24 @@
     </w:p>
     <w:p>
       <w:pPr>
-        <w:ind w:left="0" w:right="0"/>
-        <w:rPr>
-          <w:rFonts w:ascii="Times New Roman" w:hAnsi="Times New Roman" w:cs="Times New Roman"/>
-          <w:sz w:val="24"/>
-          <w:szCs w:val="24"/>
-        </w:rPr>
-      </w:pPr>
-    </w:p>
-    <w:p>
-      <w:pPr>
-        <w:ind w:left="0" w:right="0"/>
-        <w:rPr>
-          <w:rFonts w:ascii="Times New Roman" w:hAnsi="Times New Roman" w:cs="Times New Roman"/>
-          <w:sz w:val="24"/>
-          <w:szCs w:val="24"/>
-        </w:rPr>
-      </w:pPr>
-      <w:r>
-        <w:rPr>
-          <w:rFonts w:ascii="Times New Roman" w:hAnsi="Times New Roman" w:cs="Times New Roman"/>
+        <w:rPr>
+          <w:rFonts w:cs="Times New Roman"/>
+          <w:szCs w:val="24"/>
+        </w:rPr>
+      </w:pPr>
+    </w:p>
+    <w:p>
+      <w:pPr>
+        <w:rPr>
+          <w:rFonts w:cs="Times New Roman"/>
+          <w:szCs w:val="24"/>
+        </w:rPr>
+      </w:pPr>
+      <w:r>
+        <w:rPr>
+          <w:rFonts w:cs="Times New Roman"/>
           <w:b/>
           <w:bCs/>
-          <w:sz w:val="24"/>
           <w:szCs w:val="24"/>
         </w:rPr>
         <w:t>Situation:</w:t>
@@ -1079,86 +977,295 @@
     </w:p>
     <w:p>
       <w:pPr>
-        <w:ind w:left="0" w:right="0"/>
-        <w:rPr>
-          <w:rFonts w:ascii="Times New Roman" w:hAnsi="Times New Roman" w:cs="Times New Roman"/>
-          <w:sz w:val="24"/>
-          <w:szCs w:val="24"/>
-        </w:rPr>
-      </w:pPr>
-      <w:r>
-        <w:rPr>
-          <w:rFonts w:ascii="Times New Roman" w:hAnsi="Times New Roman" w:cs="Times New Roman"/>
-          <w:sz w:val="24"/>
-          <w:szCs w:val="24"/>
-        </w:rPr>
-        <w:t>&lt;</w:t>
-      </w:r>
-      <w:r>
-        <w:rPr>
-          <w:rFonts w:ascii="Times New Roman" w:hAnsi="Times New Roman" w:cs="Times New Roman"/>
-          <w:i/>
-          <w:iCs/>
-          <w:sz w:val="24"/>
-          <w:szCs w:val="24"/>
-        </w:rPr>
-        <w:t>For supervisor</w:t>
-      </w:r>
-      <w:r>
-        <w:rPr>
-          <w:rFonts w:ascii="Times New Roman" w:hAnsi="Times New Roman" w:cs="Times New Roman"/>
-          <w:sz w:val="24"/>
-          <w:szCs w:val="24"/>
-        </w:rPr>
-        <w:t>&gt;</w:t>
-      </w:r>
-    </w:p>
-    <w:p>
-      <w:pPr>
-        <w:ind w:left="0" w:right="0"/>
-        <w:rPr>
-          <w:rFonts w:ascii="Times New Roman" w:hAnsi="Times New Roman" w:cs="Times New Roman"/>
-          <w:sz w:val="24"/>
-          <w:szCs w:val="24"/>
-        </w:rPr>
-      </w:pPr>
-    </w:p>
-    <w:p>
-      <w:pPr>
-        <w:ind w:left="0" w:right="0"/>
-        <w:rPr>
-          <w:rFonts w:ascii="Times New Roman" w:hAnsi="Times New Roman" w:cs="Times New Roman"/>
-          <w:sz w:val="24"/>
-          <w:szCs w:val="24"/>
-        </w:rPr>
-      </w:pPr>
-      <w:r>
-        <w:rPr>
-          <w:rFonts w:ascii="Times New Roman" w:hAnsi="Times New Roman" w:cs="Times New Roman"/>
+        <w:rPr>
+          <w:rFonts w:cs="Times New Roman"/>
+          <w:color w:val="984806" w:themeColor="accent6" w:themeShade="80"/>
+          <w:szCs w:val="24"/>
+        </w:rPr>
+      </w:pPr>
+      <w:r>
+        <w:rPr>
+          <w:rFonts w:cs="Times New Roman"/>
+          <w:color w:val="984806" w:themeColor="accent6" w:themeShade="80"/>
+          <w:szCs w:val="24"/>
+        </w:rPr>
+        <w:t>&lt;For supervisor&gt;</w:t>
+      </w:r>
+    </w:p>
+    <w:p>
+      <w:pPr>
+        <w:rPr>
+          <w:rFonts w:cs="Times New Roman"/>
+          <w:color w:val="984806" w:themeColor="accent6" w:themeShade="80"/>
+          <w:szCs w:val="24"/>
+        </w:rPr>
+      </w:pPr>
+      <w:r>
+        <w:rPr>
+          <w:rFonts w:ascii="TimesNewRomanPSMT" w:hAnsi="TimesNewRomanPSMT"/>
+          <w:color w:val="984806" w:themeColor="accent6" w:themeShade="80"/>
+        </w:rPr>
+        <w:t xml:space="preserve">Case Supervisor will provide this information. </w:t>
+      </w:r>
+    </w:p>
+    <w:p>
+      <w:pPr>
+        <w:rPr>
+          <w:rFonts w:cs="Times New Roman"/>
+          <w:szCs w:val="24"/>
+        </w:rPr>
+      </w:pPr>
+    </w:p>
+    <w:p>
+      <w:pPr>
+        <w:rPr>
+          <w:rFonts w:cs="Times New Roman"/>
           <w:b/>
           <w:bCs/>
-          <w:sz w:val="24"/>
-          <w:szCs w:val="24"/>
-        </w:rPr>
-        <w:t xml:space="preserve">Objective Information:  </w:t>
-      </w:r>
-    </w:p>
-    <w:p>
-      <w:pPr>
-        <w:ind w:left="0" w:right="0"/>
-        <w:rPr>
-          <w:rFonts w:ascii="Times New Roman" w:hAnsi="Times New Roman" w:cs="Times New Roman"/>
+          <w:szCs w:val="24"/>
+        </w:rPr>
+      </w:pPr>
+      <w:r>
+        <w:rPr>
+          <w:rFonts w:cs="Times New Roman"/>
+          <w:b/>
+          <w:bCs/>
+          <w:szCs w:val="24"/>
+        </w:rPr>
+        <w:t>Objective Information:</w:t>
+      </w:r>
+    </w:p>
+    <w:p>
+      <w:pPr>
+        <w:rPr>
+          <w:rFonts w:cs="Times New Roman"/>
+          <w:b/>
+          <w:bCs/>
+          <w:color w:val="984806" w:themeColor="accent6" w:themeShade="80"/>
+          <w:szCs w:val="24"/>
+        </w:rPr>
+      </w:pPr>
+      <w:r>
+        <w:rPr>
+          <w:rFonts w:cs="Times New Roman"/>
+          <w:color w:val="984806" w:themeColor="accent6" w:themeShade="80"/>
+          <w:szCs w:val="24"/>
+          <w:u w:val="single"/>
+        </w:rPr>
+        <w:t>REMEMBER</w:t>
+      </w:r>
+      <w:r>
+        <w:rPr>
+          <w:rFonts w:cs="Times New Roman"/>
+          <w:b/>
+          <w:bCs/>
+          <w:color w:val="984806" w:themeColor="accent6" w:themeShade="80"/>
+          <w:szCs w:val="24"/>
+        </w:rPr>
+        <w:t xml:space="preserve">: </w:t>
+      </w:r>
+      <w:r>
+        <w:rPr>
+          <w:rFonts w:cs="Times New Roman"/>
+          <w:color w:val="984806" w:themeColor="accent6" w:themeShade="80"/>
+          <w:szCs w:val="24"/>
+        </w:rPr>
+        <w:t>Summarize factual information gathered from your contacts. Just the Facts! Your</w:t>
+      </w:r>
+      <w:r>
+        <w:rPr>
+          <w:rFonts w:cs="Times New Roman"/>
+          <w:color w:val="984806" w:themeColor="accent6" w:themeShade="80"/>
+          <w:szCs w:val="24"/>
+          <w:lang w:val="vi-VN"/>
+        </w:rPr>
+        <w:t xml:space="preserve"> f</w:t>
+      </w:r>
+      <w:r>
+        <w:rPr>
+          <w:rFonts w:cs="Times New Roman"/>
+          <w:color w:val="984806" w:themeColor="accent6" w:themeShade="80"/>
+          <w:szCs w:val="24"/>
+        </w:rPr>
+        <w:t>act-based opinions come later! Indicate sources and dates from school personnel, physicians,</w:t>
+      </w:r>
+      <w:r>
+        <w:rPr>
+          <w:rFonts w:cs="Times New Roman"/>
+          <w:color w:val="984806" w:themeColor="accent6" w:themeShade="80"/>
+          <w:szCs w:val="24"/>
+          <w:lang w:val="vi-VN"/>
+        </w:rPr>
+        <w:t xml:space="preserve"> </w:t>
+      </w:r>
+      <w:r>
+        <w:rPr>
+          <w:rFonts w:cs="Times New Roman"/>
+          <w:color w:val="984806" w:themeColor="accent6" w:themeShade="80"/>
+          <w:szCs w:val="24"/>
+        </w:rPr>
+        <w:t>psychological reports, psychiatric repots, etc. (For example: This CASA spoke with Ms. Teacher</w:t>
+      </w:r>
+      <w:r>
+        <w:rPr>
+          <w:rFonts w:cs="Times New Roman"/>
+          <w:color w:val="984806" w:themeColor="accent6" w:themeShade="80"/>
+          <w:szCs w:val="24"/>
+          <w:lang w:val="vi-VN"/>
+        </w:rPr>
+        <w:t xml:space="preserve"> </w:t>
+      </w:r>
+      <w:r>
+        <w:rPr>
+          <w:rFonts w:cs="Times New Roman"/>
+          <w:color w:val="984806" w:themeColor="accent6" w:themeShade="80"/>
+          <w:szCs w:val="24"/>
+        </w:rPr>
+        <w:t xml:space="preserve">on January 12, 2009. Ms. Teacher stated...) After each sentence if someone </w:t>
+      </w:r>
+      <w:proofErr w:type="gramStart"/>
+      <w:r>
+        <w:rPr>
+          <w:rFonts w:cs="Times New Roman"/>
+          <w:color w:val="984806" w:themeColor="accent6" w:themeShade="80"/>
+          <w:szCs w:val="24"/>
+        </w:rPr>
+        <w:t>asked</w:t>
+      </w:r>
+      <w:proofErr w:type="gramEnd"/>
+      <w:r>
+        <w:rPr>
+          <w:rFonts w:cs="Times New Roman"/>
+          <w:color w:val="984806" w:themeColor="accent6" w:themeShade="80"/>
+          <w:szCs w:val="24"/>
+        </w:rPr>
+        <w:t xml:space="preserve"> “says who?”</w:t>
+      </w:r>
+      <w:r>
+        <w:rPr>
+          <w:rFonts w:cs="Times New Roman"/>
+          <w:color w:val="984806" w:themeColor="accent6" w:themeShade="80"/>
+          <w:szCs w:val="24"/>
+          <w:lang w:val="vi-VN"/>
+        </w:rPr>
+        <w:t xml:space="preserve"> </w:t>
+      </w:r>
+      <w:r>
+        <w:rPr>
+          <w:rFonts w:cs="Times New Roman"/>
+          <w:color w:val="984806" w:themeColor="accent6" w:themeShade="80"/>
+          <w:szCs w:val="24"/>
+        </w:rPr>
+        <w:t>the answer should be “Jordy, Mom, DSS, school, foster parents, my eyes”</w:t>
+      </w:r>
+      <w:r>
+        <w:rPr>
+          <w:rFonts w:cs="Times New Roman"/>
+          <w:color w:val="984806" w:themeColor="accent6" w:themeShade="80"/>
+          <w:szCs w:val="24"/>
+          <w:lang w:val="vi-VN"/>
+        </w:rPr>
+        <w:t>,</w:t>
+      </w:r>
+      <w:r>
+        <w:rPr>
+          <w:rFonts w:cs="Times New Roman"/>
+          <w:color w:val="984806" w:themeColor="accent6" w:themeShade="80"/>
+          <w:szCs w:val="24"/>
+        </w:rPr>
+        <w:t xml:space="preserve"> </w:t>
+      </w:r>
+      <w:r>
+        <w:rPr>
+          <w:rFonts w:cs="Times New Roman"/>
+          <w:color w:val="984806" w:themeColor="accent6" w:themeShade="80"/>
+          <w:szCs w:val="24"/>
+          <w:lang w:val="vi-VN"/>
+        </w:rPr>
+        <w:t>t</w:t>
+      </w:r>
+      <w:r>
+        <w:rPr>
+          <w:rFonts w:cs="Times New Roman"/>
+          <w:color w:val="984806" w:themeColor="accent6" w:themeShade="80"/>
+          <w:szCs w:val="24"/>
+        </w:rPr>
+        <w:t>he answer should</w:t>
+      </w:r>
+      <w:r>
+        <w:rPr>
+          <w:rFonts w:cs="Times New Roman"/>
+          <w:color w:val="984806" w:themeColor="accent6" w:themeShade="80"/>
+          <w:szCs w:val="24"/>
+          <w:lang w:val="vi-VN"/>
+        </w:rPr>
+        <w:t xml:space="preserve"> </w:t>
+      </w:r>
+      <w:r>
+        <w:rPr>
+          <w:rFonts w:cs="Times New Roman"/>
+          <w:color w:val="984806" w:themeColor="accent6" w:themeShade="80"/>
+          <w:szCs w:val="24"/>
+        </w:rPr>
+        <w:t xml:space="preserve">not be “the CASA volunteer thinks so”. </w:t>
+      </w:r>
+    </w:p>
+    <w:p>
+      <w:pPr>
+        <w:rPr>
+          <w:rFonts w:cs="Times New Roman"/>
+          <w:b/>
+          <w:bCs/>
+          <w:szCs w:val="24"/>
+        </w:rPr>
+      </w:pPr>
+    </w:p>
+    <w:p>
+      <w:pPr>
+        <w:spacing w:line="240" w:lineRule="auto"/>
+        <w:rPr>
+          <w:rFonts w:eastAsia="Times New Roman" w:cs="Times New Roman"/>
+          <w:b/>
+          <w:bCs/>
+          <w:color w:val="984806" w:themeColor="accent6" w:themeShade="80"/>
+          <w:sz w:val="21"/>
+          <w:szCs w:val="21"/>
+          <w:lang w:val="en-AU" w:eastAsia="en-GB"/>
+        </w:rPr>
+      </w:pPr>
+      <w:r>
+        <w:rPr>
+          <w:rFonts w:eastAsia="Times New Roman" w:cs="Times New Roman"/>
+          <w:b/>
+          <w:bCs/>
+          <w:color w:val="984806" w:themeColor="accent6" w:themeShade="80"/>
+          <w:szCs w:val="24"/>
+          <w:lang w:val="en-AU" w:eastAsia="en-GB"/>
+        </w:rPr>
+        <w:t xml:space="preserve">Each section should be written in full sentences and paragraph format. The sample questions below are just a guide to assist in developing the report. </w:t>
+      </w:r>
+    </w:p>
+    <w:p>
+      <w:pPr>
+        <w:rPr>
+          <w:rFonts w:cs="Times New Roman"/>
+          <w:szCs w:val="24"/>
+        </w:rPr>
+      </w:pPr>
+    </w:p>
+    <w:p>
+      <w:pPr>
+        <w:rPr>
+          <w:rFonts w:cs="Times New Roman"/>
           <w:i/>
-          <w:sz w:val="24"/>
-          <w:szCs w:val="24"/>
-        </w:rPr>
-      </w:pPr>
-      <w:r>
-        <w:rPr>
-          <w:rFonts w:ascii="Times New Roman" w:hAnsi="Times New Roman" w:cs="Times New Roman"/>
+          <w:szCs w:val="24"/>
+        </w:rPr>
+      </w:pPr>
+      <w:r>
+        <w:rPr>
+          <w:rFonts w:cs="Times New Roman"/>
           <w:b/>
           <w:i/>
-          <w:sz w:val="24"/>
           <w:szCs w:val="24"/>
         </w:rPr>
         <w:t>Placement</w:t>
@@ -1166,68 +1273,92 @@
     </w:p>
     <w:p>
       <w:pPr>
-        <w:ind w:left="0" w:right="0"/>
-        <w:rPr>
-          <w:rFonts w:ascii="Times New Roman" w:hAnsi="Times New Roman" w:cs="Times New Roman"/>
-          <w:iCs/>
-          <w:sz w:val="24"/>
-          <w:szCs w:val="24"/>
-        </w:rPr>
-      </w:pPr>
-      <w:r>
-        <w:rPr>
-          <w:rFonts w:ascii="Times New Roman" w:hAnsi="Times New Roman" w:cs="Times New Roman"/>
-          <w:sz w:val="24"/>
-          <w:szCs w:val="24"/>
-        </w:rPr>
-        <w:t>&lt;</w:t>
-      </w:r>
-      <w:r>
-        <w:rPr>
-          <w:rFonts w:ascii="Times New Roman" w:hAnsi="Times New Roman" w:cs="Times New Roman"/>
-          <w:i/>
-          <w:iCs/>
-          <w:sz w:val="24"/>
-          <w:szCs w:val="24"/>
-        </w:rPr>
-        <w:t xml:space="preserve">For </w:t>
-      </w:r>
-      <w:r>
-        <w:rPr>
-          <w:rFonts w:ascii="Times New Roman" w:hAnsi="Times New Roman" w:cs="Times New Roman"/>
-          <w:i/>
-          <w:iCs/>
-          <w:sz w:val="24"/>
-          <w:szCs w:val="24"/>
-        </w:rPr>
-        <w:t>volunteers -</w:t>
-      </w:r>
-      <w:r>
-        <w:rPr>
-          <w:rFonts w:ascii="Times New Roman" w:hAnsi="Times New Roman" w:cs="Times New Roman"/>
-          <w:i/>
-          <w:iCs/>
-          <w:sz w:val="24"/>
-          <w:szCs w:val="24"/>
-        </w:rPr>
-        <w:t xml:space="preserve"> Objective Information</w:t>
-      </w:r>
-      <w:r>
-        <w:rPr>
-          <w:rFonts w:ascii="Times New Roman" w:hAnsi="Times New Roman" w:cs="Times New Roman"/>
-          <w:sz w:val="24"/>
-          <w:szCs w:val="24"/>
-        </w:rPr>
-        <w:t>&gt;</w:t>
-      </w:r>
-    </w:p>
-    <w:p>
-      <w:pPr>
-        <w:ind w:left="0" w:right="0"/>
-        <w:rPr>
-          <w:rFonts w:ascii="Times New Roman" w:hAnsi="Times New Roman" w:cs="Times New Roman"/>
-          <w:sz w:val="24"/>
-          <w:szCs w:val="24"/>
+        <w:rPr>
+          <w:rFonts w:cs="Times New Roman"/>
+          <w:color w:val="984806" w:themeColor="accent6" w:themeShade="80"/>
+          <w:szCs w:val="24"/>
+          <w:lang w:val="vi-VN"/>
+        </w:rPr>
+      </w:pPr>
+      <w:r>
+        <w:rPr>
+          <w:rFonts w:cs="Times New Roman"/>
+          <w:color w:val="984806" w:themeColor="accent6" w:themeShade="80"/>
+          <w:szCs w:val="24"/>
+        </w:rPr>
+        <w:t>&lt;For volunteers - Objective Information&gt;</w:t>
+      </w:r>
+      <w:r>
+        <w:rPr>
+          <w:rFonts w:cs="Times New Roman"/>
+          <w:color w:val="984806" w:themeColor="accent6" w:themeShade="80"/>
+          <w:szCs w:val="24"/>
+          <w:lang w:val="vi-VN"/>
+        </w:rPr>
+        <w:t xml:space="preserve"> </w:t>
+      </w:r>
+    </w:p>
+    <w:p>
+      <w:pPr>
+        <w:rPr>
+          <w:color w:val="984806" w:themeColor="accent6" w:themeShade="80"/>
+        </w:rPr>
+      </w:pPr>
+      <w:r>
+        <w:rPr>
+          <w:color w:val="984806" w:themeColor="accent6" w:themeShade="80"/>
+        </w:rPr>
+        <w:t>Where is the child placed?</w:t>
+      </w:r>
+    </w:p>
+    <w:p>
+      <w:pPr>
+        <w:rPr>
+          <w:color w:val="984806" w:themeColor="accent6" w:themeShade="80"/>
+        </w:rPr>
+      </w:pPr>
+      <w:r>
+        <w:rPr>
+          <w:color w:val="984806" w:themeColor="accent6" w:themeShade="80"/>
+        </w:rPr>
+        <w:t>How is the child adjusting to the placement?</w:t>
+      </w:r>
+    </w:p>
+    <w:p>
+      <w:pPr>
+        <w:rPr>
+          <w:color w:val="984806" w:themeColor="accent6" w:themeShade="80"/>
+        </w:rPr>
+      </w:pPr>
+      <w:r>
+        <w:rPr>
+          <w:color w:val="984806" w:themeColor="accent6" w:themeShade="80"/>
+        </w:rPr>
+        <w:t>Are there any issues or concerns at this point in time at the placement?</w:t>
+      </w:r>
+    </w:p>
+    <w:p>
+      <w:pPr>
+        <w:rPr>
+          <w:rFonts w:cs="Times New Roman"/>
+          <w:color w:val="984806" w:themeColor="accent6" w:themeShade="80"/>
+          <w:szCs w:val="24"/>
+          <w:lang w:val="vi-VN"/>
+        </w:rPr>
+      </w:pPr>
+      <w:r>
+        <w:rPr>
+          <w:color w:val="984806" w:themeColor="accent6" w:themeShade="80"/>
+        </w:rPr>
+        <w:t>If so, what are they and who is doing what to address those issues or concerns?</w:t>
+      </w:r>
+    </w:p>
+    <w:p>
+      <w:pPr>
+        <w:rPr>
+          <w:rFonts w:cs="Times New Roman"/>
+          <w:szCs w:val="24"/>
+          <w:lang w:val="en-US"/>
         </w:rPr>
       </w:pPr>
     </w:p>
@@ -1250,82 +1381,230 @@
           <w:sz w:val="24"/>
           <w:lang w:val="en-US"/>
         </w:rPr>
+        <w:lastRenderedPageBreak/>
         <w:t>Education/Vocation</w:t>
       </w:r>
     </w:p>
     <w:p>
       <w:pPr>
-        <w:ind w:left="0" w:right="0"/>
-        <w:rPr>
-          <w:rFonts w:ascii="Times New Roman" w:hAnsi="Times New Roman" w:cs="Times New Roman"/>
-          <w:iCs/>
-          <w:sz w:val="24"/>
-          <w:szCs w:val="24"/>
-        </w:rPr>
-      </w:pPr>
-      <w:r>
-        <w:rPr>
-          <w:rFonts w:ascii="Times New Roman" w:hAnsi="Times New Roman" w:cs="Times New Roman"/>
-          <w:sz w:val="24"/>
-          <w:szCs w:val="24"/>
-        </w:rPr>
-        <w:t>&lt;</w:t>
-      </w:r>
-      <w:r>
-        <w:rPr>
-          <w:rFonts w:ascii="Times New Roman" w:hAnsi="Times New Roman" w:cs="Times New Roman"/>
-          <w:i/>
-          <w:iCs/>
-          <w:sz w:val="24"/>
-          <w:szCs w:val="24"/>
-        </w:rPr>
-        <w:t xml:space="preserve"> </w:t>
-      </w:r>
-      <w:r>
-        <w:rPr>
-          <w:rFonts w:ascii="Times New Roman" w:hAnsi="Times New Roman" w:cs="Times New Roman"/>
-          <w:i/>
-          <w:iCs/>
-          <w:sz w:val="24"/>
-          <w:szCs w:val="24"/>
-        </w:rPr>
-        <w:t xml:space="preserve">For </w:t>
-      </w:r>
-      <w:r>
-        <w:rPr>
-          <w:rFonts w:ascii="Times New Roman" w:hAnsi="Times New Roman" w:cs="Times New Roman"/>
-          <w:i/>
-          <w:iCs/>
-          <w:sz w:val="24"/>
-          <w:szCs w:val="24"/>
-        </w:rPr>
-        <w:t>volunteers -</w:t>
-      </w:r>
-      <w:r>
-        <w:rPr>
-          <w:rFonts w:ascii="Times New Roman" w:hAnsi="Times New Roman" w:cs="Times New Roman"/>
-          <w:i/>
-          <w:iCs/>
-          <w:sz w:val="24"/>
-          <w:szCs w:val="24"/>
-        </w:rPr>
-        <w:t xml:space="preserve"> Objective Information</w:t>
-      </w:r>
-      <w:r>
-        <w:rPr>
-          <w:rFonts w:ascii="Times New Roman" w:hAnsi="Times New Roman" w:cs="Times New Roman"/>
-          <w:sz w:val="24"/>
-          <w:szCs w:val="24"/>
-        </w:rPr>
-        <w:t>&gt;</w:t>
-      </w:r>
-    </w:p>
-    <w:p>
-      <w:pPr>
-        <w:ind w:left="0" w:right="0"/>
-        <w:rPr>
-          <w:rFonts w:ascii="Times New Roman" w:hAnsi="Times New Roman" w:cs="Times New Roman"/>
-          <w:sz w:val="24"/>
+        <w:rPr>
+          <w:rFonts w:cs="Times New Roman"/>
+          <w:color w:val="984806" w:themeColor="accent6" w:themeShade="80"/>
+          <w:szCs w:val="24"/>
+        </w:rPr>
+      </w:pPr>
+      <w:r>
+        <w:rPr>
+          <w:rFonts w:cs="Times New Roman"/>
+          <w:color w:val="984806" w:themeColor="accent6" w:themeShade="80"/>
+          <w:szCs w:val="24"/>
+        </w:rPr>
+        <w:t>&lt; For volunteers - Objective Information&gt;</w:t>
+      </w:r>
+    </w:p>
+    <w:p>
+      <w:pPr>
+        <w:rPr>
+          <w:rFonts w:cs="Times New Roman"/>
+          <w:color w:val="984806" w:themeColor="accent6" w:themeShade="80"/>
+          <w:szCs w:val="24"/>
+        </w:rPr>
+      </w:pPr>
+      <w:r>
+        <w:rPr>
+          <w:rFonts w:cs="Times New Roman"/>
+          <w:color w:val="984806" w:themeColor="accent6" w:themeShade="80"/>
+          <w:szCs w:val="24"/>
+        </w:rPr>
+        <w:t xml:space="preserve">Where is the child placed for education (public school, non-public school, GED, </w:t>
+      </w:r>
+      <w:proofErr w:type="spellStart"/>
+      <w:r>
+        <w:rPr>
+          <w:rFonts w:cs="Times New Roman"/>
+          <w:color w:val="984806" w:themeColor="accent6" w:themeShade="80"/>
+          <w:szCs w:val="24"/>
+        </w:rPr>
+        <w:t>JobCorps</w:t>
+      </w:r>
+      <w:proofErr w:type="spellEnd"/>
+      <w:r>
+        <w:rPr>
+          <w:rFonts w:cs="Times New Roman"/>
+          <w:color w:val="984806" w:themeColor="accent6" w:themeShade="80"/>
+          <w:szCs w:val="24"/>
+        </w:rPr>
+        <w:t xml:space="preserve">, </w:t>
+      </w:r>
+      <w:proofErr w:type="spellStart"/>
+      <w:r>
+        <w:rPr>
+          <w:rFonts w:cs="Times New Roman"/>
+          <w:color w:val="984806" w:themeColor="accent6" w:themeShade="80"/>
+          <w:szCs w:val="24"/>
+        </w:rPr>
+        <w:t>etc</w:t>
+      </w:r>
+      <w:proofErr w:type="spellEnd"/>
+      <w:r>
+        <w:rPr>
+          <w:rFonts w:cs="Times New Roman"/>
+          <w:color w:val="984806" w:themeColor="accent6" w:themeShade="80"/>
+          <w:szCs w:val="24"/>
+        </w:rPr>
+        <w:t>)?</w:t>
+      </w:r>
+    </w:p>
+    <w:p>
+      <w:pPr>
+        <w:rPr>
+          <w:rFonts w:cs="Times New Roman"/>
+          <w:color w:val="984806" w:themeColor="accent6" w:themeShade="80"/>
+          <w:szCs w:val="24"/>
+        </w:rPr>
+      </w:pPr>
+      <w:r>
+        <w:rPr>
+          <w:rFonts w:cs="Times New Roman"/>
+          <w:color w:val="984806" w:themeColor="accent6" w:themeShade="80"/>
+          <w:szCs w:val="24"/>
+        </w:rPr>
+        <w:t>How is the child adjusting to the placement?</w:t>
+      </w:r>
+    </w:p>
+    <w:p>
+      <w:pPr>
+        <w:rPr>
+          <w:rFonts w:cs="Times New Roman"/>
+          <w:color w:val="984806" w:themeColor="accent6" w:themeShade="80"/>
+          <w:szCs w:val="24"/>
+        </w:rPr>
+      </w:pPr>
+      <w:r>
+        <w:rPr>
+          <w:rFonts w:cs="Times New Roman"/>
+          <w:color w:val="984806" w:themeColor="accent6" w:themeShade="80"/>
+          <w:szCs w:val="24"/>
+        </w:rPr>
+        <w:t xml:space="preserve">Are there any concerns at this point in time? </w:t>
+      </w:r>
+    </w:p>
+    <w:p>
+      <w:pPr>
+        <w:rPr>
+          <w:rFonts w:cs="Times New Roman"/>
+          <w:color w:val="984806" w:themeColor="accent6" w:themeShade="80"/>
+          <w:szCs w:val="24"/>
+        </w:rPr>
+      </w:pPr>
+      <w:r>
+        <w:rPr>
+          <w:rFonts w:cs="Times New Roman"/>
+          <w:color w:val="984806" w:themeColor="accent6" w:themeShade="80"/>
+          <w:szCs w:val="24"/>
+        </w:rPr>
+        <w:t xml:space="preserve">If so, what are they and who is doing what to address those concerns? </w:t>
+      </w:r>
+    </w:p>
+    <w:p>
+      <w:pPr>
+        <w:rPr>
+          <w:rFonts w:cs="Times New Roman"/>
+          <w:color w:val="984806" w:themeColor="accent6" w:themeShade="80"/>
+          <w:szCs w:val="24"/>
+        </w:rPr>
+      </w:pPr>
+      <w:r>
+        <w:rPr>
+          <w:rFonts w:cs="Times New Roman"/>
+          <w:color w:val="984806" w:themeColor="accent6" w:themeShade="80"/>
+          <w:szCs w:val="24"/>
+        </w:rPr>
+        <w:t>Does this child have any IEP? if not, is there a need for one?</w:t>
+      </w:r>
+    </w:p>
+    <w:p>
+      <w:pPr>
+        <w:rPr>
+          <w:rFonts w:cs="Times New Roman"/>
+          <w:color w:val="984806" w:themeColor="accent6" w:themeShade="80"/>
+          <w:szCs w:val="24"/>
+        </w:rPr>
+      </w:pPr>
+      <w:r>
+        <w:rPr>
+          <w:rFonts w:cs="Times New Roman"/>
+          <w:color w:val="984806" w:themeColor="accent6" w:themeShade="80"/>
+          <w:szCs w:val="24"/>
+        </w:rPr>
+        <w:t>Is the child employed? If so, where? If not, are they looking for a job?</w:t>
+      </w:r>
+    </w:p>
+    <w:p>
+      <w:pPr>
+        <w:rPr>
+          <w:rFonts w:cs="Times New Roman"/>
+          <w:color w:val="984806" w:themeColor="accent6" w:themeShade="80"/>
+          <w:szCs w:val="24"/>
+        </w:rPr>
+      </w:pPr>
+      <w:r>
+        <w:rPr>
+          <w:rFonts w:cs="Times New Roman"/>
+          <w:color w:val="984806" w:themeColor="accent6" w:themeShade="80"/>
+          <w:szCs w:val="24"/>
+        </w:rPr>
+        <w:t>Does the child have any vocational/life skills?</w:t>
+      </w:r>
+    </w:p>
+    <w:p>
+      <w:pPr>
+        <w:rPr>
+          <w:rFonts w:cs="Times New Roman"/>
+          <w:color w:val="984806" w:themeColor="accent6" w:themeShade="80"/>
+          <w:szCs w:val="24"/>
+        </w:rPr>
+      </w:pPr>
+      <w:r>
+        <w:rPr>
+          <w:rFonts w:cs="Times New Roman"/>
+          <w:color w:val="984806" w:themeColor="accent6" w:themeShade="80"/>
+          <w:szCs w:val="24"/>
+        </w:rPr>
+        <w:t>Are they attending life skill classes?</w:t>
+      </w:r>
+    </w:p>
+    <w:p>
+      <w:pPr>
+        <w:rPr>
+          <w:rFonts w:cs="Times New Roman"/>
+          <w:color w:val="984806" w:themeColor="accent6" w:themeShade="80"/>
+          <w:szCs w:val="24"/>
+        </w:rPr>
+      </w:pPr>
+      <w:r>
+        <w:rPr>
+          <w:rFonts w:cs="Times New Roman"/>
+          <w:color w:val="984806" w:themeColor="accent6" w:themeShade="80"/>
+          <w:szCs w:val="24"/>
+        </w:rPr>
+        <w:t xml:space="preserve">Do they have any other life skills needs? (Driver’s education, state ID, transportation assistance, clothing voucher, </w:t>
+      </w:r>
+      <w:proofErr w:type="gramStart"/>
+      <w:r>
+        <w:rPr>
+          <w:rFonts w:cs="Times New Roman"/>
+          <w:color w:val="984806" w:themeColor="accent6" w:themeShade="80"/>
+          <w:szCs w:val="24"/>
+        </w:rPr>
+        <w:t>etc. )</w:t>
+      </w:r>
+      <w:proofErr w:type="gramEnd"/>
+    </w:p>
+    <w:p>
+      <w:pPr>
+        <w:rPr>
+          <w:rFonts w:cs="Times New Roman"/>
           <w:szCs w:val="24"/>
         </w:rPr>
       </w:pPr>
@@ -1370,78 +1649,122 @@
     </w:p>
     <w:p>
       <w:pPr>
-        <w:ind w:left="0" w:right="0"/>
-        <w:rPr>
-          <w:rFonts w:ascii="Times New Roman" w:hAnsi="Times New Roman" w:cs="Times New Roman"/>
-          <w:iCs/>
-          <w:sz w:val="24"/>
-          <w:szCs w:val="24"/>
-        </w:rPr>
-      </w:pPr>
-      <w:r>
-        <w:rPr>
-          <w:rFonts w:ascii="Times New Roman" w:hAnsi="Times New Roman" w:cs="Times New Roman"/>
-          <w:sz w:val="24"/>
+        <w:rPr>
+          <w:rFonts w:cs="Times New Roman"/>
+          <w:color w:val="984806" w:themeColor="accent6" w:themeShade="80"/>
+          <w:szCs w:val="24"/>
+        </w:rPr>
+      </w:pPr>
+      <w:r>
+        <w:rPr>
+          <w:rFonts w:cs="Times New Roman"/>
+          <w:color w:val="984806" w:themeColor="accent6" w:themeShade="80"/>
           <w:szCs w:val="24"/>
         </w:rPr>
         <w:t>&lt;</w:t>
       </w:r>
       <w:r>
         <w:rPr>
-          <w:rFonts w:ascii="Times New Roman" w:hAnsi="Times New Roman" w:cs="Times New Roman"/>
+          <w:rFonts w:cs="Times New Roman"/>
           <w:i/>
           <w:iCs/>
-          <w:sz w:val="24"/>
-          <w:szCs w:val="24"/>
-        </w:rPr>
-        <w:t xml:space="preserve"> </w:t>
-      </w:r>
-      <w:r>
-        <w:rPr>
-          <w:rFonts w:ascii="Times New Roman" w:hAnsi="Times New Roman" w:cs="Times New Roman"/>
-          <w:i/>
+          <w:color w:val="984806" w:themeColor="accent6" w:themeShade="80"/>
+          <w:szCs w:val="24"/>
+        </w:rPr>
+        <w:t xml:space="preserve"> For volunteers - Objective Information</w:t>
+      </w:r>
+      <w:r>
+        <w:rPr>
+          <w:rFonts w:cs="Times New Roman"/>
+          <w:color w:val="984806" w:themeColor="accent6" w:themeShade="80"/>
+          <w:szCs w:val="24"/>
+        </w:rPr>
+        <w:t>&gt;</w:t>
+      </w:r>
+    </w:p>
+    <w:p>
+      <w:pPr>
+        <w:rPr>
+          <w:rFonts w:ascii="TimesNewRomanPSMT" w:hAnsi="TimesNewRomanPSMT"/>
+          <w:color w:val="984806" w:themeColor="accent6" w:themeShade="80"/>
+        </w:rPr>
+      </w:pPr>
+      <w:r>
+        <w:rPr>
+          <w:rFonts w:ascii="TimesNewRomanPSMT" w:hAnsi="TimesNewRomanPSMT"/>
+          <w:color w:val="984806" w:themeColor="accent6" w:themeShade="80"/>
+        </w:rPr>
+        <w:t>Is the child up to date with medical exams?</w:t>
+      </w:r>
+    </w:p>
+    <w:p>
+      <w:pPr>
+        <w:rPr>
+          <w:rFonts w:ascii="TimesNewRomanPSMT" w:hAnsi="TimesNewRomanPSMT"/>
+          <w:color w:val="984806" w:themeColor="accent6" w:themeShade="80"/>
+        </w:rPr>
+      </w:pPr>
+      <w:r>
+        <w:rPr>
+          <w:rFonts w:ascii="TimesNewRomanPSMT" w:hAnsi="TimesNewRomanPSMT"/>
+          <w:color w:val="984806" w:themeColor="accent6" w:themeShade="80"/>
+        </w:rPr>
+        <w:t>Are there any other medical concerns?</w:t>
+      </w:r>
+    </w:p>
+    <w:p>
+      <w:pPr>
+        <w:rPr>
+          <w:rFonts w:ascii="TimesNewRomanPSMT" w:hAnsi="TimesNewRomanPSMT"/>
+          <w:color w:val="984806" w:themeColor="accent6" w:themeShade="80"/>
+        </w:rPr>
+      </w:pPr>
+      <w:r>
+        <w:rPr>
+          <w:rFonts w:ascii="TimesNewRomanPSMT" w:hAnsi="TimesNewRomanPSMT"/>
+          <w:color w:val="984806" w:themeColor="accent6" w:themeShade="80"/>
+        </w:rPr>
+        <w:t>Is the child receiving therapy, medication monitoring, mentoring, other therapeutic services?</w:t>
+      </w:r>
+    </w:p>
+    <w:p>
+      <w:pPr>
+        <w:rPr>
+          <w:rFonts w:ascii="TimesNewRomanPSMT" w:hAnsi="TimesNewRomanPSMT"/>
+          <w:color w:val="984806" w:themeColor="accent6" w:themeShade="80"/>
+        </w:rPr>
+      </w:pPr>
+      <w:r>
+        <w:rPr>
+          <w:rFonts w:ascii="TimesNewRomanPSMT" w:hAnsi="TimesNewRomanPSMT"/>
+          <w:color w:val="984806" w:themeColor="accent6" w:themeShade="80"/>
+        </w:rPr>
+        <w:t>If so, with whom?</w:t>
+      </w:r>
+    </w:p>
+    <w:p>
+      <w:pPr>
+        <w:rPr>
+          <w:rFonts w:cs="Times New Roman"/>
           <w:iCs/>
-          <w:sz w:val="24"/>
-          <w:szCs w:val="24"/>
-        </w:rPr>
-        <w:t xml:space="preserve">For </w:t>
-      </w:r>
-      <w:r>
-        <w:rPr>
-          <w:rFonts w:ascii="Times New Roman" w:hAnsi="Times New Roman" w:cs="Times New Roman"/>
-          <w:i/>
-          <w:iCs/>
-          <w:sz w:val="24"/>
-          <w:szCs w:val="24"/>
-        </w:rPr>
-        <w:t>volunteers -</w:t>
-      </w:r>
-      <w:r>
-        <w:rPr>
-          <w:rFonts w:ascii="Times New Roman" w:hAnsi="Times New Roman" w:cs="Times New Roman"/>
-          <w:i/>
-          <w:iCs/>
-          <w:sz w:val="24"/>
-          <w:szCs w:val="24"/>
-        </w:rPr>
-        <w:t xml:space="preserve"> Objective Information</w:t>
-      </w:r>
-      <w:r>
-        <w:rPr>
-          <w:rFonts w:ascii="Times New Roman" w:hAnsi="Times New Roman" w:cs="Times New Roman"/>
-          <w:sz w:val="24"/>
-          <w:szCs w:val="24"/>
-        </w:rPr>
-        <w:t>&gt;</w:t>
-      </w:r>
-    </w:p>
-    <w:p>
-      <w:pPr>
-        <w:ind w:left="0" w:right="0"/>
-        <w:rPr>
-          <w:rFonts w:ascii="Times New Roman" w:hAnsi="Times New Roman" w:cs="Times New Roman"/>
-          <w:sz w:val="24"/>
-          <w:szCs w:val="24"/>
+          <w:color w:val="984806" w:themeColor="accent6" w:themeShade="80"/>
+          <w:szCs w:val="24"/>
+        </w:rPr>
+      </w:pPr>
+      <w:r>
+        <w:rPr>
+          <w:rFonts w:ascii="TimesNewRomanPSMT" w:hAnsi="TimesNewRomanPSMT"/>
+          <w:color w:val="984806" w:themeColor="accent6" w:themeShade="80"/>
+        </w:rPr>
+        <w:t xml:space="preserve">What do the professionals (who are providing these services) say about the child's progress? </w:t>
+      </w:r>
+    </w:p>
+    <w:p>
+      <w:pPr>
+        <w:rPr>
+          <w:rFonts w:cs="Times New Roman"/>
+          <w:szCs w:val="24"/>
+          <w:lang w:val="en-AU"/>
         </w:rPr>
       </w:pPr>
     </w:p>
@@ -1469,304 +1792,188 @@
     </w:p>
     <w:p>
       <w:pPr>
-        <w:ind w:left="0" w:right="0"/>
-        <w:rPr>
-          <w:rFonts w:ascii="Times New Roman" w:hAnsi="Times New Roman" w:cs="Times New Roman"/>
-          <w:iCs/>
-          <w:sz w:val="24"/>
-          <w:szCs w:val="24"/>
-        </w:rPr>
-      </w:pPr>
-      <w:r>
-        <w:rPr>
-          <w:rFonts w:ascii="Times New Roman" w:hAnsi="Times New Roman" w:cs="Times New Roman"/>
-          <w:sz w:val="24"/>
+        <w:rPr>
+          <w:rFonts w:cs="Times New Roman"/>
+          <w:color w:val="984806" w:themeColor="accent6" w:themeShade="80"/>
+          <w:szCs w:val="24"/>
+        </w:rPr>
+      </w:pPr>
+      <w:r>
+        <w:rPr>
+          <w:rFonts w:cs="Times New Roman"/>
+          <w:color w:val="984806" w:themeColor="accent6" w:themeShade="80"/>
           <w:szCs w:val="24"/>
         </w:rPr>
         <w:t>&lt;</w:t>
       </w:r>
       <w:r>
         <w:rPr>
-          <w:rFonts w:ascii="Times New Roman" w:hAnsi="Times New Roman" w:cs="Times New Roman"/>
+          <w:rFonts w:cs="Times New Roman"/>
           <w:i/>
           <w:iCs/>
-          <w:sz w:val="24"/>
-          <w:szCs w:val="24"/>
+          <w:color w:val="984806" w:themeColor="accent6" w:themeShade="80"/>
+          <w:szCs w:val="24"/>
+        </w:rPr>
+        <w:t xml:space="preserve"> For volunteers - Objective Information</w:t>
+      </w:r>
+      <w:r>
+        <w:rPr>
+          <w:rFonts w:cs="Times New Roman"/>
+          <w:color w:val="984806" w:themeColor="accent6" w:themeShade="80"/>
+          <w:szCs w:val="24"/>
+        </w:rPr>
+        <w:t>&gt;</w:t>
+      </w:r>
+    </w:p>
+    <w:p>
+      <w:pPr>
+        <w:rPr>
+          <w:rFonts w:ascii="TimesNewRomanPSMT" w:hAnsi="TimesNewRomanPSMT"/>
+          <w:color w:val="984806" w:themeColor="accent6" w:themeShade="80"/>
+        </w:rPr>
+      </w:pPr>
+      <w:r>
+        <w:rPr>
+          <w:rFonts w:ascii="TimesNewRomanPSMT" w:hAnsi="TimesNewRomanPSMT"/>
+          <w:color w:val="984806" w:themeColor="accent6" w:themeShade="80"/>
+        </w:rPr>
+        <w:t>Is this child seeing parents, siblings, other relatives? If so, who is the child visiting, and how</w:t>
+      </w:r>
+      <w:r>
+        <w:rPr>
+          <w:rFonts w:ascii="TimesNewRomanPSMT" w:hAnsi="TimesNewRomanPSMT"/>
+          <w:color w:val="984806" w:themeColor="accent6" w:themeShade="80"/>
+          <w:lang w:val="vi-VN"/>
         </w:rPr>
         <w:t xml:space="preserve"> </w:t>
       </w:r>
       <w:r>
         <w:rPr>
-          <w:rFonts w:ascii="Times New Roman" w:hAnsi="Times New Roman" w:cs="Times New Roman"/>
+          <w:rFonts w:ascii="TimesNewRomanPSMT" w:hAnsi="TimesNewRomanPSMT"/>
+          <w:color w:val="984806" w:themeColor="accent6" w:themeShade="80"/>
+        </w:rPr>
+        <w:t>often?</w:t>
+      </w:r>
+    </w:p>
+    <w:p>
+      <w:pPr>
+        <w:rPr>
+          <w:rFonts w:ascii="TimesNewRomanPSMT" w:hAnsi="TimesNewRomanPSMT"/>
+          <w:color w:val="984806" w:themeColor="accent6" w:themeShade="80"/>
+        </w:rPr>
+      </w:pPr>
+      <w:r>
+        <w:rPr>
+          <w:rFonts w:ascii="TimesNewRomanPSMT" w:hAnsi="TimesNewRomanPSMT"/>
+          <w:color w:val="984806" w:themeColor="accent6" w:themeShade="80"/>
+        </w:rPr>
+        <w:t>If there is no visitation, why is it not happening?</w:t>
+      </w:r>
+    </w:p>
+    <w:p>
+      <w:pPr>
+        <w:rPr>
+          <w:rFonts w:cs="Times New Roman"/>
+          <w:iCs/>
+          <w:szCs w:val="24"/>
+        </w:rPr>
+      </w:pPr>
+    </w:p>
+    <w:p>
+      <w:pPr>
+        <w:rPr>
+          <w:rFonts w:cs="Times New Roman"/>
+          <w:i/>
+          <w:szCs w:val="24"/>
+        </w:rPr>
+      </w:pPr>
+      <w:r>
+        <w:rPr>
+          <w:rFonts w:cs="Times New Roman"/>
+          <w:b/>
+          <w:i/>
+          <w:szCs w:val="24"/>
+        </w:rPr>
+        <w:t>Permanency plan</w:t>
+      </w:r>
+    </w:p>
+    <w:p>
+      <w:pPr>
+        <w:rPr>
+          <w:rFonts w:cs="Times New Roman"/>
+          <w:color w:val="984806" w:themeColor="accent6" w:themeShade="80"/>
+          <w:szCs w:val="24"/>
+        </w:rPr>
+      </w:pPr>
+      <w:r>
+        <w:rPr>
+          <w:rFonts w:cs="Times New Roman"/>
+          <w:color w:val="984806" w:themeColor="accent6" w:themeShade="80"/>
+          <w:szCs w:val="24"/>
+        </w:rPr>
+        <w:t>&lt;</w:t>
+      </w:r>
+      <w:r>
+        <w:rPr>
+          <w:rFonts w:cs="Times New Roman"/>
           <w:i/>
           <w:iCs/>
-          <w:sz w:val="24"/>
-          <w:szCs w:val="24"/>
-        </w:rPr>
-        <w:t xml:space="preserve">For </w:t>
-      </w:r>
-      <w:r>
-        <w:rPr>
-          <w:rFonts w:ascii="Times New Roman" w:hAnsi="Times New Roman" w:cs="Times New Roman"/>
-          <w:i/>
+          <w:color w:val="984806" w:themeColor="accent6" w:themeShade="80"/>
+          <w:szCs w:val="24"/>
+        </w:rPr>
+        <w:t xml:space="preserve"> For volunteers - Objective Information</w:t>
+      </w:r>
+      <w:r>
+        <w:rPr>
+          <w:rFonts w:cs="Times New Roman"/>
+          <w:color w:val="984806" w:themeColor="accent6" w:themeShade="80"/>
+          <w:szCs w:val="24"/>
+        </w:rPr>
+        <w:t>&gt;</w:t>
+      </w:r>
+    </w:p>
+    <w:p>
+      <w:pPr>
+        <w:rPr>
+          <w:rFonts w:ascii="TimesNewRomanPSMT" w:hAnsi="TimesNewRomanPSMT"/>
+          <w:color w:val="984806" w:themeColor="accent6" w:themeShade="80"/>
+        </w:rPr>
+      </w:pPr>
+      <w:r>
+        <w:rPr>
+          <w:rFonts w:ascii="TimesNewRomanPSMT" w:hAnsi="TimesNewRomanPSMT"/>
+          <w:color w:val="984806" w:themeColor="accent6" w:themeShade="80"/>
+        </w:rPr>
+        <w:t>What is the child's permanency plan? Give a summary of the actions taken to achieve it.</w:t>
+      </w:r>
+    </w:p>
+    <w:p>
+      <w:pPr>
+        <w:rPr>
+          <w:rFonts w:cs="Times New Roman"/>
           <w:iCs/>
-          <w:sz w:val="24"/>
-          <w:szCs w:val="24"/>
-        </w:rPr>
-        <w:t>volunteers -</w:t>
-      </w:r>
-      <w:r>
-        <w:rPr>
-          <w:rFonts w:ascii="Times New Roman" w:hAnsi="Times New Roman" w:cs="Times New Roman"/>
-          <w:i/>
-          <w:iCs/>
-          <w:sz w:val="24"/>
-          <w:szCs w:val="24"/>
-        </w:rPr>
-        <w:t xml:space="preserve"> Objective Information</w:t>
-      </w:r>
-      <w:r>
-        <w:rPr>
-          <w:rFonts w:ascii="Times New Roman" w:hAnsi="Times New Roman" w:cs="Times New Roman"/>
-          <w:sz w:val="24"/>
-          <w:szCs w:val="24"/>
-        </w:rPr>
-        <w:t>&gt;</w:t>
-      </w:r>
-    </w:p>
-    <w:p>
-      <w:pPr>
-        <w:ind w:left="0" w:right="0"/>
-        <w:rPr>
-          <w:rFonts w:ascii="Times New Roman" w:hAnsi="Times New Roman" w:cs="Times New Roman"/>
-          <w:b/>
-          <w:i/>
-          <w:sz w:val="24"/>
-          <w:szCs w:val="24"/>
-        </w:rPr>
-      </w:pPr>
-    </w:p>
-    <w:p>
-      <w:pPr>
-        <w:pStyle w:val="Li"/>
-        <w:rPr>
-          <w:rFonts w:ascii="Times New Roman" w:hAnsi="Times New Roman" w:cs="Times New Roman"/>
-          <w:b/>
-          <w:i/>
-          <w:sz w:val="24"/>
-          <w:lang w:val="en-US"/>
-        </w:rPr>
-      </w:pPr>
-      <w:r>
-        <w:rPr>
-          <w:rFonts w:ascii="Times New Roman" w:hAnsi="Times New Roman" w:cs="Times New Roman"/>
-          <w:b/>
-          <w:i/>
-          <w:sz w:val="24"/>
-          <w:lang w:val="en-US"/>
-        </w:rPr>
-        <w:t>Post Emancipation Planning (ages 14+)</w:t>
-      </w:r>
-    </w:p>
-    <w:p>
-      <w:pPr>
-        <w:ind w:left="0" w:right="0"/>
-        <w:rPr>
-          <w:rFonts w:ascii="Times New Roman" w:hAnsi="Times New Roman" w:cs="Times New Roman"/>
-          <w:iCs/>
-          <w:sz w:val="24"/>
-          <w:szCs w:val="24"/>
-        </w:rPr>
-      </w:pPr>
-      <w:r>
-        <w:rPr>
-          <w:rFonts w:ascii="Times New Roman" w:hAnsi="Times New Roman" w:cs="Times New Roman"/>
-          <w:sz w:val="24"/>
-          <w:szCs w:val="24"/>
-        </w:rPr>
-        <w:t>&lt;</w:t>
-      </w:r>
-      <w:r>
-        <w:rPr>
-          <w:rFonts w:ascii="Times New Roman" w:hAnsi="Times New Roman" w:cs="Times New Roman"/>
-          <w:i/>
-          <w:iCs/>
-          <w:sz w:val="24"/>
-          <w:szCs w:val="24"/>
-        </w:rPr>
-        <w:t xml:space="preserve"> </w:t>
-      </w:r>
-      <w:r>
-        <w:rPr>
-          <w:rFonts w:ascii="Times New Roman" w:hAnsi="Times New Roman" w:cs="Times New Roman"/>
-          <w:i/>
-          <w:iCs/>
-          <w:sz w:val="24"/>
-          <w:szCs w:val="24"/>
-        </w:rPr>
-        <w:t xml:space="preserve">For </w:t>
-      </w:r>
-      <w:r>
-        <w:rPr>
-          <w:rFonts w:ascii="Times New Roman" w:hAnsi="Times New Roman" w:cs="Times New Roman"/>
-          <w:i/>
-          <w:iCs/>
-          <w:sz w:val="24"/>
-          <w:szCs w:val="24"/>
-        </w:rPr>
-        <w:t>volunteers -</w:t>
-      </w:r>
-      <w:r>
-        <w:rPr>
-          <w:rFonts w:ascii="Times New Roman" w:hAnsi="Times New Roman" w:cs="Times New Roman"/>
-          <w:i/>
-          <w:iCs/>
-          <w:sz w:val="24"/>
-          <w:szCs w:val="24"/>
-        </w:rPr>
-        <w:t xml:space="preserve"> Objective Information</w:t>
-      </w:r>
-      <w:r>
-        <w:rPr>
-          <w:rFonts w:ascii="Times New Roman" w:hAnsi="Times New Roman" w:cs="Times New Roman"/>
-          <w:sz w:val="24"/>
-          <w:szCs w:val="24"/>
-        </w:rPr>
-        <w:t>&gt;</w:t>
-      </w:r>
-    </w:p>
-    <w:p>
-      <w:pPr>
-        <w:ind w:left="0" w:right="0"/>
-        <w:rPr>
-          <w:rFonts w:ascii="Times New Roman" w:hAnsi="Times New Roman" w:cs="Times New Roman"/>
-          <w:i/>
-          <w:sz w:val="24"/>
-          <w:szCs w:val="24"/>
-        </w:rPr>
-      </w:pPr>
-    </w:p>
-    <w:p>
-      <w:pPr>
-        <w:ind w:left="0" w:right="0"/>
-        <w:rPr>
-          <w:rFonts w:ascii="Times New Roman" w:hAnsi="Times New Roman" w:cs="Times New Roman"/>
-          <w:i/>
-          <w:sz w:val="24"/>
-          <w:szCs w:val="24"/>
-        </w:rPr>
-      </w:pPr>
-      <w:r>
-        <w:rPr>
-          <w:rFonts w:ascii="Times New Roman" w:hAnsi="Times New Roman" w:cs="Times New Roman"/>
-          <w:b/>
-          <w:i/>
-          <w:sz w:val="24"/>
-          <w:szCs w:val="24"/>
-        </w:rPr>
-        <w:t>Permanency plan</w:t>
-      </w:r>
-    </w:p>
-    <w:p>
-      <w:pPr>
-        <w:ind w:left="0" w:right="0"/>
-        <w:rPr>
-          <w:rFonts w:ascii="Times New Roman" w:hAnsi="Times New Roman" w:cs="Times New Roman"/>
-          <w:iCs/>
-          <w:sz w:val="24"/>
-          <w:szCs w:val="24"/>
-        </w:rPr>
-      </w:pPr>
-      <w:r>
-        <w:rPr>
-          <w:rFonts w:ascii="Times New Roman" w:hAnsi="Times New Roman" w:cs="Times New Roman"/>
-          <w:sz w:val="24"/>
-          <w:szCs w:val="24"/>
-        </w:rPr>
-        <w:t>&lt;</w:t>
-      </w:r>
-      <w:r>
-        <w:rPr>
-          <w:rFonts w:ascii="Times New Roman" w:hAnsi="Times New Roman" w:cs="Times New Roman"/>
-          <w:i/>
-          <w:iCs/>
-          <w:sz w:val="24"/>
-          <w:szCs w:val="24"/>
-        </w:rPr>
-        <w:t xml:space="preserve"> </w:t>
-      </w:r>
-      <w:r>
-        <w:rPr>
-          <w:rFonts w:ascii="Times New Roman" w:hAnsi="Times New Roman" w:cs="Times New Roman"/>
-          <w:i/>
-          <w:iCs/>
-          <w:sz w:val="24"/>
-          <w:szCs w:val="24"/>
-        </w:rPr>
-        <w:t xml:space="preserve">For </w:t>
-      </w:r>
-      <w:r>
-        <w:rPr>
-          <w:rFonts w:ascii="Times New Roman" w:hAnsi="Times New Roman" w:cs="Times New Roman"/>
-          <w:i/>
-          <w:iCs/>
-          <w:sz w:val="24"/>
-          <w:szCs w:val="24"/>
-        </w:rPr>
-        <w:t>volunteers -</w:t>
-      </w:r>
-      <w:r>
-        <w:rPr>
-          <w:rFonts w:ascii="Times New Roman" w:hAnsi="Times New Roman" w:cs="Times New Roman"/>
-          <w:i/>
-          <w:iCs/>
-          <w:sz w:val="24"/>
-          <w:szCs w:val="24"/>
-        </w:rPr>
-        <w:t xml:space="preserve"> Objective Information</w:t>
-      </w:r>
-      <w:r>
-        <w:rPr>
-          <w:rFonts w:ascii="Times New Roman" w:hAnsi="Times New Roman" w:cs="Times New Roman"/>
-          <w:sz w:val="24"/>
-          <w:szCs w:val="24"/>
-        </w:rPr>
-        <w:t>&gt;</w:t>
-      </w:r>
-    </w:p>
-    <w:p>
-      <w:pPr>
-        <w:ind w:left="0" w:right="0"/>
-        <w:rPr>
-          <w:rFonts w:ascii="Times New Roman" w:hAnsi="Times New Roman" w:cs="Times New Roman"/>
-          <w:b/>
-          <w:bCs/>
-          <w:sz w:val="24"/>
-          <w:szCs w:val="24"/>
-        </w:rPr>
-      </w:pPr>
-    </w:p>
-    <w:p>
-      <w:pPr>
-        <w:ind w:left="0" w:right="0"/>
-        <w:rPr>
-          <w:rFonts w:ascii="Times New Roman" w:hAnsi="Times New Roman" w:cs="Times New Roman"/>
+          <w:szCs w:val="24"/>
+        </w:rPr>
+      </w:pPr>
+    </w:p>
+    <w:p>
+      <w:pPr>
+        <w:rPr>
+          <w:rFonts w:cs="Times New Roman"/>
           <w:b/>
           <w:bCs/>
           <w:i/>
           <w:iCs/>
-          <w:sz w:val="24"/>
-          <w:szCs w:val="24"/>
-        </w:rPr>
-      </w:pPr>
-      <w:r>
-        <w:rPr>
-          <w:rFonts w:ascii="Times New Roman" w:hAnsi="Times New Roman" w:cs="Times New Roman"/>
+          <w:szCs w:val="24"/>
+        </w:rPr>
+      </w:pPr>
+      <w:r>
+        <w:rPr>
+          <w:rFonts w:cs="Times New Roman"/>
           <w:b/>
           <w:bCs/>
           <w:i/>
           <w:iCs/>
-          <w:sz w:val="24"/>
           <w:szCs w:val="24"/>
         </w:rPr>
         <w:t>Assessment</w:t>
@@ -1774,66 +1981,34 @@
     </w:p>
     <w:p>
       <w:pPr>
-        <w:ind w:left="0" w:right="0"/>
-        <w:rPr>
-          <w:rFonts w:ascii="Times New Roman" w:hAnsi="Times New Roman" w:cs="Times New Roman"/>
-          <w:iCs/>
-          <w:sz w:val="24"/>
-          <w:szCs w:val="24"/>
-        </w:rPr>
-      </w:pPr>
-      <w:r>
-        <w:rPr>
-          <w:rFonts w:ascii="Times New Roman" w:hAnsi="Times New Roman" w:cs="Times New Roman"/>
-          <w:sz w:val="24"/>
+        <w:rPr>
+          <w:rFonts w:cs="Times New Roman"/>
+          <w:color w:val="984806" w:themeColor="accent6" w:themeShade="80"/>
+          <w:szCs w:val="24"/>
+        </w:rPr>
+      </w:pPr>
+      <w:r>
+        <w:rPr>
+          <w:rFonts w:cs="Times New Roman"/>
+          <w:color w:val="984806" w:themeColor="accent6" w:themeShade="80"/>
           <w:szCs w:val="24"/>
         </w:rPr>
         <w:t>&lt;</w:t>
       </w:r>
       <w:r>
         <w:rPr>
-          <w:rFonts w:ascii="Times New Roman" w:hAnsi="Times New Roman" w:cs="Times New Roman"/>
+          <w:rFonts w:cs="Times New Roman"/>
           <w:i/>
           <w:iCs/>
-          <w:sz w:val="24"/>
-          <w:szCs w:val="24"/>
-        </w:rPr>
-        <w:t xml:space="preserve"> </w:t>
-      </w:r>
-      <w:r>
-        <w:rPr>
-          <w:rFonts w:ascii="Times New Roman" w:hAnsi="Times New Roman" w:cs="Times New Roman"/>
-          <w:i/>
-          <w:iCs/>
-          <w:sz w:val="24"/>
-          <w:szCs w:val="24"/>
-        </w:rPr>
-        <w:t xml:space="preserve">For </w:t>
-      </w:r>
-      <w:r>
-        <w:rPr>
-          <w:rFonts w:ascii="Times New Roman" w:hAnsi="Times New Roman" w:cs="Times New Roman"/>
-          <w:i/>
-          <w:iCs/>
-          <w:sz w:val="24"/>
-          <w:szCs w:val="24"/>
-        </w:rPr>
-        <w:t>volunteers -</w:t>
-      </w:r>
-      <w:r>
-        <w:rPr>
-          <w:rFonts w:ascii="Times New Roman" w:hAnsi="Times New Roman" w:cs="Times New Roman"/>
-          <w:i/>
-          <w:iCs/>
-          <w:sz w:val="24"/>
-          <w:szCs w:val="24"/>
-        </w:rPr>
-        <w:t xml:space="preserve"> Objective Information</w:t>
-      </w:r>
-      <w:r>
-        <w:rPr>
-          <w:rFonts w:ascii="Times New Roman" w:hAnsi="Times New Roman" w:cs="Times New Roman"/>
-          <w:sz w:val="24"/>
+          <w:color w:val="984806" w:themeColor="accent6" w:themeShade="80"/>
+          <w:szCs w:val="24"/>
+        </w:rPr>
+        <w:t xml:space="preserve"> For volunteers - Objective Information</w:t>
+      </w:r>
+      <w:r>
+        <w:rPr>
+          <w:rFonts w:cs="Times New Roman"/>
+          <w:color w:val="984806" w:themeColor="accent6" w:themeShade="80"/>
           <w:szCs w:val="24"/>
         </w:rPr>
         <w:t>&gt;</w:t>
@@ -1841,53 +2016,209 @@
     </w:p>
     <w:p>
       <w:pPr>
-        <w:ind w:left="0" w:right="0"/>
-        <w:rPr>
-          <w:rFonts w:ascii="Times New Roman" w:hAnsi="Times New Roman" w:cs="Times New Roman"/>
-          <w:sz w:val="24"/>
-          <w:szCs w:val="24"/>
-        </w:rPr>
-      </w:pPr>
-    </w:p>
-    <w:p>
-      <w:pPr>
-        <w:ind w:left="0" w:right="0"/>
-        <w:rPr>
-          <w:rFonts w:ascii="Times New Roman" w:hAnsi="Times New Roman" w:cs="Times New Roman"/>
+        <w:rPr>
+          <w:rFonts w:cs="Times New Roman"/>
+          <w:color w:val="984806" w:themeColor="accent6" w:themeShade="80"/>
+          <w:szCs w:val="24"/>
+        </w:rPr>
+      </w:pPr>
+      <w:r>
+        <w:rPr>
+          <w:rFonts w:cs="Times New Roman"/>
+          <w:color w:val="984806" w:themeColor="accent6" w:themeShade="80"/>
+          <w:szCs w:val="24"/>
+        </w:rPr>
+        <w:t xml:space="preserve">This section should provide information that leads to your </w:t>
+      </w:r>
+      <w:proofErr w:type="gramStart"/>
+      <w:r>
+        <w:rPr>
+          <w:rFonts w:cs="Times New Roman"/>
+          <w:color w:val="984806" w:themeColor="accent6" w:themeShade="80"/>
+          <w:szCs w:val="24"/>
+        </w:rPr>
+        <w:t>recommendations, but</w:t>
+      </w:r>
+      <w:proofErr w:type="gramEnd"/>
+      <w:r>
+        <w:rPr>
+          <w:rFonts w:cs="Times New Roman"/>
+          <w:color w:val="984806" w:themeColor="accent6" w:themeShade="80"/>
+          <w:szCs w:val="24"/>
+        </w:rPr>
+        <w:t xml:space="preserve"> be based on the objective information included in the section above.</w:t>
+      </w:r>
+    </w:p>
+    <w:p>
+      <w:pPr>
+        <w:rPr>
+          <w:rFonts w:cs="Times New Roman"/>
+          <w:szCs w:val="24"/>
+        </w:rPr>
+      </w:pPr>
+    </w:p>
+    <w:p>
+      <w:pPr>
+        <w:rPr>
+          <w:rFonts w:cs="Times New Roman"/>
+          <w:color w:val="984806" w:themeColor="accent6" w:themeShade="80"/>
+          <w:szCs w:val="24"/>
+        </w:rPr>
+      </w:pPr>
+      <w:r>
+        <w:rPr>
+          <w:rFonts w:cs="Times New Roman"/>
+          <w:color w:val="984806" w:themeColor="accent6" w:themeShade="80"/>
+          <w:szCs w:val="24"/>
+        </w:rPr>
+        <w:t xml:space="preserve">Describe how the child is doing. Include a statement about the CASA’s role in the child’s life. Describe the relationship the CASA and the child currently have. </w:t>
+      </w:r>
+    </w:p>
+    <w:p>
+      <w:pPr>
+        <w:rPr>
+          <w:rFonts w:cs="Times New Roman"/>
+          <w:szCs w:val="24"/>
+        </w:rPr>
+      </w:pPr>
+    </w:p>
+    <w:p>
+      <w:pPr>
+        <w:rPr>
+          <w:rFonts w:cs="Times New Roman"/>
+          <w:color w:val="984806" w:themeColor="accent6" w:themeShade="80"/>
+          <w:szCs w:val="24"/>
+        </w:rPr>
+      </w:pPr>
+      <w:r>
+        <w:rPr>
+          <w:rFonts w:cs="Times New Roman"/>
+          <w:color w:val="984806" w:themeColor="accent6" w:themeShade="80"/>
+          <w:szCs w:val="24"/>
+        </w:rPr>
+        <w:lastRenderedPageBreak/>
+        <w:t>What are the current concerns for the child? Is there a need that is not being met?</w:t>
+      </w:r>
+      <w:r>
+        <w:rPr>
+          <w:rFonts w:cs="Times New Roman"/>
+          <w:color w:val="984806" w:themeColor="accent6" w:themeShade="80"/>
+          <w:szCs w:val="24"/>
+        </w:rPr>
+        <w:br/>
+        <w:t>You are presenting your opinion about the case (using factual information). For example: Family therapy is currently not in place. It is important that this service begins because...</w:t>
+      </w:r>
+    </w:p>
+    <w:p>
+      <w:pPr>
+        <w:rPr>
+          <w:rFonts w:cs="Times New Roman"/>
+          <w:szCs w:val="24"/>
+        </w:rPr>
+      </w:pPr>
+    </w:p>
+    <w:p>
+      <w:pPr>
+        <w:rPr>
+          <w:rFonts w:cs="Times New Roman"/>
+          <w:color w:val="984806" w:themeColor="accent6" w:themeShade="80"/>
+          <w:szCs w:val="24"/>
+        </w:rPr>
+      </w:pPr>
+      <w:r>
+        <w:rPr>
+          <w:rFonts w:cs="Times New Roman"/>
+          <w:color w:val="984806" w:themeColor="accent6" w:themeShade="80"/>
+          <w:szCs w:val="24"/>
+        </w:rPr>
+        <w:t>A paragraph should be dedicated to each concern.</w:t>
+      </w:r>
+      <w:r>
+        <w:rPr>
+          <w:rFonts w:cs="Times New Roman"/>
+          <w:color w:val="984806" w:themeColor="accent6" w:themeShade="80"/>
+          <w:szCs w:val="24"/>
+        </w:rPr>
+        <w:br/>
+        <w:t xml:space="preserve">What is your recommendation on a service or a plan to meet this need? </w:t>
+      </w:r>
+    </w:p>
+    <w:p>
+      <w:pPr>
+        <w:rPr>
+          <w:rFonts w:cs="Times New Roman"/>
+          <w:szCs w:val="24"/>
+        </w:rPr>
+      </w:pPr>
+    </w:p>
+    <w:p>
+      <w:pPr>
+        <w:rPr>
+          <w:rFonts w:cs="Times New Roman"/>
+          <w:color w:val="984806" w:themeColor="accent6" w:themeShade="80"/>
+          <w:szCs w:val="24"/>
+        </w:rPr>
+      </w:pPr>
+      <w:r>
+        <w:rPr>
+          <w:rFonts w:cs="Times New Roman"/>
+          <w:color w:val="984806" w:themeColor="accent6" w:themeShade="80"/>
+          <w:szCs w:val="24"/>
+        </w:rPr>
+        <w:t>Restate the permanency plan.</w:t>
+      </w:r>
+      <w:r>
+        <w:rPr>
+          <w:rFonts w:cs="Times New Roman"/>
+          <w:color w:val="984806" w:themeColor="accent6" w:themeShade="80"/>
+          <w:szCs w:val="24"/>
+        </w:rPr>
+        <w:br/>
+        <w:t>Is this the most appropriate plan at this time? Describe why or why not.</w:t>
+      </w:r>
+      <w:r>
+        <w:rPr>
+          <w:rFonts w:cs="Times New Roman"/>
+          <w:color w:val="984806" w:themeColor="accent6" w:themeShade="80"/>
+          <w:szCs w:val="24"/>
+        </w:rPr>
+        <w:br/>
+        <w:t>If there is another plan that may be better, offer a recommendation for that plan and describe why and how to achieve this plan.</w:t>
+      </w:r>
+    </w:p>
+    <w:p>
+      <w:pPr>
+        <w:rPr>
+          <w:rFonts w:cs="Times New Roman"/>
           <w:b/>
           <w:bCs/>
-          <w:sz w:val="24"/>
-          <w:szCs w:val="24"/>
-        </w:rPr>
-      </w:pPr>
-    </w:p>
-    <w:p>
-      <w:pPr>
-        <w:ind w:left="0" w:right="0"/>
-        <w:rPr>
-          <w:rFonts w:ascii="Times New Roman" w:hAnsi="Times New Roman" w:cs="Times New Roman"/>
-          <w:sz w:val="24"/>
-          <w:szCs w:val="24"/>
-        </w:rPr>
-      </w:pPr>
-      <w:r>
-        <w:rPr>
-          <w:rFonts w:ascii="Times New Roman" w:hAnsi="Times New Roman" w:cs="Times New Roman"/>
+          <w:szCs w:val="24"/>
+        </w:rPr>
+      </w:pPr>
+    </w:p>
+    <w:p>
+      <w:pPr>
+        <w:rPr>
+          <w:rFonts w:cs="Times New Roman"/>
+          <w:szCs w:val="24"/>
+        </w:rPr>
+      </w:pPr>
+      <w:r>
+        <w:rPr>
+          <w:rFonts w:cs="Times New Roman"/>
           <w:b/>
           <w:bCs/>
           <w:i/>
           <w:iCs/>
-          <w:sz w:val="24"/>
           <w:szCs w:val="24"/>
         </w:rPr>
         <w:t>Recommendations</w:t>
       </w:r>
       <w:r>
         <w:rPr>
-          <w:rFonts w:ascii="Times New Roman" w:hAnsi="Times New Roman" w:cs="Times New Roman"/>
+          <w:rFonts w:cs="Times New Roman"/>
           <w:b/>
           <w:bCs/>
-          <w:sz w:val="24"/>
           <w:szCs w:val="24"/>
         </w:rPr>
         <w:t>:</w:t>
@@ -1895,29 +2226,23 @@
     </w:p>
     <w:p>
       <w:pPr>
-        <w:ind w:left="0" w:right="0"/>
-        <w:rPr>
-          <w:rFonts w:ascii="Times New Roman" w:hAnsi="Times New Roman" w:cs="Times New Roman"/>
-          <w:sz w:val="24"/>
-          <w:szCs w:val="24"/>
-        </w:rPr>
-      </w:pPr>
-      <w:r>
-        <w:rPr>
-          <w:rFonts w:ascii="Times New Roman" w:hAnsi="Times New Roman" w:cs="Times New Roman"/>
-          <w:sz w:val="24"/>
-          <w:szCs w:val="24"/>
-        </w:rPr>
-        <w:lastRenderedPageBreak/>
+        <w:rPr>
+          <w:rFonts w:cs="Times New Roman"/>
+          <w:szCs w:val="24"/>
+        </w:rPr>
+      </w:pPr>
+      <w:r>
+        <w:rPr>
+          <w:rFonts w:cs="Times New Roman"/>
+          <w:szCs w:val="24"/>
+        </w:rPr>
         <w:t>Therefore, CASA respectfully recommends that:</w:t>
       </w:r>
     </w:p>
     <w:p>
       <w:pPr>
-        <w:ind w:left="0" w:right="0"/>
-        <w:rPr>
-          <w:rFonts w:ascii="Times New Roman" w:hAnsi="Times New Roman" w:cs="Times New Roman"/>
-          <w:sz w:val="24"/>
+        <w:rPr>
+          <w:rFonts w:cs="Times New Roman"/>
           <w:szCs w:val="24"/>
         </w:rPr>
       </w:pPr>
@@ -1933,29 +2258,39 @@
         <w:autoSpaceDN w:val="0"/>
         <w:adjustRightInd w:val="0"/>
         <w:spacing w:line="240" w:lineRule="auto"/>
-        <w:ind w:left="810" w:right="0"/>
-        <w:rPr>
-          <w:rFonts w:ascii="Times New Roman" w:hAnsi="Times New Roman" w:cs="Times New Roman"/>
-          <w:sz w:val="24"/>
-          <w:szCs w:val="24"/>
-        </w:rPr>
-      </w:pPr>
-      <w:r>
-        <w:rPr>
-          <w:rFonts w:ascii="Times New Roman" w:hAnsi="Times New Roman" w:cs="Times New Roman"/>
-          <w:sz w:val="24"/>
-          <w:szCs w:val="24"/>
-        </w:rPr>
-        <w:t>Recommendation…</w:t>
-      </w:r>
-      <w:r>
-        <w:rPr>
-          <w:rFonts w:ascii="Times New Roman" w:hAnsi="Times New Roman" w:cs="Times New Roman"/>
-          <w:sz w:val="24"/>
+        <w:ind w:left="810"/>
+        <w:rPr>
+          <w:rFonts w:cs="Times New Roman"/>
+          <w:color w:val="984806" w:themeColor="accent6" w:themeShade="80"/>
+          <w:szCs w:val="24"/>
+        </w:rPr>
+      </w:pPr>
+      <w:r>
+        <w:rPr>
+          <w:rFonts w:cs="Times New Roman"/>
+          <w:color w:val="984806" w:themeColor="accent6" w:themeShade="80"/>
+          <w:szCs w:val="24"/>
+        </w:rPr>
+        <w:t>Recommendation</w:t>
+      </w:r>
+      <w:proofErr w:type="gramStart"/>
+      <w:r>
+        <w:rPr>
+          <w:rFonts w:cs="Times New Roman"/>
+          <w:color w:val="984806" w:themeColor="accent6" w:themeShade="80"/>
+          <w:szCs w:val="24"/>
+        </w:rPr>
+        <w:t>…</w:t>
+      </w:r>
+      <w:r>
+        <w:rPr>
+          <w:rFonts w:cs="Times New Roman"/>
+          <w:color w:val="984806" w:themeColor="accent6" w:themeShade="80"/>
           <w:szCs w:val="24"/>
         </w:rPr>
         <w:t>;</w:t>
       </w:r>
+      <w:proofErr w:type="gramEnd"/>
     </w:p>
     <w:p>
       <w:pPr>
@@ -1968,25 +2303,25 @@
         <w:autoSpaceDN w:val="0"/>
         <w:adjustRightInd w:val="0"/>
         <w:spacing w:line="240" w:lineRule="auto"/>
-        <w:ind w:left="810" w:right="0"/>
-        <w:rPr>
-          <w:rFonts w:ascii="Times New Roman" w:hAnsi="Times New Roman" w:cs="Times New Roman"/>
-          <w:sz w:val="24"/>
-          <w:szCs w:val="24"/>
-        </w:rPr>
-      </w:pPr>
-      <w:r>
-        <w:rPr>
-          <w:rFonts w:ascii="Times New Roman" w:hAnsi="Times New Roman" w:cs="Times New Roman"/>
-          <w:sz w:val="24"/>
+        <w:ind w:left="810"/>
+        <w:rPr>
+          <w:rFonts w:cs="Times New Roman"/>
+          <w:color w:val="984806" w:themeColor="accent6" w:themeShade="80"/>
+          <w:szCs w:val="24"/>
+        </w:rPr>
+      </w:pPr>
+      <w:r>
+        <w:rPr>
+          <w:rFonts w:cs="Times New Roman"/>
+          <w:color w:val="984806" w:themeColor="accent6" w:themeShade="80"/>
           <w:szCs w:val="24"/>
         </w:rPr>
         <w:t>Recommendation…</w:t>
       </w:r>
       <w:r>
         <w:rPr>
-          <w:rFonts w:ascii="Times New Roman" w:hAnsi="Times New Roman" w:cs="Times New Roman"/>
-          <w:sz w:val="24"/>
+          <w:rFonts w:cs="Times New Roman"/>
+          <w:color w:val="984806" w:themeColor="accent6" w:themeShade="80"/>
           <w:szCs w:val="24"/>
         </w:rPr>
         <w:t>;</w:t>
@@ -2003,25 +2338,25 @@
         <w:autoSpaceDN w:val="0"/>
         <w:adjustRightInd w:val="0"/>
         <w:spacing w:line="240" w:lineRule="auto"/>
-        <w:ind w:left="810" w:right="0"/>
-        <w:rPr>
-          <w:rFonts w:ascii="Times New Roman" w:hAnsi="Times New Roman" w:cs="Times New Roman"/>
-          <w:sz w:val="24"/>
-          <w:szCs w:val="24"/>
-        </w:rPr>
-      </w:pPr>
-      <w:r>
-        <w:rPr>
-          <w:rFonts w:ascii="Times New Roman" w:hAnsi="Times New Roman" w:cs="Times New Roman"/>
-          <w:sz w:val="24"/>
+        <w:ind w:left="810"/>
+        <w:rPr>
+          <w:rFonts w:cs="Times New Roman"/>
+          <w:color w:val="984806" w:themeColor="accent6" w:themeShade="80"/>
+          <w:szCs w:val="24"/>
+        </w:rPr>
+      </w:pPr>
+      <w:r>
+        <w:rPr>
+          <w:rFonts w:cs="Times New Roman"/>
+          <w:color w:val="984806" w:themeColor="accent6" w:themeShade="80"/>
           <w:szCs w:val="24"/>
         </w:rPr>
         <w:t>Recommendation…</w:t>
       </w:r>
       <w:r>
         <w:rPr>
-          <w:rFonts w:ascii="Times New Roman" w:hAnsi="Times New Roman" w:cs="Times New Roman"/>
-          <w:sz w:val="24"/>
+          <w:rFonts w:cs="Times New Roman"/>
+          <w:color w:val="984806" w:themeColor="accent6" w:themeShade="80"/>
           <w:szCs w:val="24"/>
         </w:rPr>
         <w:t>;</w:t>
@@ -2038,25 +2373,25 @@
         <w:autoSpaceDN w:val="0"/>
         <w:adjustRightInd w:val="0"/>
         <w:spacing w:line="240" w:lineRule="auto"/>
-        <w:ind w:left="810" w:right="0"/>
-        <w:rPr>
-          <w:rFonts w:ascii="Times New Roman" w:hAnsi="Times New Roman" w:cs="Times New Roman"/>
-          <w:sz w:val="24"/>
-          <w:szCs w:val="24"/>
-        </w:rPr>
-      </w:pPr>
-      <w:r>
-        <w:rPr>
-          <w:rFonts w:ascii="Times New Roman" w:hAnsi="Times New Roman" w:cs="Times New Roman"/>
-          <w:sz w:val="24"/>
+        <w:ind w:left="810"/>
+        <w:rPr>
+          <w:rFonts w:cs="Times New Roman"/>
+          <w:color w:val="984806" w:themeColor="accent6" w:themeShade="80"/>
+          <w:szCs w:val="24"/>
+        </w:rPr>
+      </w:pPr>
+      <w:r>
+        <w:rPr>
+          <w:rFonts w:cs="Times New Roman"/>
+          <w:color w:val="984806" w:themeColor="accent6" w:themeShade="80"/>
           <w:szCs w:val="24"/>
         </w:rPr>
         <w:t>CASA is continued</w:t>
       </w:r>
       <w:r>
         <w:rPr>
-          <w:rFonts w:ascii="Times New Roman" w:hAnsi="Times New Roman" w:cs="Times New Roman"/>
-          <w:sz w:val="24"/>
+          <w:rFonts w:cs="Times New Roman"/>
+          <w:color w:val="984806" w:themeColor="accent6" w:themeShade="80"/>
           <w:szCs w:val="24"/>
         </w:rPr>
         <w:t>…</w:t>
@@ -2064,37 +2399,30 @@
     </w:p>
     <w:p>
       <w:pPr>
-        <w:ind w:left="0" w:right="0"/>
-        <w:rPr>
-          <w:rFonts w:ascii="Times New Roman" w:hAnsi="Times New Roman" w:cs="Times New Roman"/>
-          <w:sz w:val="24"/>
-          <w:szCs w:val="24"/>
-        </w:rPr>
-      </w:pPr>
-    </w:p>
-    <w:p>
-      <w:pPr>
-        <w:ind w:left="0" w:right="0"/>
-        <w:rPr>
-          <w:rFonts w:ascii="Times New Roman" w:hAnsi="Times New Roman" w:cs="Times New Roman"/>
-          <w:sz w:val="24"/>
-          <w:szCs w:val="24"/>
-        </w:rPr>
-      </w:pPr>
-    </w:p>
-    <w:p>
-      <w:pPr>
-        <w:ind w:left="0" w:right="0"/>
-        <w:rPr>
-          <w:rFonts w:ascii="Times New Roman" w:hAnsi="Times New Roman" w:cs="Times New Roman"/>
-          <w:sz w:val="24"/>
-          <w:szCs w:val="24"/>
-        </w:rPr>
-      </w:pPr>
-      <w:r>
-        <w:rPr>
-          <w:rFonts w:ascii="Times New Roman" w:hAnsi="Times New Roman" w:cs="Times New Roman"/>
-          <w:sz w:val="24"/>
+        <w:rPr>
+          <w:rFonts w:cs="Times New Roman"/>
+          <w:szCs w:val="24"/>
+        </w:rPr>
+      </w:pPr>
+    </w:p>
+    <w:p>
+      <w:pPr>
+        <w:rPr>
+          <w:rFonts w:cs="Times New Roman"/>
+          <w:szCs w:val="24"/>
+        </w:rPr>
+      </w:pPr>
+    </w:p>
+    <w:p>
+      <w:pPr>
+        <w:rPr>
+          <w:rFonts w:cs="Times New Roman"/>
+          <w:szCs w:val="24"/>
+        </w:rPr>
+      </w:pPr>
+      <w:r>
+        <w:rPr>
+          <w:rFonts w:cs="Times New Roman"/>
           <w:szCs w:val="24"/>
         </w:rPr>
         <w:t>Respectfully submitted,</w:t>
@@ -2105,10 +2433,8 @@
         <w:tabs>
           <w:tab w:val="left" w:pos="8115"/>
         </w:tabs>
-        <w:ind w:left="0" w:right="0"/>
-        <w:rPr>
-          <w:rFonts w:ascii="Times New Roman" w:hAnsi="Times New Roman" w:cs="Times New Roman"/>
-          <w:sz w:val="24"/>
+        <w:rPr>
+          <w:rFonts w:cs="Times New Roman"/>
           <w:szCs w:val="24"/>
         </w:rPr>
       </w:pPr>
@@ -2118,10 +2444,8 @@
         <w:tabs>
           <w:tab w:val="left" w:pos="8115"/>
         </w:tabs>
-        <w:ind w:left="0" w:right="0"/>
-        <w:rPr>
-          <w:rFonts w:ascii="Times New Roman" w:hAnsi="Times New Roman" w:cs="Times New Roman"/>
-          <w:sz w:val="24"/>
+        <w:rPr>
+          <w:rFonts w:cs="Times New Roman"/>
           <w:szCs w:val="24"/>
         </w:rPr>
       </w:pPr>
@@ -2155,17 +2479,14 @@
               <w:tabs>
                 <w:tab w:val="left" w:pos="8115"/>
               </w:tabs>
-              <w:ind w:left="0" w:right="0"/>
-              <w:rPr>
-                <w:rFonts w:ascii="Times New Roman" w:hAnsi="Times New Roman" w:cs="Times New Roman"/>
-                <w:sz w:val="24"/>
+              <w:rPr>
+                <w:rFonts w:cs="Times New Roman"/>
                 <w:szCs w:val="24"/>
               </w:rPr>
             </w:pPr>
             <w:r>
               <w:rPr>
-                <w:rFonts w:ascii="Times New Roman" w:hAnsi="Times New Roman" w:cs="Times New Roman"/>
-                <w:sz w:val="24"/>
+                <w:rFonts w:cs="Times New Roman"/>
                 <w:szCs w:val="24"/>
               </w:rPr>
               <w:t>__________________________</w:t>
@@ -2176,50 +2497,43 @@
               <w:tabs>
                 <w:tab w:val="left" w:pos="8115"/>
               </w:tabs>
-              <w:ind w:left="0" w:right="0"/>
-              <w:rPr>
-                <w:rFonts w:ascii="Times New Roman" w:hAnsi="Times New Roman" w:cs="Times New Roman"/>
-                <w:sz w:val="24"/>
+              <w:rPr>
+                <w:rFonts w:cs="Times New Roman"/>
                 <w:szCs w:val="24"/>
               </w:rPr>
             </w:pPr>
             <w:r>
               <w:rPr>
-                <w:rFonts w:ascii="Times New Roman" w:hAnsi="Times New Roman" w:cs="Times New Roman"/>
-                <w:sz w:val="24"/>
+                <w:rFonts w:cs="Times New Roman"/>
                 <w:szCs w:val="24"/>
               </w:rPr>
               <w:fldChar w:fldCharType="begin"/>
             </w:r>
             <w:r>
               <w:rPr>
-                <w:rFonts w:ascii="Times New Roman" w:hAnsi="Times New Roman" w:cs="Times New Roman"/>
-                <w:sz w:val="24"/>
+                <w:rFonts w:cs="Times New Roman"/>
                 <w:szCs w:val="24"/>
               </w:rPr>
               <w:instrText xml:space="preserve"> MERGEFIELD =volunteer.name \* MERGEFORMAT </w:instrText>
             </w:r>
             <w:r>
               <w:rPr>
-                <w:rFonts w:ascii="Times New Roman" w:hAnsi="Times New Roman" w:cs="Times New Roman"/>
-                <w:sz w:val="24"/>
+                <w:rFonts w:cs="Times New Roman"/>
                 <w:szCs w:val="24"/>
               </w:rPr>
               <w:fldChar w:fldCharType="separate"/>
             </w:r>
             <w:r>
               <w:rPr>
-                <w:rFonts w:ascii="Times New Roman" w:hAnsi="Times New Roman" w:cs="Times New Roman"/>
+                <w:rFonts w:cs="Times New Roman"/>
                 <w:noProof/>
-                <w:sz w:val="24"/>
                 <w:szCs w:val="24"/>
               </w:rPr>
               <w:t>«=volunteer.name»</w:t>
             </w:r>
             <w:r>
               <w:rPr>
-                <w:rFonts w:ascii="Times New Roman" w:hAnsi="Times New Roman" w:cs="Times New Roman"/>
-                <w:sz w:val="24"/>
+                <w:rFonts w:cs="Times New Roman"/>
                 <w:szCs w:val="24"/>
               </w:rPr>
               <w:fldChar w:fldCharType="end"/>
@@ -2230,17 +2544,14 @@
               <w:tabs>
                 <w:tab w:val="left" w:pos="8115"/>
               </w:tabs>
-              <w:ind w:left="0" w:right="0"/>
-              <w:rPr>
-                <w:rFonts w:ascii="Times New Roman" w:hAnsi="Times New Roman" w:cs="Times New Roman"/>
-                <w:sz w:val="24"/>
+              <w:rPr>
+                <w:rFonts w:cs="Times New Roman"/>
                 <w:szCs w:val="24"/>
               </w:rPr>
             </w:pPr>
             <w:r>
               <w:rPr>
-                <w:rFonts w:ascii="Times New Roman" w:hAnsi="Times New Roman" w:cs="Times New Roman"/>
-                <w:sz w:val="24"/>
+                <w:rFonts w:cs="Times New Roman"/>
                 <w:szCs w:val="24"/>
               </w:rPr>
               <w:t>Court Appointed Special Advocate</w:t>
@@ -2248,82 +2559,71 @@
           </w:p>
           <w:p>
             <w:pPr>
-              <w:ind w:left="0" w:right="0"/>
-              <w:rPr>
-                <w:rFonts w:ascii="Times New Roman" w:hAnsi="Times New Roman" w:cs="Times New Roman"/>
-                <w:sz w:val="24"/>
+              <w:rPr>
+                <w:rFonts w:cs="Times New Roman"/>
                 <w:szCs w:val="24"/>
               </w:rPr>
             </w:pPr>
             <w:r>
               <w:rPr>
-                <w:rFonts w:ascii="Times New Roman" w:hAnsi="Times New Roman" w:cs="Times New Roman"/>
-                <w:sz w:val="24"/>
+                <w:rFonts w:cs="Times New Roman"/>
                 <w:szCs w:val="24"/>
               </w:rPr>
               <w:t>Appointed</w:t>
             </w:r>
             <w:r>
               <w:rPr>
-                <w:rFonts w:ascii="Times New Roman" w:hAnsi="Times New Roman" w:cs="Times New Roman"/>
-                <w:sz w:val="24"/>
+                <w:rFonts w:cs="Times New Roman"/>
                 <w:szCs w:val="24"/>
               </w:rPr>
               <w:t xml:space="preserve">: </w:t>
             </w:r>
             <w:r>
               <w:rPr>
-                <w:rFonts w:ascii="Times New Roman" w:hAnsi="Times New Roman" w:cs="Times New Roman"/>
-                <w:sz w:val="24"/>
+                <w:rFonts w:cs="Times New Roman"/>
                 <w:szCs w:val="24"/>
               </w:rPr>
               <w:fldChar w:fldCharType="begin"/>
             </w:r>
             <w:r>
               <w:rPr>
-                <w:rFonts w:ascii="Times New Roman" w:hAnsi="Times New Roman" w:cs="Times New Roman"/>
-                <w:sz w:val="24"/>
+                <w:rFonts w:cs="Times New Roman"/>
                 <w:szCs w:val="24"/>
               </w:rPr>
               <w:instrText xml:space="preserve"> MERGEFIELD =</w:instrText>
             </w:r>
             <w:r>
               <w:rPr>
-                <w:rFonts w:ascii="Times New Roman" w:hAnsi="Times New Roman" w:cs="Times New Roman"/>
-                <w:sz w:val="24"/>
+                <w:rFonts w:cs="Times New Roman"/>
                 <w:szCs w:val="24"/>
               </w:rPr>
               <w:instrText>volunteer</w:instrText>
             </w:r>
             <w:r>
               <w:rPr>
-                <w:rFonts w:ascii="Times New Roman" w:hAnsi="Times New Roman" w:cs="Times New Roman"/>
-                <w:sz w:val="24"/>
+                <w:rFonts w:cs="Times New Roman"/>
                 <w:szCs w:val="24"/>
               </w:rPr>
               <w:instrText xml:space="preserve">.assignment_date \* MERGEFORMAT </w:instrText>
             </w:r>
             <w:r>
               <w:rPr>
-                <w:rFonts w:ascii="Times New Roman" w:hAnsi="Times New Roman" w:cs="Times New Roman"/>
-                <w:sz w:val="24"/>
+                <w:rFonts w:cs="Times New Roman"/>
                 <w:szCs w:val="24"/>
               </w:rPr>
               <w:fldChar w:fldCharType="separate"/>
             </w:r>
             <w:r>
               <w:rPr>
-                <w:rFonts w:ascii="Times New Roman" w:hAnsi="Times New Roman" w:cs="Times New Roman"/>
+                <w:rFonts w:cs="Times New Roman"/>
                 <w:noProof/>
-                <w:sz w:val="24"/>
                 <w:szCs w:val="24"/>
               </w:rPr>
               <w:t>«=volunteer.assignment_date»</w:t>
             </w:r>
             <w:r>
               <w:rPr>
-                <w:rFonts w:ascii="Times New Roman" w:hAnsi="Times New Roman" w:cs="Times New Roman"/>
-                <w:sz w:val="24"/>
+                <w:rFonts w:cs="Times New Roman"/>
                 <w:szCs w:val="24"/>
               </w:rPr>
               <w:fldChar w:fldCharType="end"/>
@@ -2334,10 +2634,8 @@
               <w:tabs>
                 <w:tab w:val="left" w:pos="8115"/>
               </w:tabs>
-              <w:ind w:left="0" w:right="0"/>
-              <w:rPr>
-                <w:rFonts w:ascii="Times New Roman" w:hAnsi="Times New Roman" w:cs="Times New Roman"/>
-                <w:sz w:val="24"/>
+              <w:rPr>
+                <w:rFonts w:cs="Times New Roman"/>
                 <w:szCs w:val="24"/>
               </w:rPr>
             </w:pPr>
@@ -2352,17 +2650,14 @@
               <w:tabs>
                 <w:tab w:val="left" w:pos="8115"/>
               </w:tabs>
-              <w:ind w:left="0" w:right="0"/>
-              <w:rPr>
-                <w:rFonts w:ascii="Times New Roman" w:hAnsi="Times New Roman" w:cs="Times New Roman"/>
-                <w:sz w:val="24"/>
+              <w:rPr>
+                <w:rFonts w:cs="Times New Roman"/>
                 <w:szCs w:val="24"/>
               </w:rPr>
             </w:pPr>
             <w:r>
               <w:rPr>
-                <w:rFonts w:ascii="Times New Roman" w:hAnsi="Times New Roman" w:cs="Times New Roman"/>
-                <w:sz w:val="24"/>
+                <w:rFonts w:cs="Times New Roman"/>
                 <w:szCs w:val="24"/>
               </w:rPr>
               <w:t>__________________________</w:t>
@@ -2370,50 +2665,43 @@
           </w:p>
           <w:p>
             <w:pPr>
-              <w:ind w:left="0" w:right="0"/>
-              <w:rPr>
-                <w:rFonts w:ascii="Times New Roman" w:hAnsi="Times New Roman" w:cs="Times New Roman"/>
-                <w:sz w:val="24"/>
+              <w:rPr>
+                <w:rFonts w:cs="Times New Roman"/>
                 <w:szCs w:val="24"/>
               </w:rPr>
             </w:pPr>
             <w:r>
               <w:rPr>
-                <w:rFonts w:ascii="Times New Roman" w:hAnsi="Times New Roman" w:cs="Times New Roman"/>
-                <w:sz w:val="24"/>
+                <w:rFonts w:cs="Times New Roman"/>
                 <w:szCs w:val="24"/>
               </w:rPr>
               <w:fldChar w:fldCharType="begin"/>
             </w:r>
             <w:r>
               <w:rPr>
-                <w:rFonts w:ascii="Times New Roman" w:hAnsi="Times New Roman" w:cs="Times New Roman"/>
-                <w:sz w:val="24"/>
+                <w:rFonts w:cs="Times New Roman"/>
                 <w:szCs w:val="24"/>
               </w:rPr>
               <w:instrText xml:space="preserve"> MERGEFIELD =volunteer.supervisor_name \* MERGEFORMAT </w:instrText>
             </w:r>
             <w:r>
               <w:rPr>
-                <w:rFonts w:ascii="Times New Roman" w:hAnsi="Times New Roman" w:cs="Times New Roman"/>
-                <w:sz w:val="24"/>
+                <w:rFonts w:cs="Times New Roman"/>
                 <w:szCs w:val="24"/>
               </w:rPr>
               <w:fldChar w:fldCharType="separate"/>
             </w:r>
             <w:r>
               <w:rPr>
-                <w:rFonts w:ascii="Times New Roman" w:hAnsi="Times New Roman" w:cs="Times New Roman"/>
+                <w:rFonts w:cs="Times New Roman"/>
                 <w:noProof/>
-                <w:sz w:val="24"/>
                 <w:szCs w:val="24"/>
               </w:rPr>
               <w:t>«=volunteer.supervisor_name»</w:t>
             </w:r>
             <w:r>
               <w:rPr>
-                <w:rFonts w:ascii="Times New Roman" w:hAnsi="Times New Roman" w:cs="Times New Roman"/>
-                <w:sz w:val="24"/>
+                <w:rFonts w:cs="Times New Roman"/>
                 <w:szCs w:val="24"/>
               </w:rPr>
               <w:fldChar w:fldCharType="end"/>
@@ -2424,17 +2712,14 @@
               <w:tabs>
                 <w:tab w:val="left" w:pos="8115"/>
               </w:tabs>
-              <w:ind w:left="0" w:right="0"/>
-              <w:rPr>
-                <w:rFonts w:ascii="Times New Roman" w:hAnsi="Times New Roman" w:cs="Times New Roman"/>
-                <w:sz w:val="24"/>
+              <w:rPr>
+                <w:rFonts w:cs="Times New Roman"/>
                 <w:szCs w:val="24"/>
               </w:rPr>
             </w:pPr>
             <w:r>
               <w:rPr>
-                <w:rFonts w:ascii="Times New Roman" w:hAnsi="Times New Roman" w:cs="Times New Roman"/>
-                <w:sz w:val="24"/>
+                <w:rFonts w:cs="Times New Roman"/>
                 <w:szCs w:val="24"/>
               </w:rPr>
               <w:t>CASA Case Supervisor</w:t>
@@ -2445,10 +2730,8 @@
               <w:tabs>
                 <w:tab w:val="left" w:pos="8115"/>
               </w:tabs>
-              <w:ind w:left="0" w:right="0"/>
-              <w:rPr>
-                <w:rFonts w:ascii="Times New Roman" w:hAnsi="Times New Roman" w:cs="Times New Roman"/>
-                <w:sz w:val="24"/>
+              <w:rPr>
+                <w:rFonts w:cs="Times New Roman"/>
                 <w:szCs w:val="24"/>
               </w:rPr>
             </w:pPr>
@@ -2461,10 +2744,8 @@
         <w:tabs>
           <w:tab w:val="left" w:pos="8115"/>
         </w:tabs>
-        <w:ind w:left="0" w:right="0"/>
-        <w:rPr>
-          <w:rFonts w:ascii="Times New Roman" w:hAnsi="Times New Roman" w:cs="Times New Roman"/>
-          <w:sz w:val="24"/>
+        <w:rPr>
+          <w:rFonts w:cs="Times New Roman"/>
           <w:szCs w:val="24"/>
         </w:rPr>
       </w:pPr>
@@ -2639,7 +2920,7 @@
           <v:path o:extrusionok="f" gradientshapeok="t" o:connecttype="rect"/>
           <o:lock v:ext="edit" aspectratio="t"/>
         </v:shapetype>
-        <v:shape id="WordPictureWatermark743596363" o:spid="_x0000_s2050" type="#_x0000_t75" alt="" style="position:absolute;left:0;text-align:left;margin-left:0;margin-top:0;width:612pt;height:11in;z-index:-251657216;mso-wrap-edited:f;mso-width-percent:0;mso-height-percent:0;mso-position-horizontal:center;mso-position-horizontal-relative:margin;mso-position-vertical:center;mso-position-vertical-relative:margin;mso-width-percent:0;mso-height-percent:0" o:allowincell="f">
+        <v:shape id="WordPictureWatermark743596363" o:spid="_x0000_s2050" type="#_x0000_t75" alt="" style="position:absolute;margin-left:0;margin-top:0;width:612pt;height:11in;z-index:-251657216;mso-wrap-edited:f;mso-width-percent:0;mso-height-percent:0;mso-position-horizontal:center;mso-position-horizontal-relative:margin;mso-position-vertical:center;mso-position-vertical-relative:margin;mso-width-percent:0;mso-height-percent:0" o:allowincell="f">
           <v:imagedata r:id="rId1" o:title="CASA_Letterhead-01"/>
           <w10:wrap anchorx="margin" anchory="margin"/>
         </v:shape>
@@ -2680,7 +2961,7 @@
           <v:path o:extrusionok="f" gradientshapeok="t" o:connecttype="rect"/>
           <o:lock v:ext="edit" aspectratio="t"/>
         </v:shapetype>
-        <v:shape id="WordPictureWatermark743596364" o:spid="_x0000_s2049" type="#_x0000_t75" alt="" style="position:absolute;left:0;text-align:left;margin-left:-69.55pt;margin-top:-70.95pt;width:612pt;height:116.5pt;z-index:-251656192;mso-wrap-edited:f;mso-width-percent:0;mso-height-percent:0;mso-position-horizontal-relative:margin;mso-position-vertical-relative:margin;mso-width-percent:0;mso-height-percent:0" o:allowincell="f">
+        <v:shape id="WordPictureWatermark743596364" o:spid="_x0000_s2049" type="#_x0000_t75" alt="" style="position:absolute;margin-left:-69.55pt;margin-top:-70.95pt;width:612pt;height:116.5pt;z-index:-251656192;mso-wrap-edited:f;mso-width-percent:0;mso-height-percent:0;mso-position-horizontal-relative:margin;mso-position-vertical-relative:margin;mso-width-percent:0;mso-height-percent:0" o:allowincell="f">
           <v:imagedata r:id="rId1" o:title="CASA_Letterhead-01" cropbottom="55896f"/>
           <w10:wrap anchorx="margin" anchory="margin"/>
         </v:shape>
@@ -2759,7 +3040,6 @@
                         <w:txbxContent>
                           <w:p>
                             <w:pPr>
-                              <w:ind w:left="0"/>
                               <w:rPr>
                                 <w:b/>
                                 <w:color w:val="003399"/>
@@ -2814,7 +3094,6 @@
                         <w:txbxContent>
                           <w:p>
                             <w:pPr>
-                              <w:ind w:left="0"/>
                               <w:rPr>
                                 <w:b/>
                                 <w:color w:val="1F497D" w:themeColor="text2"/>
@@ -2868,7 +3147,7 @@
         </mc:Choice>
         <mc:Fallback>
           <w:pict>
-            <v:group w14:anchorId="543CA306" id="Group 8" o:spid="_x0000_s1026" style="position:absolute;left:0;text-align:left;margin-left:282.4pt;margin-top:36.5pt;width:303.5pt;height:20.95pt;z-index:251662336" coordorigin="7082,1451" coordsize="4685,419" o:gfxdata="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">
+            <v:group w14:anchorId="543CA306" id="Group 8" o:spid="_x0000_s1026" style="position:absolute;margin-left:282.4pt;margin-top:36.5pt;width:303.5pt;height:20.95pt;z-index:251662336" coordorigin="7082,1451" coordsize="4685,419" o:gfxdata="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">
               <v:shapetype id="_x0000_t202" coordsize="21600,21600" o:spt="202" path="m,l,21600r21600,l21600,xe">
                 <v:stroke joinstyle="miter"/>
                 <v:path gradientshapeok="t" o:connecttype="rect"/>
@@ -2878,7 +3157,6 @@
                   <w:txbxContent>
                     <w:p>
                       <w:pPr>
-                        <w:ind w:left="0"/>
                         <w:rPr>
                           <w:b/>
                           <w:color w:val="003399"/>
@@ -2894,7 +3172,6 @@
                   <w:txbxContent>
                     <w:p>
                       <w:pPr>
-                        <w:ind w:left="0"/>
                         <w:rPr>
                           <w:b/>
                           <w:color w:val="1F497D" w:themeColor="text2"/>
@@ -2943,6 +3220,119 @@
 <file path=word/numbering.xml><?xml version="1.0" encoding="utf-8"?>
 <w:numbering xmlns:wpc="http://schemas.microsoft.com/office/word/2010/wordprocessingCanvas" xmlns:cx="http://schemas.microsoft.com/office/drawing/2014/chartex" xmlns:cx1="http://schemas.microsoft.com/office/drawing/2015/9/8/chartex" xmlns:cx2="http://schemas.microsoft.com/office/drawing/2015/10/21/chartex" xmlns:cx3="http://schemas.microsoft.com/office/drawing/2016/5/9/chartex" xmlns:cx4="http://schemas.microsoft.com/office/drawing/2016/5/10/chartex" xmlns:cx5="http://schemas.microsoft.com/office/drawing/2016/5/11/chartex" xmlns:cx6="http://schemas.microsoft.com/office/drawing/2016/5/12/chartex" xmlns:cx7="http://schemas.microsoft.com/office/drawing/2016/5/13/chartex" xmlns:cx8="http://schemas.microsoft.com/office/drawing/2016/5/14/chartex" xmlns:mc="http://schemas.openxmlformats.org/markup-compatibility/2006" xmlns:aink="http://schemas.microsoft.com/office/drawing/2016/ink" xmlns:am3d="http://schemas.microsoft.com/office/drawing/2017/model3d" xmlns:o="urn:schemas-microsoft-com:office:office" xmlns:r="http://schemas.openxmlformats.org/officeDocument/2006/relationships" xmlns:m="http://schemas.openxmlformats.org/officeDocument/2006/math" xmlns:v="urn:schemas-microsoft-com:vml" xmlns:wp14="http://schemas.microsoft.com/office/word/2010/wordprocessingDrawing" xmlns:wp="http://schemas.openxmlformats.org/drawingml/2006/wordprocessingDrawing" xmlns:w10="urn:schemas-microsoft-com:office:word" xmlns:w="http://schemas.openxmlformats.org/wordprocessingml/2006/main" xmlns:w14="http://schemas.microsoft.com/office/word/2010/wordml" xmlns:w15="http://schemas.microsoft.com/office/word/2012/wordml" xmlns:w16cex="http://schemas.microsoft.com/office/word/2018/wordml/cex" xmlns:w16cid="http://schemas.microsoft.com/office/word/2016/wordml/cid" xmlns:w16="http://schemas.microsoft.com/office/word/2018/wordml" xmlns:w16se="http://schemas.microsoft.com/office/word/2015/wordml/symex" xmlns:wpg="http://schemas.microsoft.com/office/word/2010/wordprocessingGroup" xmlns:wpi="http://schemas.microsoft.com/office/word/2010/wordprocessingInk" xmlns:wne="http://schemas.microsoft.com/office/word/2006/wordml" xmlns:wps="http://schemas.microsoft.com/office/word/2010/wordprocessingShape" mc:Ignorable="w14 w15 w16se w16cid w16 w16cex wp14">
   <w:abstractNum w:abstractNumId="0" w15:restartNumberingAfterBreak="0">
+    <w:nsid w:val="38E27921"/>
+    <w:multiLevelType w:val="hybridMultilevel"/>
+    <w:tmpl w:val="598A5E00"/>
+    <w:lvl w:ilvl="0" w:tplc="08090001">
+      <w:start w:val="1"/>
+      <w:numFmt w:val="bullet"/>
+      <w:lvlText w:val=""/>
+      <w:lvlJc w:val="left"/>
+      <w:pPr>
+        <w:ind w:left="720" w:hanging="360"/>
+      </w:pPr>
+      <w:rPr>
+        <w:rFonts w:ascii="Symbol" w:hAnsi="Symbol" w:hint="default"/>
+      </w:rPr>
+    </w:lvl>
+    <w:lvl w:ilvl="1" w:tplc="08090003" w:tentative="1">
+      <w:start w:val="1"/>
+      <w:numFmt w:val="bullet"/>
+      <w:lvlText w:val="o"/>
+      <w:lvlJc w:val="left"/>
+      <w:pPr>
+        <w:ind w:left="1440" w:hanging="360"/>
+      </w:pPr>
+      <w:rPr>
+        <w:rFonts w:ascii="Courier New" w:hAnsi="Courier New" w:cs="Courier New" w:hint="default"/>
+      </w:rPr>
+    </w:lvl>
+    <w:lvl w:ilvl="2" w:tplc="08090005" w:tentative="1">
+      <w:start w:val="1"/>
+      <w:numFmt w:val="bullet"/>
+      <w:lvlText w:val=""/>
+      <w:lvlJc w:val="left"/>
+      <w:pPr>
+        <w:ind w:left="2160" w:hanging="360"/>
+      </w:pPr>
+      <w:rPr>
+        <w:rFonts w:ascii="Wingdings" w:hAnsi="Wingdings" w:hint="default"/>
+      </w:rPr>
+    </w:lvl>
+    <w:lvl w:ilvl="3" w:tplc="08090001" w:tentative="1">
+      <w:start w:val="1"/>
+      <w:numFmt w:val="bullet"/>
+      <w:lvlText w:val=""/>
+      <w:lvlJc w:val="left"/>
+      <w:pPr>
+        <w:ind w:left="2880" w:hanging="360"/>
+      </w:pPr>
+      <w:rPr>
+        <w:rFonts w:ascii="Symbol" w:hAnsi="Symbol" w:hint="default"/>
+      </w:rPr>
+    </w:lvl>
+    <w:lvl w:ilvl="4" w:tplc="08090003" w:tentative="1">
+      <w:start w:val="1"/>
+      <w:numFmt w:val="bullet"/>
+      <w:lvlText w:val="o"/>
+      <w:lvlJc w:val="left"/>
+      <w:pPr>
+        <w:ind w:left="3600" w:hanging="360"/>
+      </w:pPr>
+      <w:rPr>
+        <w:rFonts w:ascii="Courier New" w:hAnsi="Courier New" w:cs="Courier New" w:hint="default"/>
+      </w:rPr>
+    </w:lvl>
+    <w:lvl w:ilvl="5" w:tplc="08090005" w:tentative="1">
+      <w:start w:val="1"/>
+      <w:numFmt w:val="bullet"/>
+      <w:lvlText w:val=""/>
+      <w:lvlJc w:val="left"/>
+      <w:pPr>
+        <w:ind w:left="4320" w:hanging="360"/>
+      </w:pPr>
+      <w:rPr>
+        <w:rFonts w:ascii="Wingdings" w:hAnsi="Wingdings" w:hint="default"/>
+      </w:rPr>
+    </w:lvl>
+    <w:lvl w:ilvl="6" w:tplc="08090001" w:tentative="1">
+      <w:start w:val="1"/>
+      <w:numFmt w:val="bullet"/>
+      <w:lvlText w:val=""/>
+      <w:lvlJc w:val="left"/>
+      <w:pPr>
+        <w:ind w:left="5040" w:hanging="360"/>
+      </w:pPr>
+      <w:rPr>
+        <w:rFonts w:ascii="Symbol" w:hAnsi="Symbol" w:hint="default"/>
+      </w:rPr>
+    </w:lvl>
+    <w:lvl w:ilvl="7" w:tplc="08090003" w:tentative="1">
+      <w:start w:val="1"/>
+      <w:numFmt w:val="bullet"/>
+      <w:lvlText w:val="o"/>
+      <w:lvlJc w:val="left"/>
+      <w:pPr>
+        <w:ind w:left="5760" w:hanging="360"/>
+      </w:pPr>
+      <w:rPr>
+        <w:rFonts w:ascii="Courier New" w:hAnsi="Courier New" w:cs="Courier New" w:hint="default"/>
+      </w:rPr>
+    </w:lvl>
+    <w:lvl w:ilvl="8" w:tplc="08090005" w:tentative="1">
+      <w:start w:val="1"/>
+      <w:numFmt w:val="bullet"/>
+      <w:lvlText w:val=""/>
+      <w:lvlJc w:val="left"/>
+      <w:pPr>
+        <w:ind w:left="6480" w:hanging="360"/>
+      </w:pPr>
+      <w:rPr>
+        <w:rFonts w:ascii="Wingdings" w:hAnsi="Wingdings" w:hint="default"/>
+      </w:rPr>
+    </w:lvl>
+  </w:abstractNum>
+  <w:abstractNum w:abstractNumId="1" w15:restartNumberingAfterBreak="0">
     <w:nsid w:val="5D5F3EA0"/>
     <w:multiLevelType w:val="hybridMultilevel"/>
     <w:tmpl w:val="76C85BA8"/>
@@ -3055,7 +3445,7 @@
       </w:rPr>
     </w:lvl>
   </w:abstractNum>
-  <w:abstractNum w:abstractNumId="1" w15:restartNumberingAfterBreak="0">
+  <w:abstractNum w:abstractNumId="2" w15:restartNumberingAfterBreak="0">
     <w:nsid w:val="7AF96306"/>
     <w:multiLevelType w:val="hybridMultilevel"/>
     <w:tmpl w:val="D878F0EA"/>
@@ -3172,10 +3562,13 @@
     </w:lvl>
   </w:abstractNum>
   <w:num w:numId="1">
-    <w:abstractNumId w:val="0"/>
+    <w:abstractNumId w:val="1"/>
   </w:num>
   <w:num w:numId="2">
-    <w:abstractNumId w:val="1"/>
+    <w:abstractNumId w:val="2"/>
+  </w:num>
+  <w:num w:numId="3">
+    <w:abstractNumId w:val="0"/>
   </w:num>
 </w:numbering>
 </file>
@@ -3579,7 +3972,15 @@
   <w:style w:type="paragraph" w:default="1" w:styleId="Normal">
     <w:name w:val="Normal"/>
     <w:qFormat/>
-    <w:rsid w:val="00CC6FAF"/>
+    <w:rsid w:val="007974A8"/>
+    <w:pPr>
+      <w:spacing w:line="276" w:lineRule="auto"/>
+      <w:ind w:left="0" w:right="0"/>
+    </w:pPr>
+    <w:rPr>
+      <w:rFonts w:ascii="Times New Roman" w:hAnsi="Times New Roman"/>
+      <w:sz w:val="24"/>
+    </w:rPr>
   </w:style>
   <w:style w:type="character" w:default="1" w:styleId="DefaultParagraphFont">
     <w:name w:val="Default Paragraph Font"/>
@@ -3733,7 +4134,6 @@
     <w:pPr>
       <w:shd w:val="solid" w:color="FFFFFF" w:fill="auto"/>
       <w:spacing w:line="240" w:lineRule="auto"/>
-      <w:ind w:left="0" w:right="0"/>
     </w:pPr>
     <w:rPr>
       <w:rFonts w:ascii="Verdana" w:eastAsia="Verdana" w:hAnsi="Verdana" w:cs="Verdana"/>
@@ -3751,7 +4151,6 @@
     <w:pPr>
       <w:shd w:val="solid" w:color="FFFFFF" w:fill="auto"/>
       <w:spacing w:line="240" w:lineRule="auto"/>
-      <w:ind w:left="0" w:right="0"/>
     </w:pPr>
     <w:rPr>
       <w:rFonts w:ascii="Verdana" w:eastAsia="Verdana" w:hAnsi="Verdana" w:cs="Verdana"/>
@@ -3769,7 +4168,6 @@
     <w:pPr>
       <w:shd w:val="solid" w:color="FFFFFF" w:fill="auto"/>
       <w:spacing w:line="240" w:lineRule="auto"/>
-      <w:ind w:left="0" w:right="0"/>
     </w:pPr>
     <w:rPr>
       <w:rFonts w:ascii="Verdana" w:eastAsia="Verdana" w:hAnsi="Verdana" w:cs="Verdana"/>
@@ -3798,6 +4196,21 @@
         <w:insideV w:val="single" w:sz="4" w:space="0" w:color="auto"/>
       </w:tblBorders>
     </w:tblPr>
+  </w:style>
+  <w:style w:type="paragraph" w:styleId="NormalWeb">
+    <w:name w:val="Normal (Web)"/>
+    <w:basedOn w:val="Normal"/>
+    <w:uiPriority w:val="99"/>
+    <w:unhideWhenUsed/>
+    <w:rsid w:val="007974A8"/>
+    <w:pPr>
+      <w:spacing w:before="100" w:beforeAutospacing="1" w:after="100" w:afterAutospacing="1" w:line="240" w:lineRule="auto"/>
+    </w:pPr>
+    <w:rPr>
+      <w:rFonts w:eastAsia="Times New Roman" w:cs="Times New Roman"/>
+      <w:szCs w:val="24"/>
+      <w:lang w:val="en-AU" w:eastAsia="en-GB"/>
+    </w:rPr>
   </w:style>
 </w:styles>
 </file>

</xml_diff>

<commit_message>
updated WORD template with details for non-transitioned cases
</commit_message>
<xml_diff>
--- a/app/documents/templates/report_template_non_transition.docx
+++ b/app/documents/templates/report_template_non_transition.docx
@@ -4,79 +4,71 @@
   <w:body>
     <w:p>
       <w:pPr>
-        <w:ind w:left="0" w:right="0" w:firstLine="720"/>
+        <w:ind w:firstLine="720"/>
         <w:jc w:val="center"/>
         <w:rPr>
-          <w:rFonts w:ascii="Times New Roman" w:hAnsi="Times New Roman" w:cs="Times New Roman"/>
-          <w:sz w:val="24"/>
-          <w:szCs w:val="24"/>
-        </w:rPr>
-      </w:pPr>
-    </w:p>
-    <w:p>
-      <w:pPr>
-        <w:ind w:left="0" w:right="0" w:firstLine="720"/>
+          <w:rFonts w:cs="Times New Roman"/>
+          <w:szCs w:val="24"/>
+        </w:rPr>
+      </w:pPr>
+    </w:p>
+    <w:p>
+      <w:pPr>
+        <w:ind w:firstLine="720"/>
         <w:jc w:val="center"/>
         <w:rPr>
-          <w:rFonts w:ascii="Times New Roman" w:hAnsi="Times New Roman" w:cs="Times New Roman"/>
-          <w:sz w:val="24"/>
-          <w:szCs w:val="24"/>
-        </w:rPr>
-      </w:pPr>
-    </w:p>
-    <w:p>
-      <w:pPr>
-        <w:ind w:left="0" w:right="0" w:firstLine="720"/>
+          <w:rFonts w:cs="Times New Roman"/>
+          <w:szCs w:val="24"/>
+        </w:rPr>
+      </w:pPr>
+    </w:p>
+    <w:p>
+      <w:pPr>
+        <w:ind w:firstLine="720"/>
         <w:jc w:val="center"/>
         <w:rPr>
-          <w:rFonts w:ascii="Times New Roman" w:hAnsi="Times New Roman" w:cs="Times New Roman"/>
-          <w:sz w:val="24"/>
-          <w:szCs w:val="24"/>
-        </w:rPr>
-      </w:pPr>
-    </w:p>
-    <w:p>
-      <w:pPr>
-        <w:ind w:left="0" w:right="0" w:firstLine="720"/>
+          <w:rFonts w:cs="Times New Roman"/>
+          <w:szCs w:val="24"/>
+        </w:rPr>
+      </w:pPr>
+    </w:p>
+    <w:p>
+      <w:pPr>
+        <w:ind w:firstLine="720"/>
         <w:jc w:val="center"/>
         <w:rPr>
-          <w:rFonts w:ascii="Times New Roman" w:hAnsi="Times New Roman" w:cs="Times New Roman"/>
+          <w:rFonts w:cs="Times New Roman"/>
           <w:b/>
           <w:bCs/>
-          <w:sz w:val="24"/>
-          <w:szCs w:val="24"/>
-        </w:rPr>
-      </w:pPr>
-      <w:r>
-        <w:rPr>
-          <w:rFonts w:ascii="Times New Roman" w:hAnsi="Times New Roman" w:cs="Times New Roman"/>
-          <w:sz w:val="24"/>
+          <w:szCs w:val="24"/>
+        </w:rPr>
+      </w:pPr>
+      <w:r>
+        <w:rPr>
+          <w:rFonts w:cs="Times New Roman"/>
           <w:szCs w:val="24"/>
         </w:rPr>
         <w:fldChar w:fldCharType="begin"/>
       </w:r>
       <w:r>
         <w:rPr>
-          <w:rFonts w:ascii="Times New Roman" w:hAnsi="Times New Roman" w:cs="Times New Roman"/>
-          <w:sz w:val="24"/>
+          <w:rFonts w:cs="Times New Roman"/>
           <w:szCs w:val="24"/>
         </w:rPr>
         <w:instrText xml:space="preserve"> SEQ CHAPTER \h \r 1</w:instrText>
       </w:r>
       <w:r>
         <w:rPr>
-          <w:rFonts w:ascii="Times New Roman" w:hAnsi="Times New Roman" w:cs="Times New Roman"/>
-          <w:sz w:val="24"/>
+          <w:rFonts w:cs="Times New Roman"/>
           <w:szCs w:val="24"/>
         </w:rPr>
         <w:fldChar w:fldCharType="end"/>
       </w:r>
       <w:r>
         <w:rPr>
-          <w:rFonts w:ascii="Times New Roman" w:hAnsi="Times New Roman" w:cs="Times New Roman"/>
+          <w:rFonts w:cs="Times New Roman"/>
           <w:b/>
           <w:bCs/>
-          <w:sz w:val="24"/>
           <w:szCs w:val="24"/>
         </w:rPr>
         <w:t>Report to the Court</w:t>
@@ -84,67 +76,60 @@
     </w:p>
     <w:p>
       <w:pPr>
-        <w:ind w:left="0" w:right="0" w:firstLine="720"/>
+        <w:ind w:firstLine="720"/>
         <w:jc w:val="center"/>
         <w:rPr>
-          <w:rFonts w:ascii="Times New Roman" w:hAnsi="Times New Roman" w:cs="Times New Roman"/>
+          <w:rFonts w:cs="Times New Roman"/>
           <w:bCs/>
-          <w:sz w:val="24"/>
-          <w:szCs w:val="24"/>
-        </w:rPr>
-      </w:pPr>
-      <w:r>
-        <w:rPr>
-          <w:rFonts w:ascii="Times New Roman" w:hAnsi="Times New Roman" w:cs="Times New Roman"/>
+          <w:szCs w:val="24"/>
+        </w:rPr>
+      </w:pPr>
+      <w:r>
+        <w:rPr>
+          <w:rFonts w:cs="Times New Roman"/>
           <w:b/>
           <w:bCs/>
-          <w:sz w:val="24"/>
           <w:szCs w:val="24"/>
         </w:rPr>
         <w:t xml:space="preserve">Date Written: </w:t>
       </w:r>
       <w:r>
         <w:rPr>
-          <w:rFonts w:ascii="Times New Roman" w:hAnsi="Times New Roman" w:cs="Times New Roman"/>
+          <w:rFonts w:cs="Times New Roman"/>
           <w:bCs/>
-          <w:sz w:val="24"/>
           <w:szCs w:val="24"/>
         </w:rPr>
         <w:fldChar w:fldCharType="begin"/>
       </w:r>
       <w:r>
         <w:rPr>
-          <w:rFonts w:ascii="Times New Roman" w:hAnsi="Times New Roman" w:cs="Times New Roman"/>
+          <w:rFonts w:cs="Times New Roman"/>
           <w:bCs/>
-          <w:sz w:val="24"/>
           <w:szCs w:val="24"/>
         </w:rPr>
         <w:instrText xml:space="preserve"> MERGEFIELD =created_date \* MERGEFORMAT </w:instrText>
       </w:r>
       <w:r>
         <w:rPr>
-          <w:rFonts w:ascii="Times New Roman" w:hAnsi="Times New Roman" w:cs="Times New Roman"/>
+          <w:rFonts w:cs="Times New Roman"/>
           <w:bCs/>
-          <w:sz w:val="24"/>
           <w:szCs w:val="24"/>
         </w:rPr>
         <w:fldChar w:fldCharType="separate"/>
       </w:r>
       <w:r>
         <w:rPr>
-          <w:rFonts w:ascii="Times New Roman" w:hAnsi="Times New Roman" w:cs="Times New Roman"/>
+          <w:rFonts w:cs="Times New Roman"/>
           <w:bCs/>
           <w:noProof/>
-          <w:sz w:val="24"/>
           <w:szCs w:val="24"/>
         </w:rPr>
         <w:t>«=created_date»</w:t>
       </w:r>
       <w:r>
         <w:rPr>
-          <w:rFonts w:ascii="Times New Roman" w:hAnsi="Times New Roman" w:cs="Times New Roman"/>
+          <w:rFonts w:cs="Times New Roman"/>
           <w:bCs/>
-          <w:sz w:val="24"/>
           <w:szCs w:val="24"/>
         </w:rPr>
         <w:fldChar w:fldCharType="end"/>
@@ -152,132 +137,118 @@
     </w:p>
     <w:p>
       <w:pPr>
-        <w:ind w:left="0" w:right="0" w:firstLine="720"/>
+        <w:ind w:firstLine="720"/>
         <w:jc w:val="center"/>
         <w:rPr>
-          <w:rFonts w:ascii="Times New Roman" w:hAnsi="Times New Roman" w:cs="Times New Roman"/>
+          <w:rFonts w:cs="Times New Roman"/>
           <w:b/>
           <w:bCs/>
-          <w:sz w:val="24"/>
-          <w:szCs w:val="24"/>
-        </w:rPr>
-      </w:pPr>
-      <w:r>
-        <w:rPr>
-          <w:rFonts w:ascii="Times New Roman" w:hAnsi="Times New Roman" w:cs="Times New Roman"/>
+          <w:szCs w:val="24"/>
+        </w:rPr>
+      </w:pPr>
+      <w:r>
+        <w:rPr>
+          <w:rFonts w:cs="Times New Roman"/>
           <w:b/>
           <w:bCs/>
-          <w:sz w:val="24"/>
           <w:szCs w:val="24"/>
         </w:rPr>
         <w:t xml:space="preserve">Hearing Date: </w:t>
       </w:r>
       <w:r>
         <w:rPr>
-          <w:rFonts w:ascii="Times New Roman" w:hAnsi="Times New Roman" w:cs="Times New Roman"/>
+          <w:rFonts w:cs="Times New Roman"/>
           <w:bCs/>
-          <w:sz w:val="24"/>
           <w:szCs w:val="24"/>
         </w:rPr>
         <w:fldChar w:fldCharType="begin"/>
       </w:r>
       <w:r>
         <w:rPr>
-          <w:rFonts w:ascii="Times New Roman" w:hAnsi="Times New Roman" w:cs="Times New Roman"/>
+          <w:rFonts w:cs="Times New Roman"/>
           <w:bCs/>
-          <w:sz w:val="24"/>
           <w:szCs w:val="24"/>
         </w:rPr>
         <w:instrText xml:space="preserve"> MERGEFIELD </w:instrText>
       </w:r>
       <w:r>
         <w:rPr>
-          <w:rFonts w:ascii="Times New Roman" w:hAnsi="Times New Roman" w:cs="Times New Roman"/>
+          <w:rFonts w:cs="Times New Roman"/>
           <w:bCs/>
-          <w:sz w:val="24"/>
           <w:szCs w:val="24"/>
         </w:rPr>
         <w:instrText>=</w:instrText>
       </w:r>
       <w:r>
         <w:rPr>
-          <w:rFonts w:ascii="Times New Roman" w:hAnsi="Times New Roman" w:cs="Times New Roman"/>
+          <w:rFonts w:cs="Times New Roman"/>
           <w:noProof/>
-          <w:sz w:val="24"/>
           <w:szCs w:val="24"/>
         </w:rPr>
         <w:instrText>casa_case</w:instrText>
       </w:r>
       <w:r>
         <w:rPr>
-          <w:rFonts w:ascii="Times New Roman" w:hAnsi="Times New Roman" w:cs="Times New Roman"/>
+          <w:rFonts w:cs="Times New Roman"/>
           <w:bCs/>
-          <w:sz w:val="24"/>
           <w:szCs w:val="24"/>
         </w:rPr>
         <w:instrText>.court_</w:instrText>
       </w:r>
       <w:r>
         <w:rPr>
-          <w:rFonts w:ascii="Times New Roman" w:hAnsi="Times New Roman" w:cs="Times New Roman"/>
+          <w:rFonts w:cs="Times New Roman"/>
           <w:bCs/>
-          <w:sz w:val="24"/>
           <w:szCs w:val="24"/>
         </w:rPr>
         <w:instrText>date</w:instrText>
       </w:r>
       <w:r>
         <w:rPr>
-          <w:rFonts w:ascii="Times New Roman" w:hAnsi="Times New Roman" w:cs="Times New Roman"/>
+          <w:rFonts w:cs="Times New Roman"/>
           <w:bCs/>
-          <w:sz w:val="24"/>
           <w:szCs w:val="24"/>
         </w:rPr>
         <w:instrText xml:space="preserve"> \* MERGEFORMAT </w:instrText>
       </w:r>
       <w:r>
         <w:rPr>
-          <w:rFonts w:ascii="Times New Roman" w:hAnsi="Times New Roman" w:cs="Times New Roman"/>
+          <w:rFonts w:cs="Times New Roman"/>
           <w:bCs/>
-          <w:sz w:val="24"/>
           <w:szCs w:val="24"/>
         </w:rPr>
         <w:fldChar w:fldCharType="separate"/>
       </w:r>
       <w:r>
         <w:rPr>
-          <w:rFonts w:ascii="Times New Roman" w:hAnsi="Times New Roman" w:cs="Times New Roman"/>
+          <w:rFonts w:cs="Times New Roman"/>
           <w:bCs/>
           <w:noProof/>
-          <w:sz w:val="24"/>
           <w:szCs w:val="24"/>
         </w:rPr>
         <w:t>«=</w:t>
       </w:r>
       <w:r>
         <w:rPr>
-          <w:rFonts w:ascii="Times New Roman" w:hAnsi="Times New Roman" w:cs="Times New Roman"/>
+          <w:rFonts w:cs="Times New Roman"/>
           <w:noProof/>
-          <w:sz w:val="24"/>
           <w:szCs w:val="24"/>
         </w:rPr>
         <w:t>casa_case.</w:t>
       </w:r>
       <w:r>
         <w:rPr>
-          <w:rFonts w:ascii="Times New Roman" w:hAnsi="Times New Roman" w:cs="Times New Roman"/>
+          <w:rFonts w:cs="Times New Roman"/>
           <w:bCs/>
           <w:noProof/>
-          <w:sz w:val="24"/>
           <w:szCs w:val="24"/>
         </w:rPr>
         <w:t>court_date»</w:t>
       </w:r>
       <w:r>
         <w:rPr>
-          <w:rFonts w:ascii="Times New Roman" w:hAnsi="Times New Roman" w:cs="Times New Roman"/>
+          <w:rFonts w:cs="Times New Roman"/>
           <w:bCs/>
-          <w:sz w:val="24"/>
           <w:szCs w:val="24"/>
         </w:rPr>
         <w:fldChar w:fldCharType="end"/>
@@ -297,10 +268,8 @@
           <w:tab w:val="left" w:pos="6480"/>
           <w:tab w:val="left" w:pos="7200"/>
         </w:tabs>
-        <w:ind w:left="0"/>
-        <w:rPr>
-          <w:rFonts w:ascii="Times New Roman" w:hAnsi="Times New Roman" w:cs="Times New Roman"/>
-          <w:sz w:val="24"/>
+        <w:rPr>
+          <w:rFonts w:cs="Times New Roman"/>
           <w:szCs w:val="24"/>
         </w:rPr>
       </w:pPr>
@@ -319,200 +288,202 @@
           <w:tab w:val="left" w:pos="6480"/>
           <w:tab w:val="left" w:pos="7200"/>
         </w:tabs>
-        <w:ind w:left="0"/>
-        <w:rPr>
-          <w:rFonts w:ascii="Times New Roman" w:hAnsi="Times New Roman" w:cs="Times New Roman"/>
-          <w:sz w:val="24"/>
-          <w:szCs w:val="24"/>
-        </w:rPr>
-      </w:pPr>
-      <w:r>
-        <w:rPr>
-          <w:rFonts w:ascii="Times New Roman" w:hAnsi="Times New Roman" w:cs="Times New Roman"/>
+        <w:rPr>
+          <w:rFonts w:cs="Times New Roman"/>
+          <w:szCs w:val="24"/>
+        </w:rPr>
+      </w:pPr>
+      <w:r>
+        <w:rPr>
+          <w:rFonts w:cs="Times New Roman"/>
           <w:b/>
-          <w:sz w:val="24"/>
           <w:szCs w:val="24"/>
         </w:rPr>
         <w:t>Respondent</w:t>
       </w:r>
       <w:r>
         <w:rPr>
-          <w:rFonts w:ascii="Times New Roman" w:hAnsi="Times New Roman" w:cs="Times New Roman"/>
-          <w:sz w:val="24"/>
+          <w:rFonts w:cs="Times New Roman"/>
+          <w:b/>
+          <w:szCs w:val="24"/>
+          <w:lang w:val="vi-VN"/>
+        </w:rPr>
+        <w:t>(s)</w:t>
+      </w:r>
+      <w:r>
+        <w:rPr>
+          <w:rFonts w:cs="Times New Roman"/>
           <w:szCs w:val="24"/>
         </w:rPr>
         <w:t xml:space="preserve">: </w:t>
       </w:r>
       <w:r>
         <w:rPr>
-          <w:rFonts w:ascii="Times New Roman" w:hAnsi="Times New Roman" w:cs="Times New Roman"/>
+          <w:rFonts w:cs="Times New Roman"/>
           <w:i/>
           <w:iCs/>
-          <w:sz w:val="24"/>
+          <w:color w:val="984806" w:themeColor="accent6" w:themeShade="80"/>
           <w:szCs w:val="24"/>
         </w:rPr>
         <w:t>&lt;Name&gt;</w:t>
       </w:r>
       <w:r>
         <w:rPr>
-          <w:rFonts w:ascii="Times New Roman" w:hAnsi="Times New Roman" w:cs="Times New Roman"/>
-          <w:sz w:val="24"/>
+          <w:rFonts w:cs="Times New Roman"/>
           <w:szCs w:val="24"/>
         </w:rPr>
         <w:tab/>
       </w:r>
       <w:r>
         <w:rPr>
-          <w:rFonts w:ascii="Times New Roman" w:hAnsi="Times New Roman" w:cs="Times New Roman"/>
-          <w:sz w:val="24"/>
+          <w:rFonts w:cs="Times New Roman"/>
           <w:szCs w:val="24"/>
         </w:rPr>
         <w:tab/>
       </w:r>
       <w:r>
         <w:rPr>
-          <w:rFonts w:ascii="Times New Roman" w:hAnsi="Times New Roman" w:cs="Times New Roman"/>
+          <w:rFonts w:cs="Times New Roman"/>
           <w:b/>
-          <w:sz w:val="24"/>
-          <w:szCs w:val="24"/>
-        </w:rPr>
-        <w:t>Case #:</w:t>
-      </w:r>
-      <w:r>
-        <w:rPr>
-          <w:rFonts w:ascii="Times New Roman" w:hAnsi="Times New Roman" w:cs="Times New Roman"/>
-          <w:sz w:val="24"/>
+          <w:szCs w:val="24"/>
+        </w:rPr>
+        <w:t>Cas</w:t>
+      </w:r>
+      <w:r>
+        <w:rPr>
+          <w:rFonts w:cs="Times New Roman"/>
+          <w:b/>
+          <w:szCs w:val="24"/>
+          <w:lang w:val="vi-VN"/>
+        </w:rPr>
+        <w:t>e</w:t>
+      </w:r>
+      <w:r>
+        <w:rPr>
+          <w:rFonts w:cs="Times New Roman"/>
+          <w:b/>
+          <w:szCs w:val="24"/>
+        </w:rPr>
+        <w:t>#:</w:t>
+      </w:r>
+      <w:r>
+        <w:rPr>
+          <w:rFonts w:cs="Times New Roman"/>
           <w:szCs w:val="24"/>
         </w:rPr>
         <w:t xml:space="preserve"> </w:t>
       </w:r>
       <w:r>
         <w:rPr>
-          <w:rFonts w:ascii="Times New Roman" w:hAnsi="Times New Roman" w:cs="Times New Roman"/>
-          <w:sz w:val="24"/>
+          <w:rFonts w:cs="Times New Roman"/>
           <w:szCs w:val="24"/>
         </w:rPr>
         <w:fldChar w:fldCharType="begin"/>
       </w:r>
       <w:r>
         <w:rPr>
-          <w:rFonts w:ascii="Times New Roman" w:hAnsi="Times New Roman" w:cs="Times New Roman"/>
-          <w:sz w:val="24"/>
+          <w:rFonts w:cs="Times New Roman"/>
           <w:szCs w:val="24"/>
         </w:rPr>
         <w:instrText xml:space="preserve"> MERGEFIELD =casa_case.case_number \* MERGEFORMAT </w:instrText>
       </w:r>
       <w:r>
         <w:rPr>
-          <w:rFonts w:ascii="Times New Roman" w:hAnsi="Times New Roman" w:cs="Times New Roman"/>
-          <w:sz w:val="24"/>
+          <w:rFonts w:cs="Times New Roman"/>
           <w:szCs w:val="24"/>
         </w:rPr>
         <w:fldChar w:fldCharType="separate"/>
       </w:r>
       <w:r>
         <w:rPr>
-          <w:rFonts w:ascii="Times New Roman" w:hAnsi="Times New Roman" w:cs="Times New Roman"/>
+          <w:rFonts w:cs="Times New Roman"/>
           <w:noProof/>
-          <w:sz w:val="24"/>
           <w:szCs w:val="24"/>
         </w:rPr>
         <w:t>«=casa_case.case_number»</w:t>
       </w:r>
       <w:r>
         <w:rPr>
-          <w:rFonts w:ascii="Times New Roman" w:hAnsi="Times New Roman" w:cs="Times New Roman"/>
-          <w:sz w:val="24"/>
+          <w:rFonts w:cs="Times New Roman"/>
           <w:szCs w:val="24"/>
         </w:rPr>
         <w:fldChar w:fldCharType="end"/>
       </w:r>
       <w:r>
         <w:rPr>
-          <w:rFonts w:ascii="Times New Roman" w:hAnsi="Times New Roman" w:cs="Times New Roman"/>
-          <w:sz w:val="24"/>
+          <w:rFonts w:cs="Times New Roman"/>
           <w:szCs w:val="24"/>
         </w:rPr>
         <w:tab/>
       </w:r>
       <w:r>
         <w:rPr>
-          <w:rFonts w:ascii="Times New Roman" w:hAnsi="Times New Roman" w:cs="Times New Roman"/>
-          <w:sz w:val="24"/>
+          <w:rFonts w:cs="Times New Roman"/>
           <w:szCs w:val="24"/>
         </w:rPr>
         <w:tab/>
       </w:r>
       <w:r>
         <w:rPr>
-          <w:rFonts w:ascii="Times New Roman" w:hAnsi="Times New Roman" w:cs="Times New Roman"/>
+          <w:rFonts w:cs="Times New Roman"/>
           <w:b/>
-          <w:sz w:val="24"/>
           <w:szCs w:val="24"/>
         </w:rPr>
         <w:t>DOB</w:t>
       </w:r>
       <w:r>
         <w:rPr>
-          <w:rFonts w:ascii="Times New Roman" w:hAnsi="Times New Roman" w:cs="Times New Roman"/>
-          <w:sz w:val="24"/>
+          <w:rFonts w:cs="Times New Roman"/>
           <w:szCs w:val="24"/>
         </w:rPr>
         <w:t xml:space="preserve">: </w:t>
       </w:r>
       <w:r>
         <w:rPr>
-          <w:rFonts w:ascii="Times New Roman" w:hAnsi="Times New Roman" w:cs="Times New Roman"/>
-          <w:sz w:val="24"/>
+          <w:rFonts w:cs="Times New Roman"/>
           <w:szCs w:val="24"/>
         </w:rPr>
         <w:fldChar w:fldCharType="begin"/>
       </w:r>
       <w:r>
         <w:rPr>
-          <w:rFonts w:ascii="Times New Roman" w:hAnsi="Times New Roman" w:cs="Times New Roman"/>
-          <w:sz w:val="24"/>
+          <w:rFonts w:cs="Times New Roman"/>
           <w:szCs w:val="24"/>
         </w:rPr>
         <w:instrText xml:space="preserve"> MERGEFIELD =casa_case.</w:instrText>
       </w:r>
       <w:r>
         <w:rPr>
-          <w:rFonts w:ascii="Times New Roman" w:hAnsi="Times New Roman" w:cs="Times New Roman"/>
-          <w:sz w:val="24"/>
+          <w:rFonts w:cs="Times New Roman"/>
           <w:szCs w:val="24"/>
         </w:rPr>
         <w:instrText>dob</w:instrText>
       </w:r>
       <w:r>
         <w:rPr>
-          <w:rFonts w:ascii="Times New Roman" w:hAnsi="Times New Roman" w:cs="Times New Roman"/>
-          <w:sz w:val="24"/>
+          <w:rFonts w:cs="Times New Roman"/>
           <w:szCs w:val="24"/>
         </w:rPr>
         <w:instrText xml:space="preserve"> \* MERGEFORMAT </w:instrText>
       </w:r>
       <w:r>
         <w:rPr>
-          <w:rFonts w:ascii="Times New Roman" w:hAnsi="Times New Roman" w:cs="Times New Roman"/>
-          <w:sz w:val="24"/>
+          <w:rFonts w:cs="Times New Roman"/>
           <w:szCs w:val="24"/>
         </w:rPr>
         <w:fldChar w:fldCharType="separate"/>
       </w:r>
       <w:r>
         <w:rPr>
-          <w:rFonts w:ascii="Times New Roman" w:hAnsi="Times New Roman" w:cs="Times New Roman"/>
+          <w:rFonts w:cs="Times New Roman"/>
           <w:noProof/>
-          <w:sz w:val="24"/>
           <w:szCs w:val="24"/>
         </w:rPr>
         <w:t>«=casa_case.dob»</w:t>
       </w:r>
       <w:r>
         <w:rPr>
-          <w:rFonts w:ascii="Times New Roman" w:hAnsi="Times New Roman" w:cs="Times New Roman"/>
-          <w:sz w:val="24"/>
+          <w:rFonts w:cs="Times New Roman"/>
           <w:szCs w:val="24"/>
         </w:rPr>
         <w:fldChar w:fldCharType="end"/>
@@ -521,8 +492,7 @@
     <w:p>
       <w:pPr>
         <w:rPr>
-          <w:rFonts w:ascii="Times New Roman" w:hAnsi="Times New Roman" w:cs="Times New Roman"/>
-          <w:sz w:val="24"/>
+          <w:rFonts w:cs="Times New Roman"/>
           <w:szCs w:val="24"/>
         </w:rPr>
       </w:pPr>
@@ -530,19 +500,16 @@
     <w:p>
       <w:pPr>
         <w:spacing w:line="240" w:lineRule="auto"/>
-        <w:ind w:left="0" w:right="0"/>
-        <w:rPr>
-          <w:rFonts w:ascii="Times New Roman" w:hAnsi="Times New Roman" w:cs="Times New Roman"/>
+        <w:rPr>
+          <w:rFonts w:cs="Times New Roman"/>
           <w:b/>
-          <w:sz w:val="24"/>
-          <w:szCs w:val="24"/>
-        </w:rPr>
-      </w:pPr>
-      <w:r>
-        <w:rPr>
-          <w:rFonts w:ascii="Times New Roman" w:hAnsi="Times New Roman" w:cs="Times New Roman"/>
+          <w:szCs w:val="24"/>
+        </w:rPr>
+      </w:pPr>
+      <w:r>
+        <w:rPr>
+          <w:rFonts w:cs="Times New Roman"/>
           <w:b/>
-          <w:sz w:val="24"/>
           <w:szCs w:val="24"/>
         </w:rPr>
         <w:t>Persons Interviewed Regarding the Situation:</w:t>
@@ -550,10 +517,8 @@
     </w:p>
     <w:p>
       <w:pPr>
-        <w:ind w:left="0" w:right="0"/>
-        <w:rPr>
-          <w:rFonts w:ascii="Times New Roman" w:hAnsi="Times New Roman" w:cs="Times New Roman"/>
-          <w:sz w:val="24"/>
+        <w:rPr>
+          <w:rFonts w:cs="Times New Roman"/>
           <w:szCs w:val="24"/>
         </w:rPr>
       </w:pPr>
@@ -585,19 +550,16 @@
           </w:tcPr>
           <w:p>
             <w:pPr>
-              <w:ind w:left="0" w:right="0"/>
-              <w:rPr>
-                <w:rFonts w:ascii="Times New Roman" w:hAnsi="Times New Roman" w:cs="Times New Roman"/>
-                <w:sz w:val="24"/>
+              <w:rPr>
+                <w:rFonts w:cs="Times New Roman"/>
                 <w:szCs w:val="24"/>
               </w:rPr>
             </w:pPr>
             <w:r>
               <w:rPr>
-                <w:rFonts w:ascii="Times New Roman" w:hAnsi="Times New Roman" w:cs="Times New Roman"/>
+                <w:rFonts w:cs="Times New Roman"/>
                 <w:b/>
                 <w:i/>
-                <w:sz w:val="24"/>
                 <w:szCs w:val="24"/>
               </w:rPr>
               <w:t>Name</w:t>
@@ -610,19 +572,16 @@
           </w:tcPr>
           <w:p>
             <w:pPr>
-              <w:ind w:left="0" w:right="0"/>
-              <w:rPr>
-                <w:rFonts w:ascii="Times New Roman" w:hAnsi="Times New Roman" w:cs="Times New Roman"/>
-                <w:sz w:val="24"/>
+              <w:rPr>
+                <w:rFonts w:cs="Times New Roman"/>
                 <w:szCs w:val="24"/>
               </w:rPr>
             </w:pPr>
             <w:r>
               <w:rPr>
-                <w:rFonts w:ascii="Times New Roman" w:hAnsi="Times New Roman" w:cs="Times New Roman"/>
+                <w:rFonts w:cs="Times New Roman"/>
                 <w:b/>
                 <w:i/>
-                <w:sz w:val="24"/>
                 <w:szCs w:val="24"/>
               </w:rPr>
               <w:t>Title/ Relationship</w:t>
@@ -635,19 +594,16 @@
           </w:tcPr>
           <w:p>
             <w:pPr>
-              <w:ind w:left="0" w:right="0"/>
-              <w:rPr>
-                <w:rFonts w:ascii="Times New Roman" w:hAnsi="Times New Roman" w:cs="Times New Roman"/>
-                <w:sz w:val="24"/>
+              <w:rPr>
+                <w:rFonts w:cs="Times New Roman"/>
                 <w:szCs w:val="24"/>
               </w:rPr>
             </w:pPr>
             <w:r>
               <w:rPr>
-                <w:rFonts w:ascii="Times New Roman" w:hAnsi="Times New Roman" w:cs="Times New Roman"/>
+                <w:rFonts w:cs="Times New Roman"/>
                 <w:b/>
                 <w:i/>
-                <w:sz w:val="24"/>
                 <w:szCs w:val="24"/>
               </w:rPr>
               <w:t>Contact Dates</w:t>
@@ -662,51 +618,44 @@
           </w:tcPr>
           <w:p>
             <w:pPr>
-              <w:ind w:left="0" w:right="0"/>
-              <w:rPr>
-                <w:rFonts w:ascii="Times New Roman" w:hAnsi="Times New Roman" w:cs="Times New Roman"/>
-                <w:sz w:val="24"/>
+              <w:rPr>
+                <w:rFonts w:cs="Times New Roman"/>
                 <w:szCs w:val="24"/>
               </w:rPr>
             </w:pPr>
             <w:r>
               <w:rPr>
-                <w:rFonts w:ascii="Times New Roman" w:hAnsi="Times New Roman" w:cs="Times New Roman"/>
-                <w:sz w:val="24"/>
+                <w:rFonts w:cs="Times New Roman"/>
                 <w:szCs w:val="24"/>
               </w:rPr>
               <w:fldChar w:fldCharType="begin"/>
             </w:r>
             <w:r>
               <w:rPr>
-                <w:rFonts w:ascii="Times New Roman" w:hAnsi="Times New Roman" w:cs="Times New Roman"/>
-                <w:sz w:val="24"/>
+                <w:rFonts w:cs="Times New Roman"/>
                 <w:szCs w:val="24"/>
               </w:rPr>
               <w:instrText xml:space="preserve"> MERGEFIELD case_contacts:each(contact) \* MERGEFORMAT </w:instrText>
             </w:r>
             <w:r>
               <w:rPr>
-                <w:rFonts w:ascii="Times New Roman" w:hAnsi="Times New Roman" w:cs="Times New Roman"/>
-                <w:sz w:val="24"/>
+                <w:rFonts w:cs="Times New Roman"/>
                 <w:szCs w:val="24"/>
               </w:rPr>
               <w:fldChar w:fldCharType="separate"/>
             </w:r>
             <w:r>
               <w:rPr>
-                <w:rFonts w:ascii="Times New Roman" w:hAnsi="Times New Roman" w:cs="Times New Roman"/>
+                <w:rFonts w:cs="Times New Roman"/>
                 <w:noProof/>
-                <w:sz w:val="24"/>
                 <w:szCs w:val="24"/>
               </w:rPr>
               <w:t>«case_contacts:each(contact)»</w:t>
             </w:r>
             <w:r>
               <w:rPr>
-                <w:rFonts w:ascii="Times New Roman" w:hAnsi="Times New Roman" w:cs="Times New Roman"/>
+                <w:rFonts w:cs="Times New Roman"/>
                 <w:noProof/>
-                <w:sz w:val="24"/>
                 <w:szCs w:val="24"/>
               </w:rPr>
               <w:fldChar w:fldCharType="end"/>
@@ -719,10 +668,8 @@
           </w:tcPr>
           <w:p>
             <w:pPr>
-              <w:ind w:left="0" w:right="0"/>
-              <w:rPr>
-                <w:rFonts w:ascii="Times New Roman" w:hAnsi="Times New Roman" w:cs="Times New Roman"/>
-                <w:sz w:val="24"/>
+              <w:rPr>
+                <w:rFonts w:cs="Times New Roman"/>
                 <w:szCs w:val="24"/>
               </w:rPr>
             </w:pPr>
@@ -734,10 +681,8 @@
           </w:tcPr>
           <w:p>
             <w:pPr>
-              <w:ind w:left="0" w:right="0"/>
-              <w:rPr>
-                <w:rFonts w:ascii="Times New Roman" w:hAnsi="Times New Roman" w:cs="Times New Roman"/>
-                <w:sz w:val="24"/>
+              <w:rPr>
+                <w:rFonts w:cs="Times New Roman"/>
                 <w:szCs w:val="24"/>
               </w:rPr>
             </w:pPr>
@@ -751,51 +696,44 @@
           </w:tcPr>
           <w:p>
             <w:pPr>
-              <w:ind w:left="0" w:right="0"/>
-              <w:rPr>
-                <w:rFonts w:ascii="Times New Roman" w:hAnsi="Times New Roman" w:cs="Times New Roman"/>
-                <w:sz w:val="24"/>
+              <w:rPr>
+                <w:rFonts w:cs="Times New Roman"/>
                 <w:szCs w:val="24"/>
               </w:rPr>
             </w:pPr>
             <w:r>
               <w:rPr>
-                <w:rFonts w:ascii="Times New Roman" w:hAnsi="Times New Roman" w:cs="Times New Roman"/>
-                <w:sz w:val="24"/>
+                <w:rFonts w:cs="Times New Roman"/>
                 <w:szCs w:val="24"/>
               </w:rPr>
               <w:fldChar w:fldCharType="begin"/>
             </w:r>
             <w:r>
               <w:rPr>
-                <w:rFonts w:ascii="Times New Roman" w:hAnsi="Times New Roman" w:cs="Times New Roman"/>
-                <w:sz w:val="24"/>
+                <w:rFonts w:cs="Times New Roman"/>
                 <w:szCs w:val="24"/>
               </w:rPr>
               <w:instrText xml:space="preserve"> MERGEFIELD  =contact.name  \* MERGEFORMAT </w:instrText>
             </w:r>
             <w:r>
               <w:rPr>
-                <w:rFonts w:ascii="Times New Roman" w:hAnsi="Times New Roman" w:cs="Times New Roman"/>
-                <w:sz w:val="24"/>
+                <w:rFonts w:cs="Times New Roman"/>
                 <w:szCs w:val="24"/>
               </w:rPr>
               <w:fldChar w:fldCharType="separate"/>
             </w:r>
             <w:r>
               <w:rPr>
-                <w:rFonts w:ascii="Times New Roman" w:hAnsi="Times New Roman" w:cs="Times New Roman"/>
+                <w:rFonts w:cs="Times New Roman"/>
                 <w:noProof/>
-                <w:sz w:val="24"/>
                 <w:szCs w:val="24"/>
               </w:rPr>
               <w:t>«=contact.name»</w:t>
             </w:r>
             <w:r>
               <w:rPr>
-                <w:rFonts w:ascii="Times New Roman" w:hAnsi="Times New Roman" w:cs="Times New Roman"/>
+                <w:rFonts w:cs="Times New Roman"/>
                 <w:noProof/>
-                <w:sz w:val="24"/>
                 <w:szCs w:val="24"/>
               </w:rPr>
               <w:fldChar w:fldCharType="end"/>
@@ -808,51 +746,44 @@
           </w:tcPr>
           <w:p>
             <w:pPr>
-              <w:ind w:left="0" w:right="0"/>
-              <w:rPr>
-                <w:rFonts w:ascii="Times New Roman" w:hAnsi="Times New Roman" w:cs="Times New Roman"/>
-                <w:sz w:val="24"/>
+              <w:rPr>
+                <w:rFonts w:cs="Times New Roman"/>
                 <w:szCs w:val="24"/>
               </w:rPr>
             </w:pPr>
             <w:r>
               <w:rPr>
-                <w:rFonts w:ascii="Times New Roman" w:hAnsi="Times New Roman" w:cs="Times New Roman"/>
-                <w:sz w:val="24"/>
+                <w:rFonts w:cs="Times New Roman"/>
                 <w:szCs w:val="24"/>
               </w:rPr>
               <w:fldChar w:fldCharType="begin"/>
             </w:r>
             <w:r>
               <w:rPr>
-                <w:rFonts w:ascii="Times New Roman" w:hAnsi="Times New Roman" w:cs="Times New Roman"/>
-                <w:sz w:val="24"/>
+                <w:rFonts w:cs="Times New Roman"/>
                 <w:szCs w:val="24"/>
               </w:rPr>
               <w:instrText xml:space="preserve"> MERGEFIELD  =contact.type  \* MERGEFORMAT </w:instrText>
             </w:r>
             <w:r>
               <w:rPr>
-                <w:rFonts w:ascii="Times New Roman" w:hAnsi="Times New Roman" w:cs="Times New Roman"/>
-                <w:sz w:val="24"/>
+                <w:rFonts w:cs="Times New Roman"/>
                 <w:szCs w:val="24"/>
               </w:rPr>
               <w:fldChar w:fldCharType="separate"/>
             </w:r>
             <w:r>
               <w:rPr>
-                <w:rFonts w:ascii="Times New Roman" w:hAnsi="Times New Roman" w:cs="Times New Roman"/>
+                <w:rFonts w:cs="Times New Roman"/>
                 <w:noProof/>
-                <w:sz w:val="24"/>
                 <w:szCs w:val="24"/>
               </w:rPr>
               <w:t>«=contact.type»</w:t>
             </w:r>
             <w:r>
               <w:rPr>
-                <w:rFonts w:ascii="Times New Roman" w:hAnsi="Times New Roman" w:cs="Times New Roman"/>
+                <w:rFonts w:cs="Times New Roman"/>
                 <w:noProof/>
-                <w:sz w:val="24"/>
                 <w:szCs w:val="24"/>
               </w:rPr>
               <w:fldChar w:fldCharType="end"/>
@@ -865,51 +796,44 @@
           </w:tcPr>
           <w:p>
             <w:pPr>
-              <w:ind w:left="0" w:right="0"/>
-              <w:rPr>
-                <w:rFonts w:ascii="Times New Roman" w:hAnsi="Times New Roman" w:cs="Times New Roman"/>
-                <w:sz w:val="24"/>
+              <w:rPr>
+                <w:rFonts w:cs="Times New Roman"/>
                 <w:szCs w:val="24"/>
               </w:rPr>
             </w:pPr>
             <w:r>
               <w:rPr>
-                <w:rFonts w:ascii="Times New Roman" w:hAnsi="Times New Roman" w:cs="Times New Roman"/>
-                <w:sz w:val="24"/>
+                <w:rFonts w:cs="Times New Roman"/>
                 <w:szCs w:val="24"/>
               </w:rPr>
               <w:fldChar w:fldCharType="begin"/>
             </w:r>
             <w:r>
               <w:rPr>
-                <w:rFonts w:ascii="Times New Roman" w:hAnsi="Times New Roman" w:cs="Times New Roman"/>
-                <w:sz w:val="24"/>
+                <w:rFonts w:cs="Times New Roman"/>
                 <w:szCs w:val="24"/>
               </w:rPr>
               <w:instrText xml:space="preserve"> MERGEFIELD  =contact.dates  \* MERGEFORMAT </w:instrText>
             </w:r>
             <w:r>
               <w:rPr>
-                <w:rFonts w:ascii="Times New Roman" w:hAnsi="Times New Roman" w:cs="Times New Roman"/>
-                <w:sz w:val="24"/>
+                <w:rFonts w:cs="Times New Roman"/>
                 <w:szCs w:val="24"/>
               </w:rPr>
               <w:fldChar w:fldCharType="separate"/>
             </w:r>
             <w:r>
               <w:rPr>
-                <w:rFonts w:ascii="Times New Roman" w:hAnsi="Times New Roman" w:cs="Times New Roman"/>
+                <w:rFonts w:cs="Times New Roman"/>
                 <w:noProof/>
-                <w:sz w:val="24"/>
                 <w:szCs w:val="24"/>
               </w:rPr>
               <w:t>«=contact.dates»</w:t>
             </w:r>
             <w:r>
               <w:rPr>
-                <w:rFonts w:ascii="Times New Roman" w:hAnsi="Times New Roman" w:cs="Times New Roman"/>
+                <w:rFonts w:cs="Times New Roman"/>
                 <w:noProof/>
-                <w:sz w:val="24"/>
                 <w:szCs w:val="24"/>
               </w:rPr>
               <w:fldChar w:fldCharType="end"/>
@@ -924,51 +848,44 @@
           </w:tcPr>
           <w:p>
             <w:pPr>
-              <w:ind w:left="0" w:right="0"/>
-              <w:rPr>
-                <w:rFonts w:ascii="Times New Roman" w:hAnsi="Times New Roman" w:cs="Times New Roman"/>
-                <w:sz w:val="24"/>
+              <w:rPr>
+                <w:rFonts w:cs="Times New Roman"/>
                 <w:szCs w:val="24"/>
               </w:rPr>
             </w:pPr>
             <w:r>
               <w:rPr>
-                <w:rFonts w:ascii="Times New Roman" w:hAnsi="Times New Roman" w:cs="Times New Roman"/>
-                <w:sz w:val="24"/>
+                <w:rFonts w:cs="Times New Roman"/>
                 <w:szCs w:val="24"/>
               </w:rPr>
               <w:fldChar w:fldCharType="begin"/>
             </w:r>
             <w:r>
               <w:rPr>
-                <w:rFonts w:ascii="Times New Roman" w:hAnsi="Times New Roman" w:cs="Times New Roman"/>
-                <w:sz w:val="24"/>
+                <w:rFonts w:cs="Times New Roman"/>
                 <w:szCs w:val="24"/>
               </w:rPr>
               <w:instrText xml:space="preserve"> MERGEFIELD case_contacts:endEach \* MERGEFORMAT </w:instrText>
             </w:r>
             <w:r>
               <w:rPr>
-                <w:rFonts w:ascii="Times New Roman" w:hAnsi="Times New Roman" w:cs="Times New Roman"/>
-                <w:sz w:val="24"/>
+                <w:rFonts w:cs="Times New Roman"/>
                 <w:szCs w:val="24"/>
               </w:rPr>
               <w:fldChar w:fldCharType="separate"/>
             </w:r>
             <w:r>
               <w:rPr>
-                <w:rFonts w:ascii="Times New Roman" w:hAnsi="Times New Roman" w:cs="Times New Roman"/>
+                <w:rFonts w:cs="Times New Roman"/>
                 <w:noProof/>
-                <w:sz w:val="24"/>
                 <w:szCs w:val="24"/>
               </w:rPr>
               <w:t>«case_contacts:endEach»</w:t>
             </w:r>
             <w:r>
               <w:rPr>
-                <w:rFonts w:ascii="Times New Roman" w:hAnsi="Times New Roman" w:cs="Times New Roman"/>
+                <w:rFonts w:cs="Times New Roman"/>
                 <w:noProof/>
-                <w:sz w:val="24"/>
                 <w:szCs w:val="24"/>
               </w:rPr>
               <w:fldChar w:fldCharType="end"/>
@@ -981,10 +898,8 @@
           </w:tcPr>
           <w:p>
             <w:pPr>
-              <w:ind w:left="0" w:right="0"/>
-              <w:rPr>
-                <w:rFonts w:ascii="Times New Roman" w:hAnsi="Times New Roman" w:cs="Times New Roman"/>
-                <w:sz w:val="24"/>
+              <w:rPr>
+                <w:rFonts w:cs="Times New Roman"/>
                 <w:szCs w:val="24"/>
               </w:rPr>
             </w:pPr>
@@ -996,10 +911,8 @@
           </w:tcPr>
           <w:p>
             <w:pPr>
-              <w:ind w:left="0" w:right="0"/>
-              <w:rPr>
-                <w:rFonts w:ascii="Times New Roman" w:hAnsi="Times New Roman" w:cs="Times New Roman"/>
-                <w:sz w:val="24"/>
+              <w:rPr>
+                <w:rFonts w:cs="Times New Roman"/>
                 <w:szCs w:val="24"/>
               </w:rPr>
             </w:pPr>
@@ -1010,10 +923,7 @@
     <w:p>
       <w:pPr>
         <w:spacing w:line="240" w:lineRule="auto"/>
-        <w:ind w:left="0" w:right="0"/>
-        <w:rPr>
-          <w:rFonts w:ascii="Times New Roman" w:hAnsi="Times New Roman"/>
-          <w:sz w:val="24"/>
+        <w:rPr>
           <w:szCs w:val="24"/>
         </w:rPr>
       </w:pPr>
@@ -1021,27 +931,20 @@
     <w:p>
       <w:pPr>
         <w:spacing w:line="240" w:lineRule="auto"/>
-        <w:ind w:left="0" w:right="0"/>
-        <w:rPr>
-          <w:rFonts w:ascii="Times New Roman" w:hAnsi="Times New Roman"/>
+        <w:rPr>
           <w:b/>
-          <w:sz w:val="24"/>
-          <w:szCs w:val="24"/>
-        </w:rPr>
-      </w:pPr>
-      <w:r>
-        <w:rPr>
-          <w:rFonts w:ascii="Times New Roman" w:hAnsi="Times New Roman"/>
-          <w:sz w:val="24"/>
+          <w:szCs w:val="24"/>
+        </w:rPr>
+      </w:pPr>
+      <w:r>
+        <w:rPr>
           <w:szCs w:val="24"/>
         </w:rPr>
         <w:t>*</w:t>
       </w:r>
       <w:r>
         <w:rPr>
-          <w:rFonts w:ascii="Times New Roman" w:hAnsi="Times New Roman"/>
           <w:b/>
-          <w:sz w:val="24"/>
           <w:szCs w:val="24"/>
         </w:rPr>
         <w:t>- Indicates attempted contact</w:t>
@@ -1049,29 +952,24 @@
     </w:p>
     <w:p>
       <w:pPr>
-        <w:ind w:left="0" w:right="0"/>
-        <w:rPr>
-          <w:rFonts w:ascii="Times New Roman" w:hAnsi="Times New Roman" w:cs="Times New Roman"/>
-          <w:sz w:val="24"/>
-          <w:szCs w:val="24"/>
-        </w:rPr>
-      </w:pPr>
-    </w:p>
-    <w:p>
-      <w:pPr>
-        <w:ind w:left="0" w:right="0"/>
-        <w:rPr>
-          <w:rFonts w:ascii="Times New Roman" w:hAnsi="Times New Roman" w:cs="Times New Roman"/>
-          <w:sz w:val="24"/>
-          <w:szCs w:val="24"/>
-        </w:rPr>
-      </w:pPr>
-      <w:r>
-        <w:rPr>
-          <w:rFonts w:ascii="Times New Roman" w:hAnsi="Times New Roman" w:cs="Times New Roman"/>
+        <w:rPr>
+          <w:rFonts w:cs="Times New Roman"/>
+          <w:szCs w:val="24"/>
+        </w:rPr>
+      </w:pPr>
+    </w:p>
+    <w:p>
+      <w:pPr>
+        <w:rPr>
+          <w:rFonts w:cs="Times New Roman"/>
+          <w:szCs w:val="24"/>
+        </w:rPr>
+      </w:pPr>
+      <w:r>
+        <w:rPr>
+          <w:rFonts w:cs="Times New Roman"/>
           <w:b/>
           <w:bCs/>
-          <w:sz w:val="24"/>
           <w:szCs w:val="24"/>
         </w:rPr>
         <w:t>Situation:</w:t>
@@ -1079,86 +977,295 @@
     </w:p>
     <w:p>
       <w:pPr>
-        <w:ind w:left="0" w:right="0"/>
-        <w:rPr>
-          <w:rFonts w:ascii="Times New Roman" w:hAnsi="Times New Roman" w:cs="Times New Roman"/>
-          <w:sz w:val="24"/>
-          <w:szCs w:val="24"/>
-        </w:rPr>
-      </w:pPr>
-      <w:r>
-        <w:rPr>
-          <w:rFonts w:ascii="Times New Roman" w:hAnsi="Times New Roman" w:cs="Times New Roman"/>
-          <w:sz w:val="24"/>
-          <w:szCs w:val="24"/>
-        </w:rPr>
-        <w:t>&lt;</w:t>
-      </w:r>
-      <w:r>
-        <w:rPr>
-          <w:rFonts w:ascii="Times New Roman" w:hAnsi="Times New Roman" w:cs="Times New Roman"/>
-          <w:i/>
-          <w:iCs/>
-          <w:sz w:val="24"/>
-          <w:szCs w:val="24"/>
-        </w:rPr>
-        <w:t>For supervisor</w:t>
-      </w:r>
-      <w:r>
-        <w:rPr>
-          <w:rFonts w:ascii="Times New Roman" w:hAnsi="Times New Roman" w:cs="Times New Roman"/>
-          <w:sz w:val="24"/>
-          <w:szCs w:val="24"/>
-        </w:rPr>
-        <w:t>&gt;</w:t>
-      </w:r>
-    </w:p>
-    <w:p>
-      <w:pPr>
-        <w:ind w:left="0" w:right="0"/>
-        <w:rPr>
-          <w:rFonts w:ascii="Times New Roman" w:hAnsi="Times New Roman" w:cs="Times New Roman"/>
-          <w:sz w:val="24"/>
-          <w:szCs w:val="24"/>
-        </w:rPr>
-      </w:pPr>
-    </w:p>
-    <w:p>
-      <w:pPr>
-        <w:ind w:left="0" w:right="0"/>
-        <w:rPr>
-          <w:rFonts w:ascii="Times New Roman" w:hAnsi="Times New Roman" w:cs="Times New Roman"/>
-          <w:sz w:val="24"/>
-          <w:szCs w:val="24"/>
-        </w:rPr>
-      </w:pPr>
-      <w:r>
-        <w:rPr>
-          <w:rFonts w:ascii="Times New Roman" w:hAnsi="Times New Roman" w:cs="Times New Roman"/>
+        <w:rPr>
+          <w:rFonts w:cs="Times New Roman"/>
+          <w:color w:val="984806" w:themeColor="accent6" w:themeShade="80"/>
+          <w:szCs w:val="24"/>
+        </w:rPr>
+      </w:pPr>
+      <w:r>
+        <w:rPr>
+          <w:rFonts w:cs="Times New Roman"/>
+          <w:color w:val="984806" w:themeColor="accent6" w:themeShade="80"/>
+          <w:szCs w:val="24"/>
+        </w:rPr>
+        <w:t>&lt;For supervisor&gt;</w:t>
+      </w:r>
+    </w:p>
+    <w:p>
+      <w:pPr>
+        <w:rPr>
+          <w:rFonts w:cs="Times New Roman"/>
+          <w:color w:val="984806" w:themeColor="accent6" w:themeShade="80"/>
+          <w:szCs w:val="24"/>
+        </w:rPr>
+      </w:pPr>
+      <w:r>
+        <w:rPr>
+          <w:rFonts w:ascii="TimesNewRomanPSMT" w:hAnsi="TimesNewRomanPSMT"/>
+          <w:color w:val="984806" w:themeColor="accent6" w:themeShade="80"/>
+        </w:rPr>
+        <w:t xml:space="preserve">Case Supervisor will provide this information. </w:t>
+      </w:r>
+    </w:p>
+    <w:p>
+      <w:pPr>
+        <w:rPr>
+          <w:rFonts w:cs="Times New Roman"/>
+          <w:szCs w:val="24"/>
+        </w:rPr>
+      </w:pPr>
+    </w:p>
+    <w:p>
+      <w:pPr>
+        <w:rPr>
+          <w:rFonts w:cs="Times New Roman"/>
           <w:b/>
           <w:bCs/>
-          <w:sz w:val="24"/>
-          <w:szCs w:val="24"/>
-        </w:rPr>
-        <w:t xml:space="preserve">Objective Information:  </w:t>
-      </w:r>
-    </w:p>
-    <w:p>
-      <w:pPr>
-        <w:ind w:left="0" w:right="0"/>
-        <w:rPr>
-          <w:rFonts w:ascii="Times New Roman" w:hAnsi="Times New Roman" w:cs="Times New Roman"/>
+          <w:szCs w:val="24"/>
+        </w:rPr>
+      </w:pPr>
+      <w:r>
+        <w:rPr>
+          <w:rFonts w:cs="Times New Roman"/>
+          <w:b/>
+          <w:bCs/>
+          <w:szCs w:val="24"/>
+        </w:rPr>
+        <w:t>Objective Information:</w:t>
+      </w:r>
+    </w:p>
+    <w:p>
+      <w:pPr>
+        <w:rPr>
+          <w:rFonts w:cs="Times New Roman"/>
+          <w:b/>
+          <w:bCs/>
+          <w:color w:val="984806" w:themeColor="accent6" w:themeShade="80"/>
+          <w:szCs w:val="24"/>
+        </w:rPr>
+      </w:pPr>
+      <w:r>
+        <w:rPr>
+          <w:rFonts w:cs="Times New Roman"/>
+          <w:color w:val="984806" w:themeColor="accent6" w:themeShade="80"/>
+          <w:szCs w:val="24"/>
+          <w:u w:val="single"/>
+        </w:rPr>
+        <w:t>REMEMBER</w:t>
+      </w:r>
+      <w:r>
+        <w:rPr>
+          <w:rFonts w:cs="Times New Roman"/>
+          <w:b/>
+          <w:bCs/>
+          <w:color w:val="984806" w:themeColor="accent6" w:themeShade="80"/>
+          <w:szCs w:val="24"/>
+        </w:rPr>
+        <w:t xml:space="preserve">: </w:t>
+      </w:r>
+      <w:r>
+        <w:rPr>
+          <w:rFonts w:cs="Times New Roman"/>
+          <w:color w:val="984806" w:themeColor="accent6" w:themeShade="80"/>
+          <w:szCs w:val="24"/>
+        </w:rPr>
+        <w:t>Summarize factual information gathered from your contacts. Just the Facts! Your</w:t>
+      </w:r>
+      <w:r>
+        <w:rPr>
+          <w:rFonts w:cs="Times New Roman"/>
+          <w:color w:val="984806" w:themeColor="accent6" w:themeShade="80"/>
+          <w:szCs w:val="24"/>
+          <w:lang w:val="vi-VN"/>
+        </w:rPr>
+        <w:t xml:space="preserve"> f</w:t>
+      </w:r>
+      <w:r>
+        <w:rPr>
+          <w:rFonts w:cs="Times New Roman"/>
+          <w:color w:val="984806" w:themeColor="accent6" w:themeShade="80"/>
+          <w:szCs w:val="24"/>
+        </w:rPr>
+        <w:t>act-based opinions come later! Indicate sources and dates from school personnel, physicians,</w:t>
+      </w:r>
+      <w:r>
+        <w:rPr>
+          <w:rFonts w:cs="Times New Roman"/>
+          <w:color w:val="984806" w:themeColor="accent6" w:themeShade="80"/>
+          <w:szCs w:val="24"/>
+          <w:lang w:val="vi-VN"/>
+        </w:rPr>
+        <w:t xml:space="preserve"> </w:t>
+      </w:r>
+      <w:r>
+        <w:rPr>
+          <w:rFonts w:cs="Times New Roman"/>
+          <w:color w:val="984806" w:themeColor="accent6" w:themeShade="80"/>
+          <w:szCs w:val="24"/>
+        </w:rPr>
+        <w:t>psychological reports, psychiatric repots, etc. (For example: This CASA spoke with Ms. Teacher</w:t>
+      </w:r>
+      <w:r>
+        <w:rPr>
+          <w:rFonts w:cs="Times New Roman"/>
+          <w:color w:val="984806" w:themeColor="accent6" w:themeShade="80"/>
+          <w:szCs w:val="24"/>
+          <w:lang w:val="vi-VN"/>
+        </w:rPr>
+        <w:t xml:space="preserve"> </w:t>
+      </w:r>
+      <w:r>
+        <w:rPr>
+          <w:rFonts w:cs="Times New Roman"/>
+          <w:color w:val="984806" w:themeColor="accent6" w:themeShade="80"/>
+          <w:szCs w:val="24"/>
+        </w:rPr>
+        <w:t xml:space="preserve">on January 12, 2009. Ms. Teacher stated...) After each sentence if someone </w:t>
+      </w:r>
+      <w:proofErr w:type="gramStart"/>
+      <w:r>
+        <w:rPr>
+          <w:rFonts w:cs="Times New Roman"/>
+          <w:color w:val="984806" w:themeColor="accent6" w:themeShade="80"/>
+          <w:szCs w:val="24"/>
+        </w:rPr>
+        <w:t>asked</w:t>
+      </w:r>
+      <w:proofErr w:type="gramEnd"/>
+      <w:r>
+        <w:rPr>
+          <w:rFonts w:cs="Times New Roman"/>
+          <w:color w:val="984806" w:themeColor="accent6" w:themeShade="80"/>
+          <w:szCs w:val="24"/>
+        </w:rPr>
+        <w:t xml:space="preserve"> “says who?”</w:t>
+      </w:r>
+      <w:r>
+        <w:rPr>
+          <w:rFonts w:cs="Times New Roman"/>
+          <w:color w:val="984806" w:themeColor="accent6" w:themeShade="80"/>
+          <w:szCs w:val="24"/>
+          <w:lang w:val="vi-VN"/>
+        </w:rPr>
+        <w:t xml:space="preserve"> </w:t>
+      </w:r>
+      <w:r>
+        <w:rPr>
+          <w:rFonts w:cs="Times New Roman"/>
+          <w:color w:val="984806" w:themeColor="accent6" w:themeShade="80"/>
+          <w:szCs w:val="24"/>
+        </w:rPr>
+        <w:t>the answer should be “Jordy, Mom, DSS, school, foster parents, my eyes”</w:t>
+      </w:r>
+      <w:r>
+        <w:rPr>
+          <w:rFonts w:cs="Times New Roman"/>
+          <w:color w:val="984806" w:themeColor="accent6" w:themeShade="80"/>
+          <w:szCs w:val="24"/>
+          <w:lang w:val="vi-VN"/>
+        </w:rPr>
+        <w:t>,</w:t>
+      </w:r>
+      <w:r>
+        <w:rPr>
+          <w:rFonts w:cs="Times New Roman"/>
+          <w:color w:val="984806" w:themeColor="accent6" w:themeShade="80"/>
+          <w:szCs w:val="24"/>
+        </w:rPr>
+        <w:t xml:space="preserve"> </w:t>
+      </w:r>
+      <w:r>
+        <w:rPr>
+          <w:rFonts w:cs="Times New Roman"/>
+          <w:color w:val="984806" w:themeColor="accent6" w:themeShade="80"/>
+          <w:szCs w:val="24"/>
+          <w:lang w:val="vi-VN"/>
+        </w:rPr>
+        <w:t>t</w:t>
+      </w:r>
+      <w:r>
+        <w:rPr>
+          <w:rFonts w:cs="Times New Roman"/>
+          <w:color w:val="984806" w:themeColor="accent6" w:themeShade="80"/>
+          <w:szCs w:val="24"/>
+        </w:rPr>
+        <w:t>he answer should</w:t>
+      </w:r>
+      <w:r>
+        <w:rPr>
+          <w:rFonts w:cs="Times New Roman"/>
+          <w:color w:val="984806" w:themeColor="accent6" w:themeShade="80"/>
+          <w:szCs w:val="24"/>
+          <w:lang w:val="vi-VN"/>
+        </w:rPr>
+        <w:t xml:space="preserve"> </w:t>
+      </w:r>
+      <w:r>
+        <w:rPr>
+          <w:rFonts w:cs="Times New Roman"/>
+          <w:color w:val="984806" w:themeColor="accent6" w:themeShade="80"/>
+          <w:szCs w:val="24"/>
+        </w:rPr>
+        <w:t xml:space="preserve">not be “the CASA volunteer thinks so”. </w:t>
+      </w:r>
+    </w:p>
+    <w:p>
+      <w:pPr>
+        <w:rPr>
+          <w:rFonts w:cs="Times New Roman"/>
+          <w:b/>
+          <w:bCs/>
+          <w:szCs w:val="24"/>
+        </w:rPr>
+      </w:pPr>
+    </w:p>
+    <w:p>
+      <w:pPr>
+        <w:spacing w:line="240" w:lineRule="auto"/>
+        <w:rPr>
+          <w:rFonts w:eastAsia="Times New Roman" w:cs="Times New Roman"/>
+          <w:b/>
+          <w:bCs/>
+          <w:color w:val="984806" w:themeColor="accent6" w:themeShade="80"/>
+          <w:sz w:val="21"/>
+          <w:szCs w:val="21"/>
+          <w:lang w:val="en-AU" w:eastAsia="en-GB"/>
+        </w:rPr>
+      </w:pPr>
+      <w:r>
+        <w:rPr>
+          <w:rFonts w:eastAsia="Times New Roman" w:cs="Times New Roman"/>
+          <w:b/>
+          <w:bCs/>
+          <w:color w:val="984806" w:themeColor="accent6" w:themeShade="80"/>
+          <w:szCs w:val="24"/>
+          <w:lang w:val="en-AU" w:eastAsia="en-GB"/>
+        </w:rPr>
+        <w:t xml:space="preserve">Each section should be written in full sentences and paragraph format. The sample questions below are just a guide to assist in developing the report. </w:t>
+      </w:r>
+    </w:p>
+    <w:p>
+      <w:pPr>
+        <w:rPr>
+          <w:rFonts w:cs="Times New Roman"/>
+          <w:szCs w:val="24"/>
+        </w:rPr>
+      </w:pPr>
+    </w:p>
+    <w:p>
+      <w:pPr>
+        <w:rPr>
+          <w:rFonts w:cs="Times New Roman"/>
           <w:i/>
-          <w:sz w:val="24"/>
-          <w:szCs w:val="24"/>
-        </w:rPr>
-      </w:pPr>
-      <w:r>
-        <w:rPr>
-          <w:rFonts w:ascii="Times New Roman" w:hAnsi="Times New Roman" w:cs="Times New Roman"/>
+          <w:szCs w:val="24"/>
+        </w:rPr>
+      </w:pPr>
+      <w:r>
+        <w:rPr>
+          <w:rFonts w:cs="Times New Roman"/>
           <w:b/>
           <w:i/>
-          <w:sz w:val="24"/>
           <w:szCs w:val="24"/>
         </w:rPr>
         <w:t>Placement</w:t>
@@ -1166,68 +1273,92 @@
     </w:p>
     <w:p>
       <w:pPr>
-        <w:ind w:left="0" w:right="0"/>
-        <w:rPr>
-          <w:rFonts w:ascii="Times New Roman" w:hAnsi="Times New Roman" w:cs="Times New Roman"/>
-          <w:iCs/>
-          <w:sz w:val="24"/>
-          <w:szCs w:val="24"/>
-        </w:rPr>
-      </w:pPr>
-      <w:r>
-        <w:rPr>
-          <w:rFonts w:ascii="Times New Roman" w:hAnsi="Times New Roman" w:cs="Times New Roman"/>
-          <w:sz w:val="24"/>
-          <w:szCs w:val="24"/>
-        </w:rPr>
-        <w:t>&lt;</w:t>
-      </w:r>
-      <w:r>
-        <w:rPr>
-          <w:rFonts w:ascii="Times New Roman" w:hAnsi="Times New Roman" w:cs="Times New Roman"/>
-          <w:i/>
-          <w:iCs/>
-          <w:sz w:val="24"/>
-          <w:szCs w:val="24"/>
-        </w:rPr>
-        <w:t xml:space="preserve">For </w:t>
-      </w:r>
-      <w:r>
-        <w:rPr>
-          <w:rFonts w:ascii="Times New Roman" w:hAnsi="Times New Roman" w:cs="Times New Roman"/>
-          <w:i/>
-          <w:iCs/>
-          <w:sz w:val="24"/>
-          <w:szCs w:val="24"/>
-        </w:rPr>
-        <w:t>volunteers -</w:t>
-      </w:r>
-      <w:r>
-        <w:rPr>
-          <w:rFonts w:ascii="Times New Roman" w:hAnsi="Times New Roman" w:cs="Times New Roman"/>
-          <w:i/>
-          <w:iCs/>
-          <w:sz w:val="24"/>
-          <w:szCs w:val="24"/>
-        </w:rPr>
-        <w:t xml:space="preserve"> Objective Information</w:t>
-      </w:r>
-      <w:r>
-        <w:rPr>
-          <w:rFonts w:ascii="Times New Roman" w:hAnsi="Times New Roman" w:cs="Times New Roman"/>
-          <w:sz w:val="24"/>
-          <w:szCs w:val="24"/>
-        </w:rPr>
-        <w:t>&gt;</w:t>
-      </w:r>
-    </w:p>
-    <w:p>
-      <w:pPr>
-        <w:ind w:left="0" w:right="0"/>
-        <w:rPr>
-          <w:rFonts w:ascii="Times New Roman" w:hAnsi="Times New Roman" w:cs="Times New Roman"/>
-          <w:sz w:val="24"/>
-          <w:szCs w:val="24"/>
+        <w:rPr>
+          <w:rFonts w:cs="Times New Roman"/>
+          <w:color w:val="984806" w:themeColor="accent6" w:themeShade="80"/>
+          <w:szCs w:val="24"/>
+          <w:lang w:val="vi-VN"/>
+        </w:rPr>
+      </w:pPr>
+      <w:r>
+        <w:rPr>
+          <w:rFonts w:cs="Times New Roman"/>
+          <w:color w:val="984806" w:themeColor="accent6" w:themeShade="80"/>
+          <w:szCs w:val="24"/>
+        </w:rPr>
+        <w:t>&lt;For volunteers - Objective Information&gt;</w:t>
+      </w:r>
+      <w:r>
+        <w:rPr>
+          <w:rFonts w:cs="Times New Roman"/>
+          <w:color w:val="984806" w:themeColor="accent6" w:themeShade="80"/>
+          <w:szCs w:val="24"/>
+          <w:lang w:val="vi-VN"/>
+        </w:rPr>
+        <w:t xml:space="preserve"> </w:t>
+      </w:r>
+    </w:p>
+    <w:p>
+      <w:pPr>
+        <w:rPr>
+          <w:color w:val="984806" w:themeColor="accent6" w:themeShade="80"/>
+        </w:rPr>
+      </w:pPr>
+      <w:r>
+        <w:rPr>
+          <w:color w:val="984806" w:themeColor="accent6" w:themeShade="80"/>
+        </w:rPr>
+        <w:t>Where is the child placed?</w:t>
+      </w:r>
+    </w:p>
+    <w:p>
+      <w:pPr>
+        <w:rPr>
+          <w:color w:val="984806" w:themeColor="accent6" w:themeShade="80"/>
+        </w:rPr>
+      </w:pPr>
+      <w:r>
+        <w:rPr>
+          <w:color w:val="984806" w:themeColor="accent6" w:themeShade="80"/>
+        </w:rPr>
+        <w:t>How is the child adjusting to the placement?</w:t>
+      </w:r>
+    </w:p>
+    <w:p>
+      <w:pPr>
+        <w:rPr>
+          <w:color w:val="984806" w:themeColor="accent6" w:themeShade="80"/>
+        </w:rPr>
+      </w:pPr>
+      <w:r>
+        <w:rPr>
+          <w:color w:val="984806" w:themeColor="accent6" w:themeShade="80"/>
+        </w:rPr>
+        <w:t>Are there any issues or concerns at this point in time at the placement?</w:t>
+      </w:r>
+    </w:p>
+    <w:p>
+      <w:pPr>
+        <w:rPr>
+          <w:rFonts w:cs="Times New Roman"/>
+          <w:color w:val="984806" w:themeColor="accent6" w:themeShade="80"/>
+          <w:szCs w:val="24"/>
+          <w:lang w:val="vi-VN"/>
+        </w:rPr>
+      </w:pPr>
+      <w:r>
+        <w:rPr>
+          <w:color w:val="984806" w:themeColor="accent6" w:themeShade="80"/>
+        </w:rPr>
+        <w:t>If so, what are they and who is doing what to address those issues or concerns?</w:t>
+      </w:r>
+    </w:p>
+    <w:p>
+      <w:pPr>
+        <w:rPr>
+          <w:rFonts w:cs="Times New Roman"/>
+          <w:szCs w:val="24"/>
+          <w:lang w:val="en-US"/>
         </w:rPr>
       </w:pPr>
     </w:p>
@@ -1250,82 +1381,230 @@
           <w:sz w:val="24"/>
           <w:lang w:val="en-US"/>
         </w:rPr>
+        <w:lastRenderedPageBreak/>
         <w:t>Education/Vocation</w:t>
       </w:r>
     </w:p>
     <w:p>
       <w:pPr>
-        <w:ind w:left="0" w:right="0"/>
-        <w:rPr>
-          <w:rFonts w:ascii="Times New Roman" w:hAnsi="Times New Roman" w:cs="Times New Roman"/>
-          <w:iCs/>
-          <w:sz w:val="24"/>
-          <w:szCs w:val="24"/>
-        </w:rPr>
-      </w:pPr>
-      <w:r>
-        <w:rPr>
-          <w:rFonts w:ascii="Times New Roman" w:hAnsi="Times New Roman" w:cs="Times New Roman"/>
-          <w:sz w:val="24"/>
-          <w:szCs w:val="24"/>
-        </w:rPr>
-        <w:t>&lt;</w:t>
-      </w:r>
-      <w:r>
-        <w:rPr>
-          <w:rFonts w:ascii="Times New Roman" w:hAnsi="Times New Roman" w:cs="Times New Roman"/>
-          <w:i/>
-          <w:iCs/>
-          <w:sz w:val="24"/>
-          <w:szCs w:val="24"/>
-        </w:rPr>
-        <w:t xml:space="preserve"> </w:t>
-      </w:r>
-      <w:r>
-        <w:rPr>
-          <w:rFonts w:ascii="Times New Roman" w:hAnsi="Times New Roman" w:cs="Times New Roman"/>
-          <w:i/>
-          <w:iCs/>
-          <w:sz w:val="24"/>
-          <w:szCs w:val="24"/>
-        </w:rPr>
-        <w:t xml:space="preserve">For </w:t>
-      </w:r>
-      <w:r>
-        <w:rPr>
-          <w:rFonts w:ascii="Times New Roman" w:hAnsi="Times New Roman" w:cs="Times New Roman"/>
-          <w:i/>
-          <w:iCs/>
-          <w:sz w:val="24"/>
-          <w:szCs w:val="24"/>
-        </w:rPr>
-        <w:t>volunteers -</w:t>
-      </w:r>
-      <w:r>
-        <w:rPr>
-          <w:rFonts w:ascii="Times New Roman" w:hAnsi="Times New Roman" w:cs="Times New Roman"/>
-          <w:i/>
-          <w:iCs/>
-          <w:sz w:val="24"/>
-          <w:szCs w:val="24"/>
-        </w:rPr>
-        <w:t xml:space="preserve"> Objective Information</w:t>
-      </w:r>
-      <w:r>
-        <w:rPr>
-          <w:rFonts w:ascii="Times New Roman" w:hAnsi="Times New Roman" w:cs="Times New Roman"/>
-          <w:sz w:val="24"/>
-          <w:szCs w:val="24"/>
-        </w:rPr>
-        <w:t>&gt;</w:t>
-      </w:r>
-    </w:p>
-    <w:p>
-      <w:pPr>
-        <w:ind w:left="0" w:right="0"/>
-        <w:rPr>
-          <w:rFonts w:ascii="Times New Roman" w:hAnsi="Times New Roman" w:cs="Times New Roman"/>
-          <w:sz w:val="24"/>
+        <w:rPr>
+          <w:rFonts w:cs="Times New Roman"/>
+          <w:color w:val="984806" w:themeColor="accent6" w:themeShade="80"/>
+          <w:szCs w:val="24"/>
+        </w:rPr>
+      </w:pPr>
+      <w:r>
+        <w:rPr>
+          <w:rFonts w:cs="Times New Roman"/>
+          <w:color w:val="984806" w:themeColor="accent6" w:themeShade="80"/>
+          <w:szCs w:val="24"/>
+        </w:rPr>
+        <w:t>&lt; For volunteers - Objective Information&gt;</w:t>
+      </w:r>
+    </w:p>
+    <w:p>
+      <w:pPr>
+        <w:rPr>
+          <w:rFonts w:cs="Times New Roman"/>
+          <w:color w:val="984806" w:themeColor="accent6" w:themeShade="80"/>
+          <w:szCs w:val="24"/>
+        </w:rPr>
+      </w:pPr>
+      <w:r>
+        <w:rPr>
+          <w:rFonts w:cs="Times New Roman"/>
+          <w:color w:val="984806" w:themeColor="accent6" w:themeShade="80"/>
+          <w:szCs w:val="24"/>
+        </w:rPr>
+        <w:t xml:space="preserve">Where is the child placed for education (public school, non-public school, GED, </w:t>
+      </w:r>
+      <w:proofErr w:type="spellStart"/>
+      <w:r>
+        <w:rPr>
+          <w:rFonts w:cs="Times New Roman"/>
+          <w:color w:val="984806" w:themeColor="accent6" w:themeShade="80"/>
+          <w:szCs w:val="24"/>
+        </w:rPr>
+        <w:t>JobCorps</w:t>
+      </w:r>
+      <w:proofErr w:type="spellEnd"/>
+      <w:r>
+        <w:rPr>
+          <w:rFonts w:cs="Times New Roman"/>
+          <w:color w:val="984806" w:themeColor="accent6" w:themeShade="80"/>
+          <w:szCs w:val="24"/>
+        </w:rPr>
+        <w:t xml:space="preserve">, </w:t>
+      </w:r>
+      <w:proofErr w:type="spellStart"/>
+      <w:r>
+        <w:rPr>
+          <w:rFonts w:cs="Times New Roman"/>
+          <w:color w:val="984806" w:themeColor="accent6" w:themeShade="80"/>
+          <w:szCs w:val="24"/>
+        </w:rPr>
+        <w:t>etc</w:t>
+      </w:r>
+      <w:proofErr w:type="spellEnd"/>
+      <w:r>
+        <w:rPr>
+          <w:rFonts w:cs="Times New Roman"/>
+          <w:color w:val="984806" w:themeColor="accent6" w:themeShade="80"/>
+          <w:szCs w:val="24"/>
+        </w:rPr>
+        <w:t>)?</w:t>
+      </w:r>
+    </w:p>
+    <w:p>
+      <w:pPr>
+        <w:rPr>
+          <w:rFonts w:cs="Times New Roman"/>
+          <w:color w:val="984806" w:themeColor="accent6" w:themeShade="80"/>
+          <w:szCs w:val="24"/>
+        </w:rPr>
+      </w:pPr>
+      <w:r>
+        <w:rPr>
+          <w:rFonts w:cs="Times New Roman"/>
+          <w:color w:val="984806" w:themeColor="accent6" w:themeShade="80"/>
+          <w:szCs w:val="24"/>
+        </w:rPr>
+        <w:t>How is the child adjusting to the placement?</w:t>
+      </w:r>
+    </w:p>
+    <w:p>
+      <w:pPr>
+        <w:rPr>
+          <w:rFonts w:cs="Times New Roman"/>
+          <w:color w:val="984806" w:themeColor="accent6" w:themeShade="80"/>
+          <w:szCs w:val="24"/>
+        </w:rPr>
+      </w:pPr>
+      <w:r>
+        <w:rPr>
+          <w:rFonts w:cs="Times New Roman"/>
+          <w:color w:val="984806" w:themeColor="accent6" w:themeShade="80"/>
+          <w:szCs w:val="24"/>
+        </w:rPr>
+        <w:t xml:space="preserve">Are there any concerns at this point in time? </w:t>
+      </w:r>
+    </w:p>
+    <w:p>
+      <w:pPr>
+        <w:rPr>
+          <w:rFonts w:cs="Times New Roman"/>
+          <w:color w:val="984806" w:themeColor="accent6" w:themeShade="80"/>
+          <w:szCs w:val="24"/>
+        </w:rPr>
+      </w:pPr>
+      <w:r>
+        <w:rPr>
+          <w:rFonts w:cs="Times New Roman"/>
+          <w:color w:val="984806" w:themeColor="accent6" w:themeShade="80"/>
+          <w:szCs w:val="24"/>
+        </w:rPr>
+        <w:t xml:space="preserve">If so, what are they and who is doing what to address those concerns? </w:t>
+      </w:r>
+    </w:p>
+    <w:p>
+      <w:pPr>
+        <w:rPr>
+          <w:rFonts w:cs="Times New Roman"/>
+          <w:color w:val="984806" w:themeColor="accent6" w:themeShade="80"/>
+          <w:szCs w:val="24"/>
+        </w:rPr>
+      </w:pPr>
+      <w:r>
+        <w:rPr>
+          <w:rFonts w:cs="Times New Roman"/>
+          <w:color w:val="984806" w:themeColor="accent6" w:themeShade="80"/>
+          <w:szCs w:val="24"/>
+        </w:rPr>
+        <w:t>Does this child have any IEP? if not, is there a need for one?</w:t>
+      </w:r>
+    </w:p>
+    <w:p>
+      <w:pPr>
+        <w:rPr>
+          <w:rFonts w:cs="Times New Roman"/>
+          <w:color w:val="984806" w:themeColor="accent6" w:themeShade="80"/>
+          <w:szCs w:val="24"/>
+        </w:rPr>
+      </w:pPr>
+      <w:r>
+        <w:rPr>
+          <w:rFonts w:cs="Times New Roman"/>
+          <w:color w:val="984806" w:themeColor="accent6" w:themeShade="80"/>
+          <w:szCs w:val="24"/>
+        </w:rPr>
+        <w:t>Is the child employed? If so, where? If not, are they looking for a job?</w:t>
+      </w:r>
+    </w:p>
+    <w:p>
+      <w:pPr>
+        <w:rPr>
+          <w:rFonts w:cs="Times New Roman"/>
+          <w:color w:val="984806" w:themeColor="accent6" w:themeShade="80"/>
+          <w:szCs w:val="24"/>
+        </w:rPr>
+      </w:pPr>
+      <w:r>
+        <w:rPr>
+          <w:rFonts w:cs="Times New Roman"/>
+          <w:color w:val="984806" w:themeColor="accent6" w:themeShade="80"/>
+          <w:szCs w:val="24"/>
+        </w:rPr>
+        <w:t>Does the child have any vocational/life skills?</w:t>
+      </w:r>
+    </w:p>
+    <w:p>
+      <w:pPr>
+        <w:rPr>
+          <w:rFonts w:cs="Times New Roman"/>
+          <w:color w:val="984806" w:themeColor="accent6" w:themeShade="80"/>
+          <w:szCs w:val="24"/>
+        </w:rPr>
+      </w:pPr>
+      <w:r>
+        <w:rPr>
+          <w:rFonts w:cs="Times New Roman"/>
+          <w:color w:val="984806" w:themeColor="accent6" w:themeShade="80"/>
+          <w:szCs w:val="24"/>
+        </w:rPr>
+        <w:t>Are they attending life skill classes?</w:t>
+      </w:r>
+    </w:p>
+    <w:p>
+      <w:pPr>
+        <w:rPr>
+          <w:rFonts w:cs="Times New Roman"/>
+          <w:color w:val="984806" w:themeColor="accent6" w:themeShade="80"/>
+          <w:szCs w:val="24"/>
+        </w:rPr>
+      </w:pPr>
+      <w:r>
+        <w:rPr>
+          <w:rFonts w:cs="Times New Roman"/>
+          <w:color w:val="984806" w:themeColor="accent6" w:themeShade="80"/>
+          <w:szCs w:val="24"/>
+        </w:rPr>
+        <w:t xml:space="preserve">Do they have any other life skills needs? (Driver’s education, state ID, transportation assistance, clothing voucher, </w:t>
+      </w:r>
+      <w:proofErr w:type="gramStart"/>
+      <w:r>
+        <w:rPr>
+          <w:rFonts w:cs="Times New Roman"/>
+          <w:color w:val="984806" w:themeColor="accent6" w:themeShade="80"/>
+          <w:szCs w:val="24"/>
+        </w:rPr>
+        <w:t>etc. )</w:t>
+      </w:r>
+      <w:proofErr w:type="gramEnd"/>
+    </w:p>
+    <w:p>
+      <w:pPr>
+        <w:rPr>
+          <w:rFonts w:cs="Times New Roman"/>
           <w:szCs w:val="24"/>
         </w:rPr>
       </w:pPr>
@@ -1370,78 +1649,122 @@
     </w:p>
     <w:p>
       <w:pPr>
-        <w:ind w:left="0" w:right="0"/>
-        <w:rPr>
-          <w:rFonts w:ascii="Times New Roman" w:hAnsi="Times New Roman" w:cs="Times New Roman"/>
-          <w:iCs/>
-          <w:sz w:val="24"/>
-          <w:szCs w:val="24"/>
-        </w:rPr>
-      </w:pPr>
-      <w:r>
-        <w:rPr>
-          <w:rFonts w:ascii="Times New Roman" w:hAnsi="Times New Roman" w:cs="Times New Roman"/>
-          <w:sz w:val="24"/>
+        <w:rPr>
+          <w:rFonts w:cs="Times New Roman"/>
+          <w:color w:val="984806" w:themeColor="accent6" w:themeShade="80"/>
+          <w:szCs w:val="24"/>
+        </w:rPr>
+      </w:pPr>
+      <w:r>
+        <w:rPr>
+          <w:rFonts w:cs="Times New Roman"/>
+          <w:color w:val="984806" w:themeColor="accent6" w:themeShade="80"/>
           <w:szCs w:val="24"/>
         </w:rPr>
         <w:t>&lt;</w:t>
       </w:r>
       <w:r>
         <w:rPr>
-          <w:rFonts w:ascii="Times New Roman" w:hAnsi="Times New Roman" w:cs="Times New Roman"/>
+          <w:rFonts w:cs="Times New Roman"/>
           <w:i/>
           <w:iCs/>
-          <w:sz w:val="24"/>
-          <w:szCs w:val="24"/>
-        </w:rPr>
-        <w:t xml:space="preserve"> </w:t>
-      </w:r>
-      <w:r>
-        <w:rPr>
-          <w:rFonts w:ascii="Times New Roman" w:hAnsi="Times New Roman" w:cs="Times New Roman"/>
-          <w:i/>
+          <w:color w:val="984806" w:themeColor="accent6" w:themeShade="80"/>
+          <w:szCs w:val="24"/>
+        </w:rPr>
+        <w:t xml:space="preserve"> For volunteers - Objective Information</w:t>
+      </w:r>
+      <w:r>
+        <w:rPr>
+          <w:rFonts w:cs="Times New Roman"/>
+          <w:color w:val="984806" w:themeColor="accent6" w:themeShade="80"/>
+          <w:szCs w:val="24"/>
+        </w:rPr>
+        <w:t>&gt;</w:t>
+      </w:r>
+    </w:p>
+    <w:p>
+      <w:pPr>
+        <w:rPr>
+          <w:rFonts w:ascii="TimesNewRomanPSMT" w:hAnsi="TimesNewRomanPSMT"/>
+          <w:color w:val="984806" w:themeColor="accent6" w:themeShade="80"/>
+        </w:rPr>
+      </w:pPr>
+      <w:r>
+        <w:rPr>
+          <w:rFonts w:ascii="TimesNewRomanPSMT" w:hAnsi="TimesNewRomanPSMT"/>
+          <w:color w:val="984806" w:themeColor="accent6" w:themeShade="80"/>
+        </w:rPr>
+        <w:t>Is the child up to date with medical exams?</w:t>
+      </w:r>
+    </w:p>
+    <w:p>
+      <w:pPr>
+        <w:rPr>
+          <w:rFonts w:ascii="TimesNewRomanPSMT" w:hAnsi="TimesNewRomanPSMT"/>
+          <w:color w:val="984806" w:themeColor="accent6" w:themeShade="80"/>
+        </w:rPr>
+      </w:pPr>
+      <w:r>
+        <w:rPr>
+          <w:rFonts w:ascii="TimesNewRomanPSMT" w:hAnsi="TimesNewRomanPSMT"/>
+          <w:color w:val="984806" w:themeColor="accent6" w:themeShade="80"/>
+        </w:rPr>
+        <w:t>Are there any other medical concerns?</w:t>
+      </w:r>
+    </w:p>
+    <w:p>
+      <w:pPr>
+        <w:rPr>
+          <w:rFonts w:ascii="TimesNewRomanPSMT" w:hAnsi="TimesNewRomanPSMT"/>
+          <w:color w:val="984806" w:themeColor="accent6" w:themeShade="80"/>
+        </w:rPr>
+      </w:pPr>
+      <w:r>
+        <w:rPr>
+          <w:rFonts w:ascii="TimesNewRomanPSMT" w:hAnsi="TimesNewRomanPSMT"/>
+          <w:color w:val="984806" w:themeColor="accent6" w:themeShade="80"/>
+        </w:rPr>
+        <w:t>Is the child receiving therapy, medication monitoring, mentoring, other therapeutic services?</w:t>
+      </w:r>
+    </w:p>
+    <w:p>
+      <w:pPr>
+        <w:rPr>
+          <w:rFonts w:ascii="TimesNewRomanPSMT" w:hAnsi="TimesNewRomanPSMT"/>
+          <w:color w:val="984806" w:themeColor="accent6" w:themeShade="80"/>
+        </w:rPr>
+      </w:pPr>
+      <w:r>
+        <w:rPr>
+          <w:rFonts w:ascii="TimesNewRomanPSMT" w:hAnsi="TimesNewRomanPSMT"/>
+          <w:color w:val="984806" w:themeColor="accent6" w:themeShade="80"/>
+        </w:rPr>
+        <w:t>If so, with whom?</w:t>
+      </w:r>
+    </w:p>
+    <w:p>
+      <w:pPr>
+        <w:rPr>
+          <w:rFonts w:cs="Times New Roman"/>
           <w:iCs/>
-          <w:sz w:val="24"/>
-          <w:szCs w:val="24"/>
-        </w:rPr>
-        <w:t xml:space="preserve">For </w:t>
-      </w:r>
-      <w:r>
-        <w:rPr>
-          <w:rFonts w:ascii="Times New Roman" w:hAnsi="Times New Roman" w:cs="Times New Roman"/>
-          <w:i/>
-          <w:iCs/>
-          <w:sz w:val="24"/>
-          <w:szCs w:val="24"/>
-        </w:rPr>
-        <w:t>volunteers -</w:t>
-      </w:r>
-      <w:r>
-        <w:rPr>
-          <w:rFonts w:ascii="Times New Roman" w:hAnsi="Times New Roman" w:cs="Times New Roman"/>
-          <w:i/>
-          <w:iCs/>
-          <w:sz w:val="24"/>
-          <w:szCs w:val="24"/>
-        </w:rPr>
-        <w:t xml:space="preserve"> Objective Information</w:t>
-      </w:r>
-      <w:r>
-        <w:rPr>
-          <w:rFonts w:ascii="Times New Roman" w:hAnsi="Times New Roman" w:cs="Times New Roman"/>
-          <w:sz w:val="24"/>
-          <w:szCs w:val="24"/>
-        </w:rPr>
-        <w:t>&gt;</w:t>
-      </w:r>
-    </w:p>
-    <w:p>
-      <w:pPr>
-        <w:ind w:left="0" w:right="0"/>
-        <w:rPr>
-          <w:rFonts w:ascii="Times New Roman" w:hAnsi="Times New Roman" w:cs="Times New Roman"/>
-          <w:sz w:val="24"/>
-          <w:szCs w:val="24"/>
+          <w:color w:val="984806" w:themeColor="accent6" w:themeShade="80"/>
+          <w:szCs w:val="24"/>
+        </w:rPr>
+      </w:pPr>
+      <w:r>
+        <w:rPr>
+          <w:rFonts w:ascii="TimesNewRomanPSMT" w:hAnsi="TimesNewRomanPSMT"/>
+          <w:color w:val="984806" w:themeColor="accent6" w:themeShade="80"/>
+        </w:rPr>
+        <w:t xml:space="preserve">What do the professionals (who are providing these services) say about the child's progress? </w:t>
+      </w:r>
+    </w:p>
+    <w:p>
+      <w:pPr>
+        <w:rPr>
+          <w:rFonts w:cs="Times New Roman"/>
+          <w:szCs w:val="24"/>
+          <w:lang w:val="en-AU"/>
         </w:rPr>
       </w:pPr>
     </w:p>
@@ -1469,304 +1792,188 @@
     </w:p>
     <w:p>
       <w:pPr>
-        <w:ind w:left="0" w:right="0"/>
-        <w:rPr>
-          <w:rFonts w:ascii="Times New Roman" w:hAnsi="Times New Roman" w:cs="Times New Roman"/>
-          <w:iCs/>
-          <w:sz w:val="24"/>
-          <w:szCs w:val="24"/>
-        </w:rPr>
-      </w:pPr>
-      <w:r>
-        <w:rPr>
-          <w:rFonts w:ascii="Times New Roman" w:hAnsi="Times New Roman" w:cs="Times New Roman"/>
-          <w:sz w:val="24"/>
+        <w:rPr>
+          <w:rFonts w:cs="Times New Roman"/>
+          <w:color w:val="984806" w:themeColor="accent6" w:themeShade="80"/>
+          <w:szCs w:val="24"/>
+        </w:rPr>
+      </w:pPr>
+      <w:r>
+        <w:rPr>
+          <w:rFonts w:cs="Times New Roman"/>
+          <w:color w:val="984806" w:themeColor="accent6" w:themeShade="80"/>
           <w:szCs w:val="24"/>
         </w:rPr>
         <w:t>&lt;</w:t>
       </w:r>
       <w:r>
         <w:rPr>
-          <w:rFonts w:ascii="Times New Roman" w:hAnsi="Times New Roman" w:cs="Times New Roman"/>
+          <w:rFonts w:cs="Times New Roman"/>
           <w:i/>
           <w:iCs/>
-          <w:sz w:val="24"/>
-          <w:szCs w:val="24"/>
+          <w:color w:val="984806" w:themeColor="accent6" w:themeShade="80"/>
+          <w:szCs w:val="24"/>
+        </w:rPr>
+        <w:t xml:space="preserve"> For volunteers - Objective Information</w:t>
+      </w:r>
+      <w:r>
+        <w:rPr>
+          <w:rFonts w:cs="Times New Roman"/>
+          <w:color w:val="984806" w:themeColor="accent6" w:themeShade="80"/>
+          <w:szCs w:val="24"/>
+        </w:rPr>
+        <w:t>&gt;</w:t>
+      </w:r>
+    </w:p>
+    <w:p>
+      <w:pPr>
+        <w:rPr>
+          <w:rFonts w:ascii="TimesNewRomanPSMT" w:hAnsi="TimesNewRomanPSMT"/>
+          <w:color w:val="984806" w:themeColor="accent6" w:themeShade="80"/>
+        </w:rPr>
+      </w:pPr>
+      <w:r>
+        <w:rPr>
+          <w:rFonts w:ascii="TimesNewRomanPSMT" w:hAnsi="TimesNewRomanPSMT"/>
+          <w:color w:val="984806" w:themeColor="accent6" w:themeShade="80"/>
+        </w:rPr>
+        <w:t>Is this child seeing parents, siblings, other relatives? If so, who is the child visiting, and how</w:t>
+      </w:r>
+      <w:r>
+        <w:rPr>
+          <w:rFonts w:ascii="TimesNewRomanPSMT" w:hAnsi="TimesNewRomanPSMT"/>
+          <w:color w:val="984806" w:themeColor="accent6" w:themeShade="80"/>
+          <w:lang w:val="vi-VN"/>
         </w:rPr>
         <w:t xml:space="preserve"> </w:t>
       </w:r>
       <w:r>
         <w:rPr>
-          <w:rFonts w:ascii="Times New Roman" w:hAnsi="Times New Roman" w:cs="Times New Roman"/>
+          <w:rFonts w:ascii="TimesNewRomanPSMT" w:hAnsi="TimesNewRomanPSMT"/>
+          <w:color w:val="984806" w:themeColor="accent6" w:themeShade="80"/>
+        </w:rPr>
+        <w:t>often?</w:t>
+      </w:r>
+    </w:p>
+    <w:p>
+      <w:pPr>
+        <w:rPr>
+          <w:rFonts w:ascii="TimesNewRomanPSMT" w:hAnsi="TimesNewRomanPSMT"/>
+          <w:color w:val="984806" w:themeColor="accent6" w:themeShade="80"/>
+        </w:rPr>
+      </w:pPr>
+      <w:r>
+        <w:rPr>
+          <w:rFonts w:ascii="TimesNewRomanPSMT" w:hAnsi="TimesNewRomanPSMT"/>
+          <w:color w:val="984806" w:themeColor="accent6" w:themeShade="80"/>
+        </w:rPr>
+        <w:t>If there is no visitation, why is it not happening?</w:t>
+      </w:r>
+    </w:p>
+    <w:p>
+      <w:pPr>
+        <w:rPr>
+          <w:rFonts w:cs="Times New Roman"/>
+          <w:iCs/>
+          <w:szCs w:val="24"/>
+        </w:rPr>
+      </w:pPr>
+    </w:p>
+    <w:p>
+      <w:pPr>
+        <w:rPr>
+          <w:rFonts w:cs="Times New Roman"/>
+          <w:i/>
+          <w:szCs w:val="24"/>
+        </w:rPr>
+      </w:pPr>
+      <w:r>
+        <w:rPr>
+          <w:rFonts w:cs="Times New Roman"/>
+          <w:b/>
+          <w:i/>
+          <w:szCs w:val="24"/>
+        </w:rPr>
+        <w:t>Permanency plan</w:t>
+      </w:r>
+    </w:p>
+    <w:p>
+      <w:pPr>
+        <w:rPr>
+          <w:rFonts w:cs="Times New Roman"/>
+          <w:color w:val="984806" w:themeColor="accent6" w:themeShade="80"/>
+          <w:szCs w:val="24"/>
+        </w:rPr>
+      </w:pPr>
+      <w:r>
+        <w:rPr>
+          <w:rFonts w:cs="Times New Roman"/>
+          <w:color w:val="984806" w:themeColor="accent6" w:themeShade="80"/>
+          <w:szCs w:val="24"/>
+        </w:rPr>
+        <w:t>&lt;</w:t>
+      </w:r>
+      <w:r>
+        <w:rPr>
+          <w:rFonts w:cs="Times New Roman"/>
           <w:i/>
           <w:iCs/>
-          <w:sz w:val="24"/>
-          <w:szCs w:val="24"/>
-        </w:rPr>
-        <w:t xml:space="preserve">For </w:t>
-      </w:r>
-      <w:r>
-        <w:rPr>
-          <w:rFonts w:ascii="Times New Roman" w:hAnsi="Times New Roman" w:cs="Times New Roman"/>
-          <w:i/>
+          <w:color w:val="984806" w:themeColor="accent6" w:themeShade="80"/>
+          <w:szCs w:val="24"/>
+        </w:rPr>
+        <w:t xml:space="preserve"> For volunteers - Objective Information</w:t>
+      </w:r>
+      <w:r>
+        <w:rPr>
+          <w:rFonts w:cs="Times New Roman"/>
+          <w:color w:val="984806" w:themeColor="accent6" w:themeShade="80"/>
+          <w:szCs w:val="24"/>
+        </w:rPr>
+        <w:t>&gt;</w:t>
+      </w:r>
+    </w:p>
+    <w:p>
+      <w:pPr>
+        <w:rPr>
+          <w:rFonts w:ascii="TimesNewRomanPSMT" w:hAnsi="TimesNewRomanPSMT"/>
+          <w:color w:val="984806" w:themeColor="accent6" w:themeShade="80"/>
+        </w:rPr>
+      </w:pPr>
+      <w:r>
+        <w:rPr>
+          <w:rFonts w:ascii="TimesNewRomanPSMT" w:hAnsi="TimesNewRomanPSMT"/>
+          <w:color w:val="984806" w:themeColor="accent6" w:themeShade="80"/>
+        </w:rPr>
+        <w:t>What is the child's permanency plan? Give a summary of the actions taken to achieve it.</w:t>
+      </w:r>
+    </w:p>
+    <w:p>
+      <w:pPr>
+        <w:rPr>
+          <w:rFonts w:cs="Times New Roman"/>
           <w:iCs/>
-          <w:sz w:val="24"/>
-          <w:szCs w:val="24"/>
-        </w:rPr>
-        <w:t>volunteers -</w:t>
-      </w:r>
-      <w:r>
-        <w:rPr>
-          <w:rFonts w:ascii="Times New Roman" w:hAnsi="Times New Roman" w:cs="Times New Roman"/>
-          <w:i/>
-          <w:iCs/>
-          <w:sz w:val="24"/>
-          <w:szCs w:val="24"/>
-        </w:rPr>
-        <w:t xml:space="preserve"> Objective Information</w:t>
-      </w:r>
-      <w:r>
-        <w:rPr>
-          <w:rFonts w:ascii="Times New Roman" w:hAnsi="Times New Roman" w:cs="Times New Roman"/>
-          <w:sz w:val="24"/>
-          <w:szCs w:val="24"/>
-        </w:rPr>
-        <w:t>&gt;</w:t>
-      </w:r>
-    </w:p>
-    <w:p>
-      <w:pPr>
-        <w:ind w:left="0" w:right="0"/>
-        <w:rPr>
-          <w:rFonts w:ascii="Times New Roman" w:hAnsi="Times New Roman" w:cs="Times New Roman"/>
-          <w:b/>
-          <w:i/>
-          <w:sz w:val="24"/>
-          <w:szCs w:val="24"/>
-        </w:rPr>
-      </w:pPr>
-    </w:p>
-    <w:p>
-      <w:pPr>
-        <w:pStyle w:val="Li"/>
-        <w:rPr>
-          <w:rFonts w:ascii="Times New Roman" w:hAnsi="Times New Roman" w:cs="Times New Roman"/>
-          <w:b/>
-          <w:i/>
-          <w:sz w:val="24"/>
-          <w:lang w:val="en-US"/>
-        </w:rPr>
-      </w:pPr>
-      <w:r>
-        <w:rPr>
-          <w:rFonts w:ascii="Times New Roman" w:hAnsi="Times New Roman" w:cs="Times New Roman"/>
-          <w:b/>
-          <w:i/>
-          <w:sz w:val="24"/>
-          <w:lang w:val="en-US"/>
-        </w:rPr>
-        <w:t>Post Emancipation Planning (ages 14+)</w:t>
-      </w:r>
-    </w:p>
-    <w:p>
-      <w:pPr>
-        <w:ind w:left="0" w:right="0"/>
-        <w:rPr>
-          <w:rFonts w:ascii="Times New Roman" w:hAnsi="Times New Roman" w:cs="Times New Roman"/>
-          <w:iCs/>
-          <w:sz w:val="24"/>
-          <w:szCs w:val="24"/>
-        </w:rPr>
-      </w:pPr>
-      <w:r>
-        <w:rPr>
-          <w:rFonts w:ascii="Times New Roman" w:hAnsi="Times New Roman" w:cs="Times New Roman"/>
-          <w:sz w:val="24"/>
-          <w:szCs w:val="24"/>
-        </w:rPr>
-        <w:t>&lt;</w:t>
-      </w:r>
-      <w:r>
-        <w:rPr>
-          <w:rFonts w:ascii="Times New Roman" w:hAnsi="Times New Roman" w:cs="Times New Roman"/>
-          <w:i/>
-          <w:iCs/>
-          <w:sz w:val="24"/>
-          <w:szCs w:val="24"/>
-        </w:rPr>
-        <w:t xml:space="preserve"> </w:t>
-      </w:r>
-      <w:r>
-        <w:rPr>
-          <w:rFonts w:ascii="Times New Roman" w:hAnsi="Times New Roman" w:cs="Times New Roman"/>
-          <w:i/>
-          <w:iCs/>
-          <w:sz w:val="24"/>
-          <w:szCs w:val="24"/>
-        </w:rPr>
-        <w:t xml:space="preserve">For </w:t>
-      </w:r>
-      <w:r>
-        <w:rPr>
-          <w:rFonts w:ascii="Times New Roman" w:hAnsi="Times New Roman" w:cs="Times New Roman"/>
-          <w:i/>
-          <w:iCs/>
-          <w:sz w:val="24"/>
-          <w:szCs w:val="24"/>
-        </w:rPr>
-        <w:t>volunteers -</w:t>
-      </w:r>
-      <w:r>
-        <w:rPr>
-          <w:rFonts w:ascii="Times New Roman" w:hAnsi="Times New Roman" w:cs="Times New Roman"/>
-          <w:i/>
-          <w:iCs/>
-          <w:sz w:val="24"/>
-          <w:szCs w:val="24"/>
-        </w:rPr>
-        <w:t xml:space="preserve"> Objective Information</w:t>
-      </w:r>
-      <w:r>
-        <w:rPr>
-          <w:rFonts w:ascii="Times New Roman" w:hAnsi="Times New Roman" w:cs="Times New Roman"/>
-          <w:sz w:val="24"/>
-          <w:szCs w:val="24"/>
-        </w:rPr>
-        <w:t>&gt;</w:t>
-      </w:r>
-    </w:p>
-    <w:p>
-      <w:pPr>
-        <w:ind w:left="0" w:right="0"/>
-        <w:rPr>
-          <w:rFonts w:ascii="Times New Roman" w:hAnsi="Times New Roman" w:cs="Times New Roman"/>
-          <w:i/>
-          <w:sz w:val="24"/>
-          <w:szCs w:val="24"/>
-        </w:rPr>
-      </w:pPr>
-    </w:p>
-    <w:p>
-      <w:pPr>
-        <w:ind w:left="0" w:right="0"/>
-        <w:rPr>
-          <w:rFonts w:ascii="Times New Roman" w:hAnsi="Times New Roman" w:cs="Times New Roman"/>
-          <w:i/>
-          <w:sz w:val="24"/>
-          <w:szCs w:val="24"/>
-        </w:rPr>
-      </w:pPr>
-      <w:r>
-        <w:rPr>
-          <w:rFonts w:ascii="Times New Roman" w:hAnsi="Times New Roman" w:cs="Times New Roman"/>
-          <w:b/>
-          <w:i/>
-          <w:sz w:val="24"/>
-          <w:szCs w:val="24"/>
-        </w:rPr>
-        <w:t>Permanency plan</w:t>
-      </w:r>
-    </w:p>
-    <w:p>
-      <w:pPr>
-        <w:ind w:left="0" w:right="0"/>
-        <w:rPr>
-          <w:rFonts w:ascii="Times New Roman" w:hAnsi="Times New Roman" w:cs="Times New Roman"/>
-          <w:iCs/>
-          <w:sz w:val="24"/>
-          <w:szCs w:val="24"/>
-        </w:rPr>
-      </w:pPr>
-      <w:r>
-        <w:rPr>
-          <w:rFonts w:ascii="Times New Roman" w:hAnsi="Times New Roman" w:cs="Times New Roman"/>
-          <w:sz w:val="24"/>
-          <w:szCs w:val="24"/>
-        </w:rPr>
-        <w:t>&lt;</w:t>
-      </w:r>
-      <w:r>
-        <w:rPr>
-          <w:rFonts w:ascii="Times New Roman" w:hAnsi="Times New Roman" w:cs="Times New Roman"/>
-          <w:i/>
-          <w:iCs/>
-          <w:sz w:val="24"/>
-          <w:szCs w:val="24"/>
-        </w:rPr>
-        <w:t xml:space="preserve"> </w:t>
-      </w:r>
-      <w:r>
-        <w:rPr>
-          <w:rFonts w:ascii="Times New Roman" w:hAnsi="Times New Roman" w:cs="Times New Roman"/>
-          <w:i/>
-          <w:iCs/>
-          <w:sz w:val="24"/>
-          <w:szCs w:val="24"/>
-        </w:rPr>
-        <w:t xml:space="preserve">For </w:t>
-      </w:r>
-      <w:r>
-        <w:rPr>
-          <w:rFonts w:ascii="Times New Roman" w:hAnsi="Times New Roman" w:cs="Times New Roman"/>
-          <w:i/>
-          <w:iCs/>
-          <w:sz w:val="24"/>
-          <w:szCs w:val="24"/>
-        </w:rPr>
-        <w:t>volunteers -</w:t>
-      </w:r>
-      <w:r>
-        <w:rPr>
-          <w:rFonts w:ascii="Times New Roman" w:hAnsi="Times New Roman" w:cs="Times New Roman"/>
-          <w:i/>
-          <w:iCs/>
-          <w:sz w:val="24"/>
-          <w:szCs w:val="24"/>
-        </w:rPr>
-        <w:t xml:space="preserve"> Objective Information</w:t>
-      </w:r>
-      <w:r>
-        <w:rPr>
-          <w:rFonts w:ascii="Times New Roman" w:hAnsi="Times New Roman" w:cs="Times New Roman"/>
-          <w:sz w:val="24"/>
-          <w:szCs w:val="24"/>
-        </w:rPr>
-        <w:t>&gt;</w:t>
-      </w:r>
-    </w:p>
-    <w:p>
-      <w:pPr>
-        <w:ind w:left="0" w:right="0"/>
-        <w:rPr>
-          <w:rFonts w:ascii="Times New Roman" w:hAnsi="Times New Roman" w:cs="Times New Roman"/>
-          <w:b/>
-          <w:bCs/>
-          <w:sz w:val="24"/>
-          <w:szCs w:val="24"/>
-        </w:rPr>
-      </w:pPr>
-    </w:p>
-    <w:p>
-      <w:pPr>
-        <w:ind w:left="0" w:right="0"/>
-        <w:rPr>
-          <w:rFonts w:ascii="Times New Roman" w:hAnsi="Times New Roman" w:cs="Times New Roman"/>
+          <w:szCs w:val="24"/>
+        </w:rPr>
+      </w:pPr>
+    </w:p>
+    <w:p>
+      <w:pPr>
+        <w:rPr>
+          <w:rFonts w:cs="Times New Roman"/>
           <w:b/>
           <w:bCs/>
           <w:i/>
           <w:iCs/>
-          <w:sz w:val="24"/>
-          <w:szCs w:val="24"/>
-        </w:rPr>
-      </w:pPr>
-      <w:r>
-        <w:rPr>
-          <w:rFonts w:ascii="Times New Roman" w:hAnsi="Times New Roman" w:cs="Times New Roman"/>
+          <w:szCs w:val="24"/>
+        </w:rPr>
+      </w:pPr>
+      <w:r>
+        <w:rPr>
+          <w:rFonts w:cs="Times New Roman"/>
           <w:b/>
           <w:bCs/>
           <w:i/>
           <w:iCs/>
-          <w:sz w:val="24"/>
           <w:szCs w:val="24"/>
         </w:rPr>
         <w:t>Assessment</w:t>
@@ -1774,66 +1981,34 @@
     </w:p>
     <w:p>
       <w:pPr>
-        <w:ind w:left="0" w:right="0"/>
-        <w:rPr>
-          <w:rFonts w:ascii="Times New Roman" w:hAnsi="Times New Roman" w:cs="Times New Roman"/>
-          <w:iCs/>
-          <w:sz w:val="24"/>
-          <w:szCs w:val="24"/>
-        </w:rPr>
-      </w:pPr>
-      <w:r>
-        <w:rPr>
-          <w:rFonts w:ascii="Times New Roman" w:hAnsi="Times New Roman" w:cs="Times New Roman"/>
-          <w:sz w:val="24"/>
+        <w:rPr>
+          <w:rFonts w:cs="Times New Roman"/>
+          <w:color w:val="984806" w:themeColor="accent6" w:themeShade="80"/>
+          <w:szCs w:val="24"/>
+        </w:rPr>
+      </w:pPr>
+      <w:r>
+        <w:rPr>
+          <w:rFonts w:cs="Times New Roman"/>
+          <w:color w:val="984806" w:themeColor="accent6" w:themeShade="80"/>
           <w:szCs w:val="24"/>
         </w:rPr>
         <w:t>&lt;</w:t>
       </w:r>
       <w:r>
         <w:rPr>
-          <w:rFonts w:ascii="Times New Roman" w:hAnsi="Times New Roman" w:cs="Times New Roman"/>
+          <w:rFonts w:cs="Times New Roman"/>
           <w:i/>
           <w:iCs/>
-          <w:sz w:val="24"/>
-          <w:szCs w:val="24"/>
-        </w:rPr>
-        <w:t xml:space="preserve"> </w:t>
-      </w:r>
-      <w:r>
-        <w:rPr>
-          <w:rFonts w:ascii="Times New Roman" w:hAnsi="Times New Roman" w:cs="Times New Roman"/>
-          <w:i/>
-          <w:iCs/>
-          <w:sz w:val="24"/>
-          <w:szCs w:val="24"/>
-        </w:rPr>
-        <w:t xml:space="preserve">For </w:t>
-      </w:r>
-      <w:r>
-        <w:rPr>
-          <w:rFonts w:ascii="Times New Roman" w:hAnsi="Times New Roman" w:cs="Times New Roman"/>
-          <w:i/>
-          <w:iCs/>
-          <w:sz w:val="24"/>
-          <w:szCs w:val="24"/>
-        </w:rPr>
-        <w:t>volunteers -</w:t>
-      </w:r>
-      <w:r>
-        <w:rPr>
-          <w:rFonts w:ascii="Times New Roman" w:hAnsi="Times New Roman" w:cs="Times New Roman"/>
-          <w:i/>
-          <w:iCs/>
-          <w:sz w:val="24"/>
-          <w:szCs w:val="24"/>
-        </w:rPr>
-        <w:t xml:space="preserve"> Objective Information</w:t>
-      </w:r>
-      <w:r>
-        <w:rPr>
-          <w:rFonts w:ascii="Times New Roman" w:hAnsi="Times New Roman" w:cs="Times New Roman"/>
-          <w:sz w:val="24"/>
+          <w:color w:val="984806" w:themeColor="accent6" w:themeShade="80"/>
+          <w:szCs w:val="24"/>
+        </w:rPr>
+        <w:t xml:space="preserve"> For volunteers - Objective Information</w:t>
+      </w:r>
+      <w:r>
+        <w:rPr>
+          <w:rFonts w:cs="Times New Roman"/>
+          <w:color w:val="984806" w:themeColor="accent6" w:themeShade="80"/>
           <w:szCs w:val="24"/>
         </w:rPr>
         <w:t>&gt;</w:t>
@@ -1841,53 +2016,209 @@
     </w:p>
     <w:p>
       <w:pPr>
-        <w:ind w:left="0" w:right="0"/>
-        <w:rPr>
-          <w:rFonts w:ascii="Times New Roman" w:hAnsi="Times New Roman" w:cs="Times New Roman"/>
-          <w:sz w:val="24"/>
-          <w:szCs w:val="24"/>
-        </w:rPr>
-      </w:pPr>
-    </w:p>
-    <w:p>
-      <w:pPr>
-        <w:ind w:left="0" w:right="0"/>
-        <w:rPr>
-          <w:rFonts w:ascii="Times New Roman" w:hAnsi="Times New Roman" w:cs="Times New Roman"/>
+        <w:rPr>
+          <w:rFonts w:cs="Times New Roman"/>
+          <w:color w:val="984806" w:themeColor="accent6" w:themeShade="80"/>
+          <w:szCs w:val="24"/>
+        </w:rPr>
+      </w:pPr>
+      <w:r>
+        <w:rPr>
+          <w:rFonts w:cs="Times New Roman"/>
+          <w:color w:val="984806" w:themeColor="accent6" w:themeShade="80"/>
+          <w:szCs w:val="24"/>
+        </w:rPr>
+        <w:t xml:space="preserve">This section should provide information that leads to your </w:t>
+      </w:r>
+      <w:proofErr w:type="gramStart"/>
+      <w:r>
+        <w:rPr>
+          <w:rFonts w:cs="Times New Roman"/>
+          <w:color w:val="984806" w:themeColor="accent6" w:themeShade="80"/>
+          <w:szCs w:val="24"/>
+        </w:rPr>
+        <w:t>recommendations, but</w:t>
+      </w:r>
+      <w:proofErr w:type="gramEnd"/>
+      <w:r>
+        <w:rPr>
+          <w:rFonts w:cs="Times New Roman"/>
+          <w:color w:val="984806" w:themeColor="accent6" w:themeShade="80"/>
+          <w:szCs w:val="24"/>
+        </w:rPr>
+        <w:t xml:space="preserve"> be based on the objective information included in the section above.</w:t>
+      </w:r>
+    </w:p>
+    <w:p>
+      <w:pPr>
+        <w:rPr>
+          <w:rFonts w:cs="Times New Roman"/>
+          <w:szCs w:val="24"/>
+        </w:rPr>
+      </w:pPr>
+    </w:p>
+    <w:p>
+      <w:pPr>
+        <w:rPr>
+          <w:rFonts w:cs="Times New Roman"/>
+          <w:color w:val="984806" w:themeColor="accent6" w:themeShade="80"/>
+          <w:szCs w:val="24"/>
+        </w:rPr>
+      </w:pPr>
+      <w:r>
+        <w:rPr>
+          <w:rFonts w:cs="Times New Roman"/>
+          <w:color w:val="984806" w:themeColor="accent6" w:themeShade="80"/>
+          <w:szCs w:val="24"/>
+        </w:rPr>
+        <w:t xml:space="preserve">Describe how the child is doing. Include a statement about the CASA’s role in the child’s life. Describe the relationship the CASA and the child currently have. </w:t>
+      </w:r>
+    </w:p>
+    <w:p>
+      <w:pPr>
+        <w:rPr>
+          <w:rFonts w:cs="Times New Roman"/>
+          <w:szCs w:val="24"/>
+        </w:rPr>
+      </w:pPr>
+    </w:p>
+    <w:p>
+      <w:pPr>
+        <w:rPr>
+          <w:rFonts w:cs="Times New Roman"/>
+          <w:color w:val="984806" w:themeColor="accent6" w:themeShade="80"/>
+          <w:szCs w:val="24"/>
+        </w:rPr>
+      </w:pPr>
+      <w:r>
+        <w:rPr>
+          <w:rFonts w:cs="Times New Roman"/>
+          <w:color w:val="984806" w:themeColor="accent6" w:themeShade="80"/>
+          <w:szCs w:val="24"/>
+        </w:rPr>
+        <w:lastRenderedPageBreak/>
+        <w:t>What are the current concerns for the child? Is there a need that is not being met?</w:t>
+      </w:r>
+      <w:r>
+        <w:rPr>
+          <w:rFonts w:cs="Times New Roman"/>
+          <w:color w:val="984806" w:themeColor="accent6" w:themeShade="80"/>
+          <w:szCs w:val="24"/>
+        </w:rPr>
+        <w:br/>
+        <w:t>You are presenting your opinion about the case (using factual information). For example: Family therapy is currently not in place. It is important that this service begins because...</w:t>
+      </w:r>
+    </w:p>
+    <w:p>
+      <w:pPr>
+        <w:rPr>
+          <w:rFonts w:cs="Times New Roman"/>
+          <w:szCs w:val="24"/>
+        </w:rPr>
+      </w:pPr>
+    </w:p>
+    <w:p>
+      <w:pPr>
+        <w:rPr>
+          <w:rFonts w:cs="Times New Roman"/>
+          <w:color w:val="984806" w:themeColor="accent6" w:themeShade="80"/>
+          <w:szCs w:val="24"/>
+        </w:rPr>
+      </w:pPr>
+      <w:r>
+        <w:rPr>
+          <w:rFonts w:cs="Times New Roman"/>
+          <w:color w:val="984806" w:themeColor="accent6" w:themeShade="80"/>
+          <w:szCs w:val="24"/>
+        </w:rPr>
+        <w:t>A paragraph should be dedicated to each concern.</w:t>
+      </w:r>
+      <w:r>
+        <w:rPr>
+          <w:rFonts w:cs="Times New Roman"/>
+          <w:color w:val="984806" w:themeColor="accent6" w:themeShade="80"/>
+          <w:szCs w:val="24"/>
+        </w:rPr>
+        <w:br/>
+        <w:t xml:space="preserve">What is your recommendation on a service or a plan to meet this need? </w:t>
+      </w:r>
+    </w:p>
+    <w:p>
+      <w:pPr>
+        <w:rPr>
+          <w:rFonts w:cs="Times New Roman"/>
+          <w:szCs w:val="24"/>
+        </w:rPr>
+      </w:pPr>
+    </w:p>
+    <w:p>
+      <w:pPr>
+        <w:rPr>
+          <w:rFonts w:cs="Times New Roman"/>
+          <w:color w:val="984806" w:themeColor="accent6" w:themeShade="80"/>
+          <w:szCs w:val="24"/>
+        </w:rPr>
+      </w:pPr>
+      <w:r>
+        <w:rPr>
+          <w:rFonts w:cs="Times New Roman"/>
+          <w:color w:val="984806" w:themeColor="accent6" w:themeShade="80"/>
+          <w:szCs w:val="24"/>
+        </w:rPr>
+        <w:t>Restate the permanency plan.</w:t>
+      </w:r>
+      <w:r>
+        <w:rPr>
+          <w:rFonts w:cs="Times New Roman"/>
+          <w:color w:val="984806" w:themeColor="accent6" w:themeShade="80"/>
+          <w:szCs w:val="24"/>
+        </w:rPr>
+        <w:br/>
+        <w:t>Is this the most appropriate plan at this time? Describe why or why not.</w:t>
+      </w:r>
+      <w:r>
+        <w:rPr>
+          <w:rFonts w:cs="Times New Roman"/>
+          <w:color w:val="984806" w:themeColor="accent6" w:themeShade="80"/>
+          <w:szCs w:val="24"/>
+        </w:rPr>
+        <w:br/>
+        <w:t>If there is another plan that may be better, offer a recommendation for that plan and describe why and how to achieve this plan.</w:t>
+      </w:r>
+    </w:p>
+    <w:p>
+      <w:pPr>
+        <w:rPr>
+          <w:rFonts w:cs="Times New Roman"/>
           <w:b/>
           <w:bCs/>
-          <w:sz w:val="24"/>
-          <w:szCs w:val="24"/>
-        </w:rPr>
-      </w:pPr>
-    </w:p>
-    <w:p>
-      <w:pPr>
-        <w:ind w:left="0" w:right="0"/>
-        <w:rPr>
-          <w:rFonts w:ascii="Times New Roman" w:hAnsi="Times New Roman" w:cs="Times New Roman"/>
-          <w:sz w:val="24"/>
-          <w:szCs w:val="24"/>
-        </w:rPr>
-      </w:pPr>
-      <w:r>
-        <w:rPr>
-          <w:rFonts w:ascii="Times New Roman" w:hAnsi="Times New Roman" w:cs="Times New Roman"/>
+          <w:szCs w:val="24"/>
+        </w:rPr>
+      </w:pPr>
+    </w:p>
+    <w:p>
+      <w:pPr>
+        <w:rPr>
+          <w:rFonts w:cs="Times New Roman"/>
+          <w:szCs w:val="24"/>
+        </w:rPr>
+      </w:pPr>
+      <w:r>
+        <w:rPr>
+          <w:rFonts w:cs="Times New Roman"/>
           <w:b/>
           <w:bCs/>
           <w:i/>
           <w:iCs/>
-          <w:sz w:val="24"/>
           <w:szCs w:val="24"/>
         </w:rPr>
         <w:t>Recommendations</w:t>
       </w:r>
       <w:r>
         <w:rPr>
-          <w:rFonts w:ascii="Times New Roman" w:hAnsi="Times New Roman" w:cs="Times New Roman"/>
+          <w:rFonts w:cs="Times New Roman"/>
           <w:b/>
           <w:bCs/>
-          <w:sz w:val="24"/>
           <w:szCs w:val="24"/>
         </w:rPr>
         <w:t>:</w:t>
@@ -1895,29 +2226,23 @@
     </w:p>
     <w:p>
       <w:pPr>
-        <w:ind w:left="0" w:right="0"/>
-        <w:rPr>
-          <w:rFonts w:ascii="Times New Roman" w:hAnsi="Times New Roman" w:cs="Times New Roman"/>
-          <w:sz w:val="24"/>
-          <w:szCs w:val="24"/>
-        </w:rPr>
-      </w:pPr>
-      <w:r>
-        <w:rPr>
-          <w:rFonts w:ascii="Times New Roman" w:hAnsi="Times New Roman" w:cs="Times New Roman"/>
-          <w:sz w:val="24"/>
-          <w:szCs w:val="24"/>
-        </w:rPr>
-        <w:lastRenderedPageBreak/>
+        <w:rPr>
+          <w:rFonts w:cs="Times New Roman"/>
+          <w:szCs w:val="24"/>
+        </w:rPr>
+      </w:pPr>
+      <w:r>
+        <w:rPr>
+          <w:rFonts w:cs="Times New Roman"/>
+          <w:szCs w:val="24"/>
+        </w:rPr>
         <w:t>Therefore, CASA respectfully recommends that:</w:t>
       </w:r>
     </w:p>
     <w:p>
       <w:pPr>
-        <w:ind w:left="0" w:right="0"/>
-        <w:rPr>
-          <w:rFonts w:ascii="Times New Roman" w:hAnsi="Times New Roman" w:cs="Times New Roman"/>
-          <w:sz w:val="24"/>
+        <w:rPr>
+          <w:rFonts w:cs="Times New Roman"/>
           <w:szCs w:val="24"/>
         </w:rPr>
       </w:pPr>
@@ -1933,29 +2258,39 @@
         <w:autoSpaceDN w:val="0"/>
         <w:adjustRightInd w:val="0"/>
         <w:spacing w:line="240" w:lineRule="auto"/>
-        <w:ind w:left="810" w:right="0"/>
-        <w:rPr>
-          <w:rFonts w:ascii="Times New Roman" w:hAnsi="Times New Roman" w:cs="Times New Roman"/>
-          <w:sz w:val="24"/>
-          <w:szCs w:val="24"/>
-        </w:rPr>
-      </w:pPr>
-      <w:r>
-        <w:rPr>
-          <w:rFonts w:ascii="Times New Roman" w:hAnsi="Times New Roman" w:cs="Times New Roman"/>
-          <w:sz w:val="24"/>
-          <w:szCs w:val="24"/>
-        </w:rPr>
-        <w:t>Recommendation…</w:t>
-      </w:r>
-      <w:r>
-        <w:rPr>
-          <w:rFonts w:ascii="Times New Roman" w:hAnsi="Times New Roman" w:cs="Times New Roman"/>
-          <w:sz w:val="24"/>
+        <w:ind w:left="810"/>
+        <w:rPr>
+          <w:rFonts w:cs="Times New Roman"/>
+          <w:color w:val="984806" w:themeColor="accent6" w:themeShade="80"/>
+          <w:szCs w:val="24"/>
+        </w:rPr>
+      </w:pPr>
+      <w:r>
+        <w:rPr>
+          <w:rFonts w:cs="Times New Roman"/>
+          <w:color w:val="984806" w:themeColor="accent6" w:themeShade="80"/>
+          <w:szCs w:val="24"/>
+        </w:rPr>
+        <w:t>Recommendation</w:t>
+      </w:r>
+      <w:proofErr w:type="gramStart"/>
+      <w:r>
+        <w:rPr>
+          <w:rFonts w:cs="Times New Roman"/>
+          <w:color w:val="984806" w:themeColor="accent6" w:themeShade="80"/>
+          <w:szCs w:val="24"/>
+        </w:rPr>
+        <w:t>…</w:t>
+      </w:r>
+      <w:r>
+        <w:rPr>
+          <w:rFonts w:cs="Times New Roman"/>
+          <w:color w:val="984806" w:themeColor="accent6" w:themeShade="80"/>
           <w:szCs w:val="24"/>
         </w:rPr>
         <w:t>;</w:t>
       </w:r>
+      <w:proofErr w:type="gramEnd"/>
     </w:p>
     <w:p>
       <w:pPr>
@@ -1968,25 +2303,25 @@
         <w:autoSpaceDN w:val="0"/>
         <w:adjustRightInd w:val="0"/>
         <w:spacing w:line="240" w:lineRule="auto"/>
-        <w:ind w:left="810" w:right="0"/>
-        <w:rPr>
-          <w:rFonts w:ascii="Times New Roman" w:hAnsi="Times New Roman" w:cs="Times New Roman"/>
-          <w:sz w:val="24"/>
-          <w:szCs w:val="24"/>
-        </w:rPr>
-      </w:pPr>
-      <w:r>
-        <w:rPr>
-          <w:rFonts w:ascii="Times New Roman" w:hAnsi="Times New Roman" w:cs="Times New Roman"/>
-          <w:sz w:val="24"/>
+        <w:ind w:left="810"/>
+        <w:rPr>
+          <w:rFonts w:cs="Times New Roman"/>
+          <w:color w:val="984806" w:themeColor="accent6" w:themeShade="80"/>
+          <w:szCs w:val="24"/>
+        </w:rPr>
+      </w:pPr>
+      <w:r>
+        <w:rPr>
+          <w:rFonts w:cs="Times New Roman"/>
+          <w:color w:val="984806" w:themeColor="accent6" w:themeShade="80"/>
           <w:szCs w:val="24"/>
         </w:rPr>
         <w:t>Recommendation…</w:t>
       </w:r>
       <w:r>
         <w:rPr>
-          <w:rFonts w:ascii="Times New Roman" w:hAnsi="Times New Roman" w:cs="Times New Roman"/>
-          <w:sz w:val="24"/>
+          <w:rFonts w:cs="Times New Roman"/>
+          <w:color w:val="984806" w:themeColor="accent6" w:themeShade="80"/>
           <w:szCs w:val="24"/>
         </w:rPr>
         <w:t>;</w:t>
@@ -2003,25 +2338,25 @@
         <w:autoSpaceDN w:val="0"/>
         <w:adjustRightInd w:val="0"/>
         <w:spacing w:line="240" w:lineRule="auto"/>
-        <w:ind w:left="810" w:right="0"/>
-        <w:rPr>
-          <w:rFonts w:ascii="Times New Roman" w:hAnsi="Times New Roman" w:cs="Times New Roman"/>
-          <w:sz w:val="24"/>
-          <w:szCs w:val="24"/>
-        </w:rPr>
-      </w:pPr>
-      <w:r>
-        <w:rPr>
-          <w:rFonts w:ascii="Times New Roman" w:hAnsi="Times New Roman" w:cs="Times New Roman"/>
-          <w:sz w:val="24"/>
+        <w:ind w:left="810"/>
+        <w:rPr>
+          <w:rFonts w:cs="Times New Roman"/>
+          <w:color w:val="984806" w:themeColor="accent6" w:themeShade="80"/>
+          <w:szCs w:val="24"/>
+        </w:rPr>
+      </w:pPr>
+      <w:r>
+        <w:rPr>
+          <w:rFonts w:cs="Times New Roman"/>
+          <w:color w:val="984806" w:themeColor="accent6" w:themeShade="80"/>
           <w:szCs w:val="24"/>
         </w:rPr>
         <w:t>Recommendation…</w:t>
       </w:r>
       <w:r>
         <w:rPr>
-          <w:rFonts w:ascii="Times New Roman" w:hAnsi="Times New Roman" w:cs="Times New Roman"/>
-          <w:sz w:val="24"/>
+          <w:rFonts w:cs="Times New Roman"/>
+          <w:color w:val="984806" w:themeColor="accent6" w:themeShade="80"/>
           <w:szCs w:val="24"/>
         </w:rPr>
         <w:t>;</w:t>
@@ -2038,25 +2373,25 @@
         <w:autoSpaceDN w:val="0"/>
         <w:adjustRightInd w:val="0"/>
         <w:spacing w:line="240" w:lineRule="auto"/>
-        <w:ind w:left="810" w:right="0"/>
-        <w:rPr>
-          <w:rFonts w:ascii="Times New Roman" w:hAnsi="Times New Roman" w:cs="Times New Roman"/>
-          <w:sz w:val="24"/>
-          <w:szCs w:val="24"/>
-        </w:rPr>
-      </w:pPr>
-      <w:r>
-        <w:rPr>
-          <w:rFonts w:ascii="Times New Roman" w:hAnsi="Times New Roman" w:cs="Times New Roman"/>
-          <w:sz w:val="24"/>
+        <w:ind w:left="810"/>
+        <w:rPr>
+          <w:rFonts w:cs="Times New Roman"/>
+          <w:color w:val="984806" w:themeColor="accent6" w:themeShade="80"/>
+          <w:szCs w:val="24"/>
+        </w:rPr>
+      </w:pPr>
+      <w:r>
+        <w:rPr>
+          <w:rFonts w:cs="Times New Roman"/>
+          <w:color w:val="984806" w:themeColor="accent6" w:themeShade="80"/>
           <w:szCs w:val="24"/>
         </w:rPr>
         <w:t>CASA is continued</w:t>
       </w:r>
       <w:r>
         <w:rPr>
-          <w:rFonts w:ascii="Times New Roman" w:hAnsi="Times New Roman" w:cs="Times New Roman"/>
-          <w:sz w:val="24"/>
+          <w:rFonts w:cs="Times New Roman"/>
+          <w:color w:val="984806" w:themeColor="accent6" w:themeShade="80"/>
           <w:szCs w:val="24"/>
         </w:rPr>
         <w:t>…</w:t>
@@ -2064,37 +2399,30 @@
     </w:p>
     <w:p>
       <w:pPr>
-        <w:ind w:left="0" w:right="0"/>
-        <w:rPr>
-          <w:rFonts w:ascii="Times New Roman" w:hAnsi="Times New Roman" w:cs="Times New Roman"/>
-          <w:sz w:val="24"/>
-          <w:szCs w:val="24"/>
-        </w:rPr>
-      </w:pPr>
-    </w:p>
-    <w:p>
-      <w:pPr>
-        <w:ind w:left="0" w:right="0"/>
-        <w:rPr>
-          <w:rFonts w:ascii="Times New Roman" w:hAnsi="Times New Roman" w:cs="Times New Roman"/>
-          <w:sz w:val="24"/>
-          <w:szCs w:val="24"/>
-        </w:rPr>
-      </w:pPr>
-    </w:p>
-    <w:p>
-      <w:pPr>
-        <w:ind w:left="0" w:right="0"/>
-        <w:rPr>
-          <w:rFonts w:ascii="Times New Roman" w:hAnsi="Times New Roman" w:cs="Times New Roman"/>
-          <w:sz w:val="24"/>
-          <w:szCs w:val="24"/>
-        </w:rPr>
-      </w:pPr>
-      <w:r>
-        <w:rPr>
-          <w:rFonts w:ascii="Times New Roman" w:hAnsi="Times New Roman" w:cs="Times New Roman"/>
-          <w:sz w:val="24"/>
+        <w:rPr>
+          <w:rFonts w:cs="Times New Roman"/>
+          <w:szCs w:val="24"/>
+        </w:rPr>
+      </w:pPr>
+    </w:p>
+    <w:p>
+      <w:pPr>
+        <w:rPr>
+          <w:rFonts w:cs="Times New Roman"/>
+          <w:szCs w:val="24"/>
+        </w:rPr>
+      </w:pPr>
+    </w:p>
+    <w:p>
+      <w:pPr>
+        <w:rPr>
+          <w:rFonts w:cs="Times New Roman"/>
+          <w:szCs w:val="24"/>
+        </w:rPr>
+      </w:pPr>
+      <w:r>
+        <w:rPr>
+          <w:rFonts w:cs="Times New Roman"/>
           <w:szCs w:val="24"/>
         </w:rPr>
         <w:t>Respectfully submitted,</w:t>
@@ -2105,10 +2433,8 @@
         <w:tabs>
           <w:tab w:val="left" w:pos="8115"/>
         </w:tabs>
-        <w:ind w:left="0" w:right="0"/>
-        <w:rPr>
-          <w:rFonts w:ascii="Times New Roman" w:hAnsi="Times New Roman" w:cs="Times New Roman"/>
-          <w:sz w:val="24"/>
+        <w:rPr>
+          <w:rFonts w:cs="Times New Roman"/>
           <w:szCs w:val="24"/>
         </w:rPr>
       </w:pPr>
@@ -2118,10 +2444,8 @@
         <w:tabs>
           <w:tab w:val="left" w:pos="8115"/>
         </w:tabs>
-        <w:ind w:left="0" w:right="0"/>
-        <w:rPr>
-          <w:rFonts w:ascii="Times New Roman" w:hAnsi="Times New Roman" w:cs="Times New Roman"/>
-          <w:sz w:val="24"/>
+        <w:rPr>
+          <w:rFonts w:cs="Times New Roman"/>
           <w:szCs w:val="24"/>
         </w:rPr>
       </w:pPr>
@@ -2155,17 +2479,14 @@
               <w:tabs>
                 <w:tab w:val="left" w:pos="8115"/>
               </w:tabs>
-              <w:ind w:left="0" w:right="0"/>
-              <w:rPr>
-                <w:rFonts w:ascii="Times New Roman" w:hAnsi="Times New Roman" w:cs="Times New Roman"/>
-                <w:sz w:val="24"/>
+              <w:rPr>
+                <w:rFonts w:cs="Times New Roman"/>
                 <w:szCs w:val="24"/>
               </w:rPr>
             </w:pPr>
             <w:r>
               <w:rPr>
-                <w:rFonts w:ascii="Times New Roman" w:hAnsi="Times New Roman" w:cs="Times New Roman"/>
-                <w:sz w:val="24"/>
+                <w:rFonts w:cs="Times New Roman"/>
                 <w:szCs w:val="24"/>
               </w:rPr>
               <w:t>__________________________</w:t>
@@ -2176,50 +2497,43 @@
               <w:tabs>
                 <w:tab w:val="left" w:pos="8115"/>
               </w:tabs>
-              <w:ind w:left="0" w:right="0"/>
-              <w:rPr>
-                <w:rFonts w:ascii="Times New Roman" w:hAnsi="Times New Roman" w:cs="Times New Roman"/>
-                <w:sz w:val="24"/>
+              <w:rPr>
+                <w:rFonts w:cs="Times New Roman"/>
                 <w:szCs w:val="24"/>
               </w:rPr>
             </w:pPr>
             <w:r>
               <w:rPr>
-                <w:rFonts w:ascii="Times New Roman" w:hAnsi="Times New Roman" w:cs="Times New Roman"/>
-                <w:sz w:val="24"/>
+                <w:rFonts w:cs="Times New Roman"/>
                 <w:szCs w:val="24"/>
               </w:rPr>
               <w:fldChar w:fldCharType="begin"/>
             </w:r>
             <w:r>
               <w:rPr>
-                <w:rFonts w:ascii="Times New Roman" w:hAnsi="Times New Roman" w:cs="Times New Roman"/>
-                <w:sz w:val="24"/>
+                <w:rFonts w:cs="Times New Roman"/>
                 <w:szCs w:val="24"/>
               </w:rPr>
               <w:instrText xml:space="preserve"> MERGEFIELD =volunteer.name \* MERGEFORMAT </w:instrText>
             </w:r>
             <w:r>
               <w:rPr>
-                <w:rFonts w:ascii="Times New Roman" w:hAnsi="Times New Roman" w:cs="Times New Roman"/>
-                <w:sz w:val="24"/>
+                <w:rFonts w:cs="Times New Roman"/>
                 <w:szCs w:val="24"/>
               </w:rPr>
               <w:fldChar w:fldCharType="separate"/>
             </w:r>
             <w:r>
               <w:rPr>
-                <w:rFonts w:ascii="Times New Roman" w:hAnsi="Times New Roman" w:cs="Times New Roman"/>
+                <w:rFonts w:cs="Times New Roman"/>
                 <w:noProof/>
-                <w:sz w:val="24"/>
                 <w:szCs w:val="24"/>
               </w:rPr>
               <w:t>«=volunteer.name»</w:t>
             </w:r>
             <w:r>
               <w:rPr>
-                <w:rFonts w:ascii="Times New Roman" w:hAnsi="Times New Roman" w:cs="Times New Roman"/>
-                <w:sz w:val="24"/>
+                <w:rFonts w:cs="Times New Roman"/>
                 <w:szCs w:val="24"/>
               </w:rPr>
               <w:fldChar w:fldCharType="end"/>
@@ -2230,17 +2544,14 @@
               <w:tabs>
                 <w:tab w:val="left" w:pos="8115"/>
               </w:tabs>
-              <w:ind w:left="0" w:right="0"/>
-              <w:rPr>
-                <w:rFonts w:ascii="Times New Roman" w:hAnsi="Times New Roman" w:cs="Times New Roman"/>
-                <w:sz w:val="24"/>
+              <w:rPr>
+                <w:rFonts w:cs="Times New Roman"/>
                 <w:szCs w:val="24"/>
               </w:rPr>
             </w:pPr>
             <w:r>
               <w:rPr>
-                <w:rFonts w:ascii="Times New Roman" w:hAnsi="Times New Roman" w:cs="Times New Roman"/>
-                <w:sz w:val="24"/>
+                <w:rFonts w:cs="Times New Roman"/>
                 <w:szCs w:val="24"/>
               </w:rPr>
               <w:t>Court Appointed Special Advocate</w:t>
@@ -2248,82 +2559,71 @@
           </w:p>
           <w:p>
             <w:pPr>
-              <w:ind w:left="0" w:right="0"/>
-              <w:rPr>
-                <w:rFonts w:ascii="Times New Roman" w:hAnsi="Times New Roman" w:cs="Times New Roman"/>
-                <w:sz w:val="24"/>
+              <w:rPr>
+                <w:rFonts w:cs="Times New Roman"/>
                 <w:szCs w:val="24"/>
               </w:rPr>
             </w:pPr>
             <w:r>
               <w:rPr>
-                <w:rFonts w:ascii="Times New Roman" w:hAnsi="Times New Roman" w:cs="Times New Roman"/>
-                <w:sz w:val="24"/>
+                <w:rFonts w:cs="Times New Roman"/>
                 <w:szCs w:val="24"/>
               </w:rPr>
               <w:t>Appointed</w:t>
             </w:r>
             <w:r>
               <w:rPr>
-                <w:rFonts w:ascii="Times New Roman" w:hAnsi="Times New Roman" w:cs="Times New Roman"/>
-                <w:sz w:val="24"/>
+                <w:rFonts w:cs="Times New Roman"/>
                 <w:szCs w:val="24"/>
               </w:rPr>
               <w:t xml:space="preserve">: </w:t>
             </w:r>
             <w:r>
               <w:rPr>
-                <w:rFonts w:ascii="Times New Roman" w:hAnsi="Times New Roman" w:cs="Times New Roman"/>
-                <w:sz w:val="24"/>
+                <w:rFonts w:cs="Times New Roman"/>
                 <w:szCs w:val="24"/>
               </w:rPr>
               <w:fldChar w:fldCharType="begin"/>
             </w:r>
             <w:r>
               <w:rPr>
-                <w:rFonts w:ascii="Times New Roman" w:hAnsi="Times New Roman" w:cs="Times New Roman"/>
-                <w:sz w:val="24"/>
+                <w:rFonts w:cs="Times New Roman"/>
                 <w:szCs w:val="24"/>
               </w:rPr>
               <w:instrText xml:space="preserve"> MERGEFIELD =</w:instrText>
             </w:r>
             <w:r>
               <w:rPr>
-                <w:rFonts w:ascii="Times New Roman" w:hAnsi="Times New Roman" w:cs="Times New Roman"/>
-                <w:sz w:val="24"/>
+                <w:rFonts w:cs="Times New Roman"/>
                 <w:szCs w:val="24"/>
               </w:rPr>
               <w:instrText>volunteer</w:instrText>
             </w:r>
             <w:r>
               <w:rPr>
-                <w:rFonts w:ascii="Times New Roman" w:hAnsi="Times New Roman" w:cs="Times New Roman"/>
-                <w:sz w:val="24"/>
+                <w:rFonts w:cs="Times New Roman"/>
                 <w:szCs w:val="24"/>
               </w:rPr>
               <w:instrText xml:space="preserve">.assignment_date \* MERGEFORMAT </w:instrText>
             </w:r>
             <w:r>
               <w:rPr>
-                <w:rFonts w:ascii="Times New Roman" w:hAnsi="Times New Roman" w:cs="Times New Roman"/>
-                <w:sz w:val="24"/>
+                <w:rFonts w:cs="Times New Roman"/>
                 <w:szCs w:val="24"/>
               </w:rPr>
               <w:fldChar w:fldCharType="separate"/>
             </w:r>
             <w:r>
               <w:rPr>
-                <w:rFonts w:ascii="Times New Roman" w:hAnsi="Times New Roman" w:cs="Times New Roman"/>
+                <w:rFonts w:cs="Times New Roman"/>
                 <w:noProof/>
-                <w:sz w:val="24"/>
                 <w:szCs w:val="24"/>
               </w:rPr>
               <w:t>«=volunteer.assignment_date»</w:t>
             </w:r>
             <w:r>
               <w:rPr>
-                <w:rFonts w:ascii="Times New Roman" w:hAnsi="Times New Roman" w:cs="Times New Roman"/>
-                <w:sz w:val="24"/>
+                <w:rFonts w:cs="Times New Roman"/>
                 <w:szCs w:val="24"/>
               </w:rPr>
               <w:fldChar w:fldCharType="end"/>
@@ -2334,10 +2634,8 @@
               <w:tabs>
                 <w:tab w:val="left" w:pos="8115"/>
               </w:tabs>
-              <w:ind w:left="0" w:right="0"/>
-              <w:rPr>
-                <w:rFonts w:ascii="Times New Roman" w:hAnsi="Times New Roman" w:cs="Times New Roman"/>
-                <w:sz w:val="24"/>
+              <w:rPr>
+                <w:rFonts w:cs="Times New Roman"/>
                 <w:szCs w:val="24"/>
               </w:rPr>
             </w:pPr>
@@ -2352,17 +2650,14 @@
               <w:tabs>
                 <w:tab w:val="left" w:pos="8115"/>
               </w:tabs>
-              <w:ind w:left="0" w:right="0"/>
-              <w:rPr>
-                <w:rFonts w:ascii="Times New Roman" w:hAnsi="Times New Roman" w:cs="Times New Roman"/>
-                <w:sz w:val="24"/>
+              <w:rPr>
+                <w:rFonts w:cs="Times New Roman"/>
                 <w:szCs w:val="24"/>
               </w:rPr>
             </w:pPr>
             <w:r>
               <w:rPr>
-                <w:rFonts w:ascii="Times New Roman" w:hAnsi="Times New Roman" w:cs="Times New Roman"/>
-                <w:sz w:val="24"/>
+                <w:rFonts w:cs="Times New Roman"/>
                 <w:szCs w:val="24"/>
               </w:rPr>
               <w:t>__________________________</w:t>
@@ -2370,50 +2665,43 @@
           </w:p>
           <w:p>
             <w:pPr>
-              <w:ind w:left="0" w:right="0"/>
-              <w:rPr>
-                <w:rFonts w:ascii="Times New Roman" w:hAnsi="Times New Roman" w:cs="Times New Roman"/>
-                <w:sz w:val="24"/>
+              <w:rPr>
+                <w:rFonts w:cs="Times New Roman"/>
                 <w:szCs w:val="24"/>
               </w:rPr>
             </w:pPr>
             <w:r>
               <w:rPr>
-                <w:rFonts w:ascii="Times New Roman" w:hAnsi="Times New Roman" w:cs="Times New Roman"/>
-                <w:sz w:val="24"/>
+                <w:rFonts w:cs="Times New Roman"/>
                 <w:szCs w:val="24"/>
               </w:rPr>
               <w:fldChar w:fldCharType="begin"/>
             </w:r>
             <w:r>
               <w:rPr>
-                <w:rFonts w:ascii="Times New Roman" w:hAnsi="Times New Roman" w:cs="Times New Roman"/>
-                <w:sz w:val="24"/>
+                <w:rFonts w:cs="Times New Roman"/>
                 <w:szCs w:val="24"/>
               </w:rPr>
               <w:instrText xml:space="preserve"> MERGEFIELD =volunteer.supervisor_name \* MERGEFORMAT </w:instrText>
             </w:r>
             <w:r>
               <w:rPr>
-                <w:rFonts w:ascii="Times New Roman" w:hAnsi="Times New Roman" w:cs="Times New Roman"/>
-                <w:sz w:val="24"/>
+                <w:rFonts w:cs="Times New Roman"/>
                 <w:szCs w:val="24"/>
               </w:rPr>
               <w:fldChar w:fldCharType="separate"/>
             </w:r>
             <w:r>
               <w:rPr>
-                <w:rFonts w:ascii="Times New Roman" w:hAnsi="Times New Roman" w:cs="Times New Roman"/>
+                <w:rFonts w:cs="Times New Roman"/>
                 <w:noProof/>
-                <w:sz w:val="24"/>
                 <w:szCs w:val="24"/>
               </w:rPr>
               <w:t>«=volunteer.supervisor_name»</w:t>
             </w:r>
             <w:r>
               <w:rPr>
-                <w:rFonts w:ascii="Times New Roman" w:hAnsi="Times New Roman" w:cs="Times New Roman"/>
-                <w:sz w:val="24"/>
+                <w:rFonts w:cs="Times New Roman"/>
                 <w:szCs w:val="24"/>
               </w:rPr>
               <w:fldChar w:fldCharType="end"/>
@@ -2424,17 +2712,14 @@
               <w:tabs>
                 <w:tab w:val="left" w:pos="8115"/>
               </w:tabs>
-              <w:ind w:left="0" w:right="0"/>
-              <w:rPr>
-                <w:rFonts w:ascii="Times New Roman" w:hAnsi="Times New Roman" w:cs="Times New Roman"/>
-                <w:sz w:val="24"/>
+              <w:rPr>
+                <w:rFonts w:cs="Times New Roman"/>
                 <w:szCs w:val="24"/>
               </w:rPr>
             </w:pPr>
             <w:r>
               <w:rPr>
-                <w:rFonts w:ascii="Times New Roman" w:hAnsi="Times New Roman" w:cs="Times New Roman"/>
-                <w:sz w:val="24"/>
+                <w:rFonts w:cs="Times New Roman"/>
                 <w:szCs w:val="24"/>
               </w:rPr>
               <w:t>CASA Case Supervisor</w:t>
@@ -2445,10 +2730,8 @@
               <w:tabs>
                 <w:tab w:val="left" w:pos="8115"/>
               </w:tabs>
-              <w:ind w:left="0" w:right="0"/>
-              <w:rPr>
-                <w:rFonts w:ascii="Times New Roman" w:hAnsi="Times New Roman" w:cs="Times New Roman"/>
-                <w:sz w:val="24"/>
+              <w:rPr>
+                <w:rFonts w:cs="Times New Roman"/>
                 <w:szCs w:val="24"/>
               </w:rPr>
             </w:pPr>
@@ -2461,10 +2744,8 @@
         <w:tabs>
           <w:tab w:val="left" w:pos="8115"/>
         </w:tabs>
-        <w:ind w:left="0" w:right="0"/>
-        <w:rPr>
-          <w:rFonts w:ascii="Times New Roman" w:hAnsi="Times New Roman" w:cs="Times New Roman"/>
-          <w:sz w:val="24"/>
+        <w:rPr>
+          <w:rFonts w:cs="Times New Roman"/>
           <w:szCs w:val="24"/>
         </w:rPr>
       </w:pPr>
@@ -2639,7 +2920,7 @@
           <v:path o:extrusionok="f" gradientshapeok="t" o:connecttype="rect"/>
           <o:lock v:ext="edit" aspectratio="t"/>
         </v:shapetype>
-        <v:shape id="WordPictureWatermark743596363" o:spid="_x0000_s2050" type="#_x0000_t75" alt="" style="position:absolute;left:0;text-align:left;margin-left:0;margin-top:0;width:612pt;height:11in;z-index:-251657216;mso-wrap-edited:f;mso-width-percent:0;mso-height-percent:0;mso-position-horizontal:center;mso-position-horizontal-relative:margin;mso-position-vertical:center;mso-position-vertical-relative:margin;mso-width-percent:0;mso-height-percent:0" o:allowincell="f">
+        <v:shape id="WordPictureWatermark743596363" o:spid="_x0000_s2050" type="#_x0000_t75" alt="" style="position:absolute;margin-left:0;margin-top:0;width:612pt;height:11in;z-index:-251657216;mso-wrap-edited:f;mso-width-percent:0;mso-height-percent:0;mso-position-horizontal:center;mso-position-horizontal-relative:margin;mso-position-vertical:center;mso-position-vertical-relative:margin;mso-width-percent:0;mso-height-percent:0" o:allowincell="f">
           <v:imagedata r:id="rId1" o:title="CASA_Letterhead-01"/>
           <w10:wrap anchorx="margin" anchory="margin"/>
         </v:shape>
@@ -2680,7 +2961,7 @@
           <v:path o:extrusionok="f" gradientshapeok="t" o:connecttype="rect"/>
           <o:lock v:ext="edit" aspectratio="t"/>
         </v:shapetype>
-        <v:shape id="WordPictureWatermark743596364" o:spid="_x0000_s2049" type="#_x0000_t75" alt="" style="position:absolute;left:0;text-align:left;margin-left:-69.55pt;margin-top:-70.95pt;width:612pt;height:116.5pt;z-index:-251656192;mso-wrap-edited:f;mso-width-percent:0;mso-height-percent:0;mso-position-horizontal-relative:margin;mso-position-vertical-relative:margin;mso-width-percent:0;mso-height-percent:0" o:allowincell="f">
+        <v:shape id="WordPictureWatermark743596364" o:spid="_x0000_s2049" type="#_x0000_t75" alt="" style="position:absolute;margin-left:-69.55pt;margin-top:-70.95pt;width:612pt;height:116.5pt;z-index:-251656192;mso-wrap-edited:f;mso-width-percent:0;mso-height-percent:0;mso-position-horizontal-relative:margin;mso-position-vertical-relative:margin;mso-width-percent:0;mso-height-percent:0" o:allowincell="f">
           <v:imagedata r:id="rId1" o:title="CASA_Letterhead-01" cropbottom="55896f"/>
           <w10:wrap anchorx="margin" anchory="margin"/>
         </v:shape>
@@ -2759,7 +3040,6 @@
                         <w:txbxContent>
                           <w:p>
                             <w:pPr>
-                              <w:ind w:left="0"/>
                               <w:rPr>
                                 <w:b/>
                                 <w:color w:val="003399"/>
@@ -2814,7 +3094,6 @@
                         <w:txbxContent>
                           <w:p>
                             <w:pPr>
-                              <w:ind w:left="0"/>
                               <w:rPr>
                                 <w:b/>
                                 <w:color w:val="1F497D" w:themeColor="text2"/>
@@ -2868,7 +3147,7 @@
         </mc:Choice>
         <mc:Fallback>
           <w:pict>
-            <v:group w14:anchorId="543CA306" id="Group 8" o:spid="_x0000_s1026" style="position:absolute;left:0;text-align:left;margin-left:282.4pt;margin-top:36.5pt;width:303.5pt;height:20.95pt;z-index:251662336" coordorigin="7082,1451" coordsize="4685,419" o:gfxdata="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">
+            <v:group w14:anchorId="543CA306" id="Group 8" o:spid="_x0000_s1026" style="position:absolute;margin-left:282.4pt;margin-top:36.5pt;width:303.5pt;height:20.95pt;z-index:251662336" coordorigin="7082,1451" coordsize="4685,419" o:gfxdata="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">
               <v:shapetype id="_x0000_t202" coordsize="21600,21600" o:spt="202" path="m,l,21600r21600,l21600,xe">
                 <v:stroke joinstyle="miter"/>
                 <v:path gradientshapeok="t" o:connecttype="rect"/>
@@ -2878,7 +3157,6 @@
                   <w:txbxContent>
                     <w:p>
                       <w:pPr>
-                        <w:ind w:left="0"/>
                         <w:rPr>
                           <w:b/>
                           <w:color w:val="003399"/>
@@ -2894,7 +3172,6 @@
                   <w:txbxContent>
                     <w:p>
                       <w:pPr>
-                        <w:ind w:left="0"/>
                         <w:rPr>
                           <w:b/>
                           <w:color w:val="1F497D" w:themeColor="text2"/>
@@ -2943,6 +3220,119 @@
 <file path=word/numbering.xml><?xml version="1.0" encoding="utf-8"?>
 <w:numbering xmlns:wpc="http://schemas.microsoft.com/office/word/2010/wordprocessingCanvas" xmlns:cx="http://schemas.microsoft.com/office/drawing/2014/chartex" xmlns:cx1="http://schemas.microsoft.com/office/drawing/2015/9/8/chartex" xmlns:cx2="http://schemas.microsoft.com/office/drawing/2015/10/21/chartex" xmlns:cx3="http://schemas.microsoft.com/office/drawing/2016/5/9/chartex" xmlns:cx4="http://schemas.microsoft.com/office/drawing/2016/5/10/chartex" xmlns:cx5="http://schemas.microsoft.com/office/drawing/2016/5/11/chartex" xmlns:cx6="http://schemas.microsoft.com/office/drawing/2016/5/12/chartex" xmlns:cx7="http://schemas.microsoft.com/office/drawing/2016/5/13/chartex" xmlns:cx8="http://schemas.microsoft.com/office/drawing/2016/5/14/chartex" xmlns:mc="http://schemas.openxmlformats.org/markup-compatibility/2006" xmlns:aink="http://schemas.microsoft.com/office/drawing/2016/ink" xmlns:am3d="http://schemas.microsoft.com/office/drawing/2017/model3d" xmlns:o="urn:schemas-microsoft-com:office:office" xmlns:r="http://schemas.openxmlformats.org/officeDocument/2006/relationships" xmlns:m="http://schemas.openxmlformats.org/officeDocument/2006/math" xmlns:v="urn:schemas-microsoft-com:vml" xmlns:wp14="http://schemas.microsoft.com/office/word/2010/wordprocessingDrawing" xmlns:wp="http://schemas.openxmlformats.org/drawingml/2006/wordprocessingDrawing" xmlns:w10="urn:schemas-microsoft-com:office:word" xmlns:w="http://schemas.openxmlformats.org/wordprocessingml/2006/main" xmlns:w14="http://schemas.microsoft.com/office/word/2010/wordml" xmlns:w15="http://schemas.microsoft.com/office/word/2012/wordml" xmlns:w16cex="http://schemas.microsoft.com/office/word/2018/wordml/cex" xmlns:w16cid="http://schemas.microsoft.com/office/word/2016/wordml/cid" xmlns:w16="http://schemas.microsoft.com/office/word/2018/wordml" xmlns:w16se="http://schemas.microsoft.com/office/word/2015/wordml/symex" xmlns:wpg="http://schemas.microsoft.com/office/word/2010/wordprocessingGroup" xmlns:wpi="http://schemas.microsoft.com/office/word/2010/wordprocessingInk" xmlns:wne="http://schemas.microsoft.com/office/word/2006/wordml" xmlns:wps="http://schemas.microsoft.com/office/word/2010/wordprocessingShape" mc:Ignorable="w14 w15 w16se w16cid w16 w16cex wp14">
   <w:abstractNum w:abstractNumId="0" w15:restartNumberingAfterBreak="0">
+    <w:nsid w:val="38E27921"/>
+    <w:multiLevelType w:val="hybridMultilevel"/>
+    <w:tmpl w:val="598A5E00"/>
+    <w:lvl w:ilvl="0" w:tplc="08090001">
+      <w:start w:val="1"/>
+      <w:numFmt w:val="bullet"/>
+      <w:lvlText w:val=""/>
+      <w:lvlJc w:val="left"/>
+      <w:pPr>
+        <w:ind w:left="720" w:hanging="360"/>
+      </w:pPr>
+      <w:rPr>
+        <w:rFonts w:ascii="Symbol" w:hAnsi="Symbol" w:hint="default"/>
+      </w:rPr>
+    </w:lvl>
+    <w:lvl w:ilvl="1" w:tplc="08090003" w:tentative="1">
+      <w:start w:val="1"/>
+      <w:numFmt w:val="bullet"/>
+      <w:lvlText w:val="o"/>
+      <w:lvlJc w:val="left"/>
+      <w:pPr>
+        <w:ind w:left="1440" w:hanging="360"/>
+      </w:pPr>
+      <w:rPr>
+        <w:rFonts w:ascii="Courier New" w:hAnsi="Courier New" w:cs="Courier New" w:hint="default"/>
+      </w:rPr>
+    </w:lvl>
+    <w:lvl w:ilvl="2" w:tplc="08090005" w:tentative="1">
+      <w:start w:val="1"/>
+      <w:numFmt w:val="bullet"/>
+      <w:lvlText w:val=""/>
+      <w:lvlJc w:val="left"/>
+      <w:pPr>
+        <w:ind w:left="2160" w:hanging="360"/>
+      </w:pPr>
+      <w:rPr>
+        <w:rFonts w:ascii="Wingdings" w:hAnsi="Wingdings" w:hint="default"/>
+      </w:rPr>
+    </w:lvl>
+    <w:lvl w:ilvl="3" w:tplc="08090001" w:tentative="1">
+      <w:start w:val="1"/>
+      <w:numFmt w:val="bullet"/>
+      <w:lvlText w:val=""/>
+      <w:lvlJc w:val="left"/>
+      <w:pPr>
+        <w:ind w:left="2880" w:hanging="360"/>
+      </w:pPr>
+      <w:rPr>
+        <w:rFonts w:ascii="Symbol" w:hAnsi="Symbol" w:hint="default"/>
+      </w:rPr>
+    </w:lvl>
+    <w:lvl w:ilvl="4" w:tplc="08090003" w:tentative="1">
+      <w:start w:val="1"/>
+      <w:numFmt w:val="bullet"/>
+      <w:lvlText w:val="o"/>
+      <w:lvlJc w:val="left"/>
+      <w:pPr>
+        <w:ind w:left="3600" w:hanging="360"/>
+      </w:pPr>
+      <w:rPr>
+        <w:rFonts w:ascii="Courier New" w:hAnsi="Courier New" w:cs="Courier New" w:hint="default"/>
+      </w:rPr>
+    </w:lvl>
+    <w:lvl w:ilvl="5" w:tplc="08090005" w:tentative="1">
+      <w:start w:val="1"/>
+      <w:numFmt w:val="bullet"/>
+      <w:lvlText w:val=""/>
+      <w:lvlJc w:val="left"/>
+      <w:pPr>
+        <w:ind w:left="4320" w:hanging="360"/>
+      </w:pPr>
+      <w:rPr>
+        <w:rFonts w:ascii="Wingdings" w:hAnsi="Wingdings" w:hint="default"/>
+      </w:rPr>
+    </w:lvl>
+    <w:lvl w:ilvl="6" w:tplc="08090001" w:tentative="1">
+      <w:start w:val="1"/>
+      <w:numFmt w:val="bullet"/>
+      <w:lvlText w:val=""/>
+      <w:lvlJc w:val="left"/>
+      <w:pPr>
+        <w:ind w:left="5040" w:hanging="360"/>
+      </w:pPr>
+      <w:rPr>
+        <w:rFonts w:ascii="Symbol" w:hAnsi="Symbol" w:hint="default"/>
+      </w:rPr>
+    </w:lvl>
+    <w:lvl w:ilvl="7" w:tplc="08090003" w:tentative="1">
+      <w:start w:val="1"/>
+      <w:numFmt w:val="bullet"/>
+      <w:lvlText w:val="o"/>
+      <w:lvlJc w:val="left"/>
+      <w:pPr>
+        <w:ind w:left="5760" w:hanging="360"/>
+      </w:pPr>
+      <w:rPr>
+        <w:rFonts w:ascii="Courier New" w:hAnsi="Courier New" w:cs="Courier New" w:hint="default"/>
+      </w:rPr>
+    </w:lvl>
+    <w:lvl w:ilvl="8" w:tplc="08090005" w:tentative="1">
+      <w:start w:val="1"/>
+      <w:numFmt w:val="bullet"/>
+      <w:lvlText w:val=""/>
+      <w:lvlJc w:val="left"/>
+      <w:pPr>
+        <w:ind w:left="6480" w:hanging="360"/>
+      </w:pPr>
+      <w:rPr>
+        <w:rFonts w:ascii="Wingdings" w:hAnsi="Wingdings" w:hint="default"/>
+      </w:rPr>
+    </w:lvl>
+  </w:abstractNum>
+  <w:abstractNum w:abstractNumId="1" w15:restartNumberingAfterBreak="0">
     <w:nsid w:val="5D5F3EA0"/>
     <w:multiLevelType w:val="hybridMultilevel"/>
     <w:tmpl w:val="76C85BA8"/>
@@ -3055,7 +3445,7 @@
       </w:rPr>
     </w:lvl>
   </w:abstractNum>
-  <w:abstractNum w:abstractNumId="1" w15:restartNumberingAfterBreak="0">
+  <w:abstractNum w:abstractNumId="2" w15:restartNumberingAfterBreak="0">
     <w:nsid w:val="7AF96306"/>
     <w:multiLevelType w:val="hybridMultilevel"/>
     <w:tmpl w:val="D878F0EA"/>
@@ -3172,10 +3562,13 @@
     </w:lvl>
   </w:abstractNum>
   <w:num w:numId="1">
-    <w:abstractNumId w:val="0"/>
+    <w:abstractNumId w:val="1"/>
   </w:num>
   <w:num w:numId="2">
-    <w:abstractNumId w:val="1"/>
+    <w:abstractNumId w:val="2"/>
+  </w:num>
+  <w:num w:numId="3">
+    <w:abstractNumId w:val="0"/>
   </w:num>
 </w:numbering>
 </file>
@@ -3579,7 +3972,15 @@
   <w:style w:type="paragraph" w:default="1" w:styleId="Normal">
     <w:name w:val="Normal"/>
     <w:qFormat/>
-    <w:rsid w:val="00CC6FAF"/>
+    <w:rsid w:val="007974A8"/>
+    <w:pPr>
+      <w:spacing w:line="276" w:lineRule="auto"/>
+      <w:ind w:left="0" w:right="0"/>
+    </w:pPr>
+    <w:rPr>
+      <w:rFonts w:ascii="Times New Roman" w:hAnsi="Times New Roman"/>
+      <w:sz w:val="24"/>
+    </w:rPr>
   </w:style>
   <w:style w:type="character" w:default="1" w:styleId="DefaultParagraphFont">
     <w:name w:val="Default Paragraph Font"/>
@@ -3733,7 +4134,6 @@
     <w:pPr>
       <w:shd w:val="solid" w:color="FFFFFF" w:fill="auto"/>
       <w:spacing w:line="240" w:lineRule="auto"/>
-      <w:ind w:left="0" w:right="0"/>
     </w:pPr>
     <w:rPr>
       <w:rFonts w:ascii="Verdana" w:eastAsia="Verdana" w:hAnsi="Verdana" w:cs="Verdana"/>
@@ -3751,7 +4151,6 @@
     <w:pPr>
       <w:shd w:val="solid" w:color="FFFFFF" w:fill="auto"/>
       <w:spacing w:line="240" w:lineRule="auto"/>
-      <w:ind w:left="0" w:right="0"/>
     </w:pPr>
     <w:rPr>
       <w:rFonts w:ascii="Verdana" w:eastAsia="Verdana" w:hAnsi="Verdana" w:cs="Verdana"/>
@@ -3769,7 +4168,6 @@
     <w:pPr>
       <w:shd w:val="solid" w:color="FFFFFF" w:fill="auto"/>
       <w:spacing w:line="240" w:lineRule="auto"/>
-      <w:ind w:left="0" w:right="0"/>
     </w:pPr>
     <w:rPr>
       <w:rFonts w:ascii="Verdana" w:eastAsia="Verdana" w:hAnsi="Verdana" w:cs="Verdana"/>
@@ -3798,6 +4196,21 @@
         <w:insideV w:val="single" w:sz="4" w:space="0" w:color="auto"/>
       </w:tblBorders>
     </w:tblPr>
+  </w:style>
+  <w:style w:type="paragraph" w:styleId="NormalWeb">
+    <w:name w:val="Normal (Web)"/>
+    <w:basedOn w:val="Normal"/>
+    <w:uiPriority w:val="99"/>
+    <w:unhideWhenUsed/>
+    <w:rsid w:val="007974A8"/>
+    <w:pPr>
+      <w:spacing w:before="100" w:beforeAutospacing="1" w:after="100" w:afterAutospacing="1" w:line="240" w:lineRule="auto"/>
+    </w:pPr>
+    <w:rPr>
+      <w:rFonts w:eastAsia="Times New Roman" w:cs="Times New Roman"/>
+      <w:szCs w:val="24"/>
+      <w:lang w:val="en-AU" w:eastAsia="en-GB"/>
+    </w:rPr>
   </w:style>
 </w:styles>
 </file>

</xml_diff>